<commit_message>
Trabajando en el informe ejercicio1 listo
</commit_message>
<xml_diff>
--- a/ElasticSearchTeamworkDocumentation.docx
+++ b/ElasticSearchTeamworkDocumentation.docx
@@ -16,7 +16,7 @@
         <mc:AlternateContent>
           <mc:Choice Requires="wps">
             <w:drawing>
-              <wp:anchor distT="0" distB="0" distL="114300" distR="114300" simplePos="0" relativeHeight="251660288" behindDoc="1" locked="0" layoutInCell="1" allowOverlap="1" wp14:anchorId="1F225A27" wp14:editId="560612AD">
+              <wp:anchor distT="0" distB="0" distL="114300" distR="114300" simplePos="0" relativeHeight="251660288" behindDoc="1" locked="0" layoutInCell="1" allowOverlap="1" wp14:anchorId="5299B1D7" wp14:editId="6D4878B8">
                 <wp:simplePos x="0" y="0"/>
                 <wp:positionH relativeFrom="column">
                   <wp:posOffset>-202474</wp:posOffset>
@@ -75,7 +75,7 @@
                                 <w:noProof/>
                               </w:rPr>
                               <w:drawing>
-                                <wp:inline distT="0" distB="0" distL="0" distR="0">
+                                <wp:inline distT="0" distB="0" distL="0" distR="0" wp14:anchorId="018A68F5" wp14:editId="35E934CE">
                                   <wp:extent cx="3374571" cy="1054100"/>
                                   <wp:effectExtent l="0" t="0" r="0" b="0"/>
                                   <wp:docPr id="4" name="Imagen 4" descr="Resultado de imagen de uniovi logo"/>
@@ -92,7 +92,7 @@
                                           </pic:cNvPicPr>
                                         </pic:nvPicPr>
                                         <pic:blipFill>
-                                          <a:blip r:embed="rId6">
+                                          <a:blip r:embed="rId7">
                                             <a:extLst>
                                               <a:ext uri="{28A0092B-C50C-407E-A947-70E740481C1C}">
                                                 <a14:useLocalDpi xmlns:a14="http://schemas.microsoft.com/office/drawing/2010/main" val="0"/>
@@ -175,7 +175,7 @@
                                     </pic:cNvPicPr>
                                   </pic:nvPicPr>
                                   <pic:blipFill>
-                                    <a:blip r:embed="rId6">
+                                    <a:blip r:embed="rId8">
                                       <a:extLst>
                                         <a:ext uri="{28A0092B-C50C-407E-A947-70E740481C1C}">
                                           <a14:useLocalDpi xmlns:a14="http://schemas.microsoft.com/office/drawing/2010/main" val="0"/>
@@ -221,7 +221,7 @@
           <w:lang w:bidi="es-ES"/>
         </w:rPr>
         <w:drawing>
-          <wp:anchor distT="0" distB="0" distL="114300" distR="114300" simplePos="0" relativeHeight="251658240" behindDoc="1" locked="0" layoutInCell="1" allowOverlap="1" wp14:anchorId="147AB9FC" wp14:editId="433DA222">
+          <wp:anchor distT="0" distB="0" distL="114300" distR="114300" simplePos="0" relativeHeight="251658240" behindDoc="1" locked="0" layoutInCell="1" allowOverlap="1" wp14:anchorId="104C0F1A" wp14:editId="50EC0D6B">
             <wp:simplePos x="0" y="0"/>
             <wp:positionH relativeFrom="column">
               <wp:posOffset>-746975</wp:posOffset>
@@ -244,7 +244,7 @@
                     <pic:cNvPicPr/>
                   </pic:nvPicPr>
                   <pic:blipFill>
-                    <a:blip r:embed="rId7" cstate="print">
+                    <a:blip r:embed="rId9" cstate="print">
                       <a:extLst>
                         <a:ext uri="{28A0092B-C50C-407E-A947-70E740481C1C}">
                           <a14:useLocalDpi xmlns:a14="http://schemas.microsoft.com/office/drawing/2010/main" val="0"/>
@@ -326,7 +326,7 @@
               <mc:AlternateContent>
                 <mc:Choice Requires="wps">
                   <w:drawing>
-                    <wp:inline distT="0" distB="0" distL="0" distR="0" wp14:anchorId="2E81C4ED" wp14:editId="3D472CE0">
+                    <wp:inline distT="0" distB="0" distL="0" distR="0" wp14:anchorId="0ACBABD3" wp14:editId="428B6AFC">
                       <wp:extent cx="3528695" cy="1733550"/>
                       <wp:effectExtent l="0" t="0" r="0" b="0"/>
                       <wp:docPr id="8" name="Cuadro de texto 8"/>
@@ -354,12 +354,14 @@
                                   <w:pPr>
                                     <w:pStyle w:val="Ttulo"/>
                                   </w:pPr>
+                                  <w:proofErr w:type="spellStart"/>
                                   <w:r>
                                     <w:rPr>
                                       <w:lang w:bidi="es-ES"/>
                                     </w:rPr>
                                     <w:t>ElasticSearch</w:t>
                                   </w:r>
+                                  <w:proofErr w:type="spellEnd"/>
                                 </w:p>
                                 <w:p>
                                   <w:pPr>
@@ -454,7 +456,7 @@
               <mc:AlternateContent>
                 <mc:Choice Requires="wps">
                   <w:drawing>
-                    <wp:inline distT="0" distB="0" distL="0" distR="0" wp14:anchorId="325EECF4" wp14:editId="7EB51CE3">
+                    <wp:inline distT="0" distB="0" distL="0" distR="0" wp14:anchorId="79941B43" wp14:editId="41E6D1C0">
                       <wp:extent cx="1390918" cy="0"/>
                       <wp:effectExtent l="0" t="19050" r="19050" b="19050"/>
                       <wp:docPr id="5" name="Conector recto 5" descr="divisor de texto"/>
@@ -600,26 +602,7 @@
                     <w:noProof/>
                     <w:lang w:bidi="es-ES"/>
                   </w:rPr>
-                  <w:t>15</w:t>
-                </w:r>
-                <w:r>
-                  <w:rPr>
-                    <w:rStyle w:val="SubttuloCar"/>
-                    <w:b w:val="0"/>
-                    <w:noProof/>
-                    <w:vertAlign w:val="superscript"/>
-                    <w:lang w:bidi="es-ES"/>
-                  </w:rPr>
-                  <w:t>th</w:t>
-                </w:r>
-                <w:r>
-                  <w:rPr>
-                    <w:rStyle w:val="SubttuloCar"/>
-                    <w:b w:val="0"/>
-                    <w:noProof/>
-                    <w:lang w:bidi="es-ES"/>
-                  </w:rPr>
-                  <w:t xml:space="preserve"> of december</w:t>
+                  <w:t>15 diciembre</w:t>
                 </w:r>
                 <w:r>
                   <w:rPr>
@@ -651,7 +634,7 @@
               <mc:AlternateContent>
                 <mc:Choice Requires="wps">
                   <w:drawing>
-                    <wp:inline distT="0" distB="0" distL="0" distR="0" wp14:anchorId="05221EEA" wp14:editId="0908A099">
+                    <wp:inline distT="0" distB="0" distL="0" distR="0" wp14:anchorId="4F0988B1" wp14:editId="3BCDD541">
                       <wp:extent cx="1493949" cy="0"/>
                       <wp:effectExtent l="0" t="19050" r="30480" b="19050"/>
                       <wp:docPr id="6" name="Conector recto 6" descr="divisor de texto"/>
@@ -837,7 +820,7 @@
         <mc:AlternateContent>
           <mc:Choice Requires="wps">
             <w:drawing>
-              <wp:anchor distT="0" distB="0" distL="114300" distR="114300" simplePos="0" relativeHeight="251659264" behindDoc="1" locked="0" layoutInCell="1" allowOverlap="1" wp14:anchorId="69641541" wp14:editId="4C5C54D3">
+              <wp:anchor distT="0" distB="0" distL="114300" distR="114300" simplePos="0" relativeHeight="251659264" behindDoc="1" locked="0" layoutInCell="1" allowOverlap="1" wp14:anchorId="627AE81E" wp14:editId="2027A802">
                 <wp:simplePos x="0" y="0"/>
                 <wp:positionH relativeFrom="column">
                   <wp:posOffset>-745490</wp:posOffset>
@@ -1021,16 +1004,7 @@
           <w:noProof/>
           <w:lang w:val="en-GB" w:bidi="es-ES"/>
         </w:rPr>
-        <w:t xml:space="preserve"> (Exercise 3</w:t>
-      </w:r>
-      <w:bookmarkStart w:id="0" w:name="_GoBack"/>
-      <w:bookmarkEnd w:id="0"/>
-      <w:r>
-        <w:rPr>
-          <w:noProof/>
-          <w:lang w:val="en-GB" w:bidi="es-ES"/>
-        </w:rPr>
-        <w:t>)</w:t>
+        <w:t xml:space="preserve"> (Exercise 3)</w:t>
       </w:r>
       <w:r>
         <w:rPr>
@@ -1111,7 +1085,7 @@
           <w:noProof/>
         </w:rPr>
         <w:drawing>
-          <wp:anchor distT="0" distB="0" distL="114300" distR="114300" simplePos="0" relativeHeight="251661312" behindDoc="0" locked="0" layoutInCell="1" allowOverlap="1" wp14:anchorId="21E4063F">
+          <wp:anchor distT="0" distB="0" distL="114300" distR="114300" simplePos="0" relativeHeight="251661312" behindDoc="0" locked="0" layoutInCell="1" allowOverlap="1" wp14:anchorId="2C6517CA" wp14:editId="3D4E69AA">
             <wp:simplePos x="0" y="0"/>
             <wp:positionH relativeFrom="column">
               <wp:posOffset>3618230</wp:posOffset>
@@ -1134,7 +1108,7 @@
                     <pic:cNvPicPr/>
                   </pic:nvPicPr>
                   <pic:blipFill>
-                    <a:blip r:embed="rId8">
+                    <a:blip r:embed="rId10">
                       <a:extLst>
                         <a:ext uri="{28A0092B-C50C-407E-A947-70E740481C1C}">
                           <a14:useLocalDpi xmlns:a14="http://schemas.microsoft.com/office/drawing/2010/main" val="0"/>
@@ -1171,7 +1145,7 @@
           <w:noProof/>
         </w:rPr>
         <w:drawing>
-          <wp:inline distT="0" distB="0" distL="0" distR="0" wp14:anchorId="730F3B2B" wp14:editId="64FB54B1">
+          <wp:inline distT="0" distB="0" distL="0" distR="0" wp14:anchorId="04386AF7" wp14:editId="036C2ECC">
             <wp:extent cx="6315710" cy="970915"/>
             <wp:effectExtent l="0" t="0" r="8890" b="635"/>
             <wp:docPr id="9" name="Imagen 9"/>
@@ -1186,7 +1160,7 @@
                     <pic:cNvPicPr/>
                   </pic:nvPicPr>
                   <pic:blipFill>
-                    <a:blip r:embed="rId9"/>
+                    <a:blip r:embed="rId11"/>
                     <a:stretch>
                       <a:fillRect/>
                     </a:stretch>
@@ -1256,7 +1230,19 @@
         <w:rPr>
           <w:lang w:val="en-GB" w:bidi="es-ES"/>
         </w:rPr>
-        <w:t>Using this, most common words used in posts retrieved from above results are grouped by frequency. These new outcomes then serve as the expanded set of terms about the topic chosen as the theme of the exercise.</w:t>
+        <w:t xml:space="preserve">Using this, most common words used in posts retrieved from above results are grouped by frequency. These new outcomes then serve as the expanded set of terms about the topic chosen </w:t>
+      </w:r>
+      <w:r>
+        <w:rPr>
+          <w:lang w:val="en-GB" w:bidi="es-ES"/>
+        </w:rPr>
+        <w:t>for</w:t>
+      </w:r>
+      <w:r>
+        <w:rPr>
+          <w:lang w:val="en-GB" w:bidi="es-ES"/>
+        </w:rPr>
+        <w:t xml:space="preserve"> the theme of the exercise.</w:t>
       </w:r>
     </w:p>
     <w:p>
@@ -1272,7 +1258,63 @@
         <w:rPr>
           <w:lang w:val="en-GB" w:bidi="es-ES"/>
         </w:rPr>
-        <w:t>In addition to above aggregation snippet, different similarity metrics have been used. These are gnd, chi_square and jlh. Different aggregation sizes have been tested to assess their performance. Jlh metric was used with above query</w:t>
+        <w:t xml:space="preserve">In addition to above aggregation snippet, different similarity metrics have been used. These are </w:t>
+      </w:r>
+      <w:proofErr w:type="spellStart"/>
+      <w:r>
+        <w:rPr>
+          <w:lang w:val="en-GB" w:bidi="es-ES"/>
+        </w:rPr>
+        <w:t>gnd</w:t>
+      </w:r>
+      <w:proofErr w:type="spellEnd"/>
+      <w:r>
+        <w:rPr>
+          <w:lang w:val="en-GB" w:bidi="es-ES"/>
+        </w:rPr>
+        <w:t xml:space="preserve">, </w:t>
+      </w:r>
+      <w:proofErr w:type="spellStart"/>
+      <w:r>
+        <w:rPr>
+          <w:lang w:val="en-GB" w:bidi="es-ES"/>
+        </w:rPr>
+        <w:t>chi_square</w:t>
+      </w:r>
+      <w:proofErr w:type="spellEnd"/>
+      <w:r>
+        <w:rPr>
+          <w:lang w:val="en-GB" w:bidi="es-ES"/>
+        </w:rPr>
+        <w:t xml:space="preserve"> and </w:t>
+      </w:r>
+      <w:proofErr w:type="spellStart"/>
+      <w:r>
+        <w:rPr>
+          <w:lang w:val="en-GB" w:bidi="es-ES"/>
+        </w:rPr>
+        <w:t>jlh</w:t>
+      </w:r>
+      <w:proofErr w:type="spellEnd"/>
+      <w:r>
+        <w:rPr>
+          <w:lang w:val="en-GB" w:bidi="es-ES"/>
+        </w:rPr>
+        <w:t xml:space="preserve">. Different aggregation sizes have been tested to assess their performance. </w:t>
+      </w:r>
+      <w:proofErr w:type="spellStart"/>
+      <w:r>
+        <w:rPr>
+          <w:lang w:val="en-GB" w:bidi="es-ES"/>
+        </w:rPr>
+        <w:t>Jlh</w:t>
+      </w:r>
+      <w:proofErr w:type="spellEnd"/>
+      <w:r>
+        <w:rPr>
+          <w:lang w:val="en-GB" w:bidi="es-ES"/>
+        </w:rPr>
+        <w:t xml:space="preserve"> metric was used with above query</w:t>
       </w:r>
       <w:r>
         <w:rPr>
@@ -1280,10 +1322,1233 @@
         </w:rPr>
         <w:t>. This will be explained later on.</w:t>
       </w:r>
+    </w:p>
+    <w:p>
+      <w:pPr>
+        <w:pStyle w:val="Contenido"/>
+        <w:spacing w:after="240"/>
+        <w:jc w:val="both"/>
+        <w:rPr>
+          <w:lang w:val="en-GB" w:bidi="es-ES"/>
+        </w:rPr>
+      </w:pPr>
+      <w:r>
+        <w:rPr>
+          <w:lang w:val="en-GB" w:bidi="es-ES"/>
+        </w:rPr>
+        <w:t xml:space="preserve">A table can be found below with the relation of the metrics used to the number of words obtained to query the index. To our criteria, </w:t>
+      </w:r>
+      <w:proofErr w:type="spellStart"/>
+      <w:r>
+        <w:rPr>
+          <w:lang w:val="en-GB" w:bidi="es-ES"/>
+        </w:rPr>
+        <w:t>jlh</w:t>
+      </w:r>
+      <w:proofErr w:type="spellEnd"/>
+      <w:r>
+        <w:rPr>
+          <w:lang w:val="en-GB" w:bidi="es-ES"/>
+        </w:rPr>
+        <w:t xml:space="preserve"> has one of the highest precision</w:t>
+      </w:r>
+      <w:r>
+        <w:rPr>
+          <w:lang w:val="en-GB" w:bidi="es-ES"/>
+        </w:rPr>
+        <w:t xml:space="preserve"> rates obtained from execution experience.</w:t>
+      </w:r>
+    </w:p>
+    <w:tbl>
+      <w:tblPr>
+        <w:tblStyle w:val="Tablaconcuadrcula7concolores-nfasis6"/>
+        <w:tblW w:w="0" w:type="auto"/>
+        <w:tblLook w:val="04A0" w:firstRow="1" w:lastRow="0" w:firstColumn="1" w:lastColumn="0" w:noHBand="0" w:noVBand="1"/>
+      </w:tblPr>
+      <w:tblGrid>
+        <w:gridCol w:w="2506"/>
+        <w:gridCol w:w="2506"/>
+        <w:gridCol w:w="2506"/>
+        <w:gridCol w:w="2506"/>
+      </w:tblGrid>
+      <w:tr>
+        <w:trPr>
+          <w:cnfStyle w:val="100000000000" w:firstRow="1" w:lastRow="0" w:firstColumn="0" w:lastColumn="0" w:oddVBand="0" w:evenVBand="0" w:oddHBand="0" w:evenHBand="0" w:firstRowFirstColumn="0" w:firstRowLastColumn="0" w:lastRowFirstColumn="0" w:lastRowLastColumn="0"/>
+          <w:trHeight w:val="1237"/>
+        </w:trPr>
+        <w:tc>
+          <w:tcPr>
+            <w:cnfStyle w:val="001000000100" w:firstRow="0" w:lastRow="0" w:firstColumn="1" w:lastColumn="0" w:oddVBand="0" w:evenVBand="0" w:oddHBand="0" w:evenHBand="0" w:firstRowFirstColumn="1" w:firstRowLastColumn="0" w:lastRowFirstColumn="0" w:lastRowLastColumn="0"/>
+            <w:tcW w:w="2506" w:type="dxa"/>
+          </w:tcPr>
+          <w:p>
+            <w:pPr>
+              <w:pStyle w:val="Contenido"/>
+              <w:jc w:val="center"/>
+              <w:rPr>
+                <w:b w:val="0"/>
+                <w:bCs w:val="0"/>
+                <w:lang w:val="en-GB" w:bidi="es-ES"/>
+              </w:rPr>
+            </w:pPr>
+            <w:r>
+              <w:rPr>
+                <w:i w:val="0"/>
+                <w:iCs w:val="0"/>
+                <w:lang w:val="en-GB" w:bidi="es-ES"/>
+              </w:rPr>
+              <w:lastRenderedPageBreak/>
+              <w:t>Similarity metric</w:t>
+            </w:r>
+          </w:p>
+          <w:p>
+            <w:pPr>
+              <w:pStyle w:val="Contenido"/>
+              <w:jc w:val="center"/>
+              <w:rPr>
+                <w:lang w:val="en-GB" w:bidi="es-ES"/>
+              </w:rPr>
+            </w:pPr>
+            <w:r>
+              <w:rPr>
+                <w:lang w:val="en-GB" w:bidi="es-ES"/>
+              </w:rPr>
+              <w:t>to</w:t>
+            </w:r>
+          </w:p>
+          <w:p>
+            <w:pPr>
+              <w:pStyle w:val="Contenido"/>
+              <w:jc w:val="center"/>
+              <w:rPr>
+                <w:b w:val="0"/>
+                <w:bCs w:val="0"/>
+                <w:i w:val="0"/>
+                <w:iCs w:val="0"/>
+                <w:lang w:val="en-GB" w:bidi="es-ES"/>
+              </w:rPr>
+            </w:pPr>
+            <w:r>
+              <w:rPr>
+                <w:i w:val="0"/>
+                <w:iCs w:val="0"/>
+                <w:lang w:val="en-GB" w:bidi="es-ES"/>
+              </w:rPr>
+              <w:t>Aggregation si</w:t>
+            </w:r>
+            <w:r>
+              <w:rPr>
+                <w:i w:val="0"/>
+                <w:iCs w:val="0"/>
+                <w:lang w:val="en-GB" w:bidi="es-ES"/>
+              </w:rPr>
+              <w:t>ze</w:t>
+            </w:r>
+          </w:p>
+        </w:tc>
+        <w:tc>
+          <w:tcPr>
+            <w:tcW w:w="2506" w:type="dxa"/>
+            <w:vAlign w:val="center"/>
+          </w:tcPr>
+          <w:p>
+            <w:pPr>
+              <w:pStyle w:val="Contenido"/>
+              <w:spacing w:after="240"/>
+              <w:jc w:val="center"/>
+              <w:cnfStyle w:val="100000000000" w:firstRow="1" w:lastRow="0" w:firstColumn="0" w:lastColumn="0" w:oddVBand="0" w:evenVBand="0" w:oddHBand="0" w:evenHBand="0" w:firstRowFirstColumn="0" w:firstRowLastColumn="0" w:lastRowFirstColumn="0" w:lastRowLastColumn="0"/>
+              <w:rPr>
+                <w:lang w:val="en-GB" w:bidi="es-ES"/>
+              </w:rPr>
+            </w:pPr>
+            <w:r>
+              <w:rPr>
+                <w:lang w:val="en-GB" w:bidi="es-ES"/>
+              </w:rPr>
+              <w:t>GND</w:t>
+            </w:r>
+          </w:p>
+        </w:tc>
+        <w:tc>
+          <w:tcPr>
+            <w:tcW w:w="2506" w:type="dxa"/>
+            <w:vAlign w:val="center"/>
+          </w:tcPr>
+          <w:p>
+            <w:pPr>
+              <w:pStyle w:val="Contenido"/>
+              <w:spacing w:after="240"/>
+              <w:jc w:val="center"/>
+              <w:cnfStyle w:val="100000000000" w:firstRow="1" w:lastRow="0" w:firstColumn="0" w:lastColumn="0" w:oddVBand="0" w:evenVBand="0" w:oddHBand="0" w:evenHBand="0" w:firstRowFirstColumn="0" w:firstRowLastColumn="0" w:lastRowFirstColumn="0" w:lastRowLastColumn="0"/>
+              <w:rPr>
+                <w:lang w:val="en-GB" w:bidi="es-ES"/>
+              </w:rPr>
+            </w:pPr>
+            <w:r>
+              <w:rPr>
+                <w:lang w:val="en-GB" w:bidi="es-ES"/>
+              </w:rPr>
+              <w:t>JLH</w:t>
+            </w:r>
+          </w:p>
+        </w:tc>
+        <w:tc>
+          <w:tcPr>
+            <w:tcW w:w="2506" w:type="dxa"/>
+            <w:vAlign w:val="center"/>
+          </w:tcPr>
+          <w:p>
+            <w:pPr>
+              <w:pStyle w:val="Contenido"/>
+              <w:spacing w:after="240"/>
+              <w:jc w:val="center"/>
+              <w:cnfStyle w:val="100000000000" w:firstRow="1" w:lastRow="0" w:firstColumn="0" w:lastColumn="0" w:oddVBand="0" w:evenVBand="0" w:oddHBand="0" w:evenHBand="0" w:firstRowFirstColumn="0" w:firstRowLastColumn="0" w:lastRowFirstColumn="0" w:lastRowLastColumn="0"/>
+              <w:rPr>
+                <w:lang w:val="en-GB" w:bidi="es-ES"/>
+              </w:rPr>
+            </w:pPr>
+            <w:r>
+              <w:rPr>
+                <w:lang w:val="en-GB" w:bidi="es-ES"/>
+              </w:rPr>
+              <w:t>Chi-square</w:t>
+            </w:r>
+          </w:p>
+        </w:tc>
+      </w:tr>
+      <w:tr>
+        <w:trPr>
+          <w:cnfStyle w:val="000000100000" w:firstRow="0" w:lastRow="0" w:firstColumn="0" w:lastColumn="0" w:oddVBand="0" w:evenVBand="0" w:oddHBand="1" w:evenHBand="0" w:firstRowFirstColumn="0" w:firstRowLastColumn="0" w:lastRowFirstColumn="0" w:lastRowLastColumn="0"/>
+        </w:trPr>
+        <w:tc>
+          <w:tcPr>
+            <w:cnfStyle w:val="001000000000" w:firstRow="0" w:lastRow="0" w:firstColumn="1" w:lastColumn="0" w:oddVBand="0" w:evenVBand="0" w:oddHBand="0" w:evenHBand="0" w:firstRowFirstColumn="0" w:firstRowLastColumn="0" w:lastRowFirstColumn="0" w:lastRowLastColumn="0"/>
+            <w:tcW w:w="2506" w:type="dxa"/>
+            <w:vAlign w:val="center"/>
+          </w:tcPr>
+          <w:p>
+            <w:pPr>
+              <w:pStyle w:val="Contenido"/>
+              <w:spacing w:before="240" w:after="240"/>
+              <w:jc w:val="center"/>
+              <w:rPr>
+                <w:lang w:val="en-GB" w:bidi="es-ES"/>
+              </w:rPr>
+            </w:pPr>
+            <w:r>
+              <w:rPr>
+                <w:lang w:val="en-GB" w:bidi="es-ES"/>
+              </w:rPr>
+              <w:t>20</w:t>
+            </w:r>
+          </w:p>
+        </w:tc>
+        <w:tc>
+          <w:tcPr>
+            <w:tcW w:w="2506" w:type="dxa"/>
+            <w:vAlign w:val="center"/>
+          </w:tcPr>
+          <w:p>
+            <w:pPr>
+              <w:pStyle w:val="Contenido"/>
+              <w:spacing w:before="240" w:after="240"/>
+              <w:jc w:val="center"/>
+              <w:cnfStyle w:val="000000100000" w:firstRow="0" w:lastRow="0" w:firstColumn="0" w:lastColumn="0" w:oddVBand="0" w:evenVBand="0" w:oddHBand="1" w:evenHBand="0" w:firstRowFirstColumn="0" w:firstRowLastColumn="0" w:lastRowFirstColumn="0" w:lastRowLastColumn="0"/>
+              <w:rPr>
+                <w:lang w:val="en-GB" w:bidi="es-ES"/>
+              </w:rPr>
+            </w:pPr>
+            <w:r>
+              <w:rPr>
+                <w:lang w:val="en-GB" w:bidi="es-ES"/>
+              </w:rPr>
+              <w:t>7 words – 85%</w:t>
+            </w:r>
+          </w:p>
+        </w:tc>
+        <w:tc>
+          <w:tcPr>
+            <w:tcW w:w="2506" w:type="dxa"/>
+            <w:vAlign w:val="center"/>
+          </w:tcPr>
+          <w:p>
+            <w:pPr>
+              <w:pStyle w:val="Contenido"/>
+              <w:spacing w:before="240" w:after="240"/>
+              <w:jc w:val="center"/>
+              <w:cnfStyle w:val="000000100000" w:firstRow="0" w:lastRow="0" w:firstColumn="0" w:lastColumn="0" w:oddVBand="0" w:evenVBand="0" w:oddHBand="1" w:evenHBand="0" w:firstRowFirstColumn="0" w:firstRowLastColumn="0" w:lastRowFirstColumn="0" w:lastRowLastColumn="0"/>
+              <w:rPr>
+                <w:lang w:val="en-GB" w:bidi="es-ES"/>
+              </w:rPr>
+            </w:pPr>
+            <w:r>
+              <w:rPr>
+                <w:lang w:val="en-GB" w:bidi="es-ES"/>
+              </w:rPr>
+              <w:t>7 words – 100%</w:t>
+            </w:r>
+          </w:p>
+        </w:tc>
+        <w:tc>
+          <w:tcPr>
+            <w:tcW w:w="2506" w:type="dxa"/>
+            <w:vAlign w:val="center"/>
+          </w:tcPr>
+          <w:p>
+            <w:pPr>
+              <w:pStyle w:val="Contenido"/>
+              <w:spacing w:before="240" w:after="240"/>
+              <w:jc w:val="center"/>
+              <w:cnfStyle w:val="000000100000" w:firstRow="0" w:lastRow="0" w:firstColumn="0" w:lastColumn="0" w:oddVBand="0" w:evenVBand="0" w:oddHBand="1" w:evenHBand="0" w:firstRowFirstColumn="0" w:firstRowLastColumn="0" w:lastRowFirstColumn="0" w:lastRowLastColumn="0"/>
+              <w:rPr>
+                <w:lang w:val="en-GB" w:bidi="es-ES"/>
+              </w:rPr>
+            </w:pPr>
+            <w:r>
+              <w:rPr>
+                <w:lang w:val="en-GB" w:bidi="es-ES"/>
+              </w:rPr>
+              <w:t>7 words – 100%</w:t>
+            </w:r>
+          </w:p>
+        </w:tc>
+      </w:tr>
+      <w:tr>
+        <w:tc>
+          <w:tcPr>
+            <w:cnfStyle w:val="001000000000" w:firstRow="0" w:lastRow="0" w:firstColumn="1" w:lastColumn="0" w:oddVBand="0" w:evenVBand="0" w:oddHBand="0" w:evenHBand="0" w:firstRowFirstColumn="0" w:firstRowLastColumn="0" w:lastRowFirstColumn="0" w:lastRowLastColumn="0"/>
+            <w:tcW w:w="2506" w:type="dxa"/>
+            <w:vAlign w:val="center"/>
+          </w:tcPr>
+          <w:p>
+            <w:pPr>
+              <w:pStyle w:val="Contenido"/>
+              <w:spacing w:before="240" w:after="240"/>
+              <w:jc w:val="center"/>
+              <w:rPr>
+                <w:lang w:val="en-GB" w:bidi="es-ES"/>
+              </w:rPr>
+            </w:pPr>
+            <w:r>
+              <w:rPr>
+                <w:lang w:val="en-GB" w:bidi="es-ES"/>
+              </w:rPr>
+              <w:t>30</w:t>
+            </w:r>
+          </w:p>
+        </w:tc>
+        <w:tc>
+          <w:tcPr>
+            <w:tcW w:w="2506" w:type="dxa"/>
+            <w:vAlign w:val="center"/>
+          </w:tcPr>
+          <w:p>
+            <w:pPr>
+              <w:pStyle w:val="Contenido"/>
+              <w:spacing w:before="240" w:after="240"/>
+              <w:jc w:val="center"/>
+              <w:cnfStyle w:val="000000000000" w:firstRow="0" w:lastRow="0" w:firstColumn="0" w:lastColumn="0" w:oddVBand="0" w:evenVBand="0" w:oddHBand="0" w:evenHBand="0" w:firstRowFirstColumn="0" w:firstRowLastColumn="0" w:lastRowFirstColumn="0" w:lastRowLastColumn="0"/>
+              <w:rPr>
+                <w:lang w:val="en-GB" w:bidi="es-ES"/>
+              </w:rPr>
+            </w:pPr>
+            <w:r>
+              <w:rPr>
+                <w:lang w:val="en-GB" w:bidi="es-ES"/>
+              </w:rPr>
+              <w:t>8 words – 95%</w:t>
+            </w:r>
+          </w:p>
+        </w:tc>
+        <w:tc>
+          <w:tcPr>
+            <w:tcW w:w="2506" w:type="dxa"/>
+            <w:vAlign w:val="center"/>
+          </w:tcPr>
+          <w:p>
+            <w:pPr>
+              <w:pStyle w:val="Contenido"/>
+              <w:spacing w:before="240" w:after="240"/>
+              <w:jc w:val="center"/>
+              <w:cnfStyle w:val="000000000000" w:firstRow="0" w:lastRow="0" w:firstColumn="0" w:lastColumn="0" w:oddVBand="0" w:evenVBand="0" w:oddHBand="0" w:evenHBand="0" w:firstRowFirstColumn="0" w:firstRowLastColumn="0" w:lastRowFirstColumn="0" w:lastRowLastColumn="0"/>
+              <w:rPr>
+                <w:lang w:val="en-GB" w:bidi="es-ES"/>
+              </w:rPr>
+            </w:pPr>
+            <w:r>
+              <w:rPr>
+                <w:lang w:val="en-GB" w:bidi="es-ES"/>
+              </w:rPr>
+              <w:t>8</w:t>
+            </w:r>
+            <w:r>
+              <w:rPr>
+                <w:lang w:val="en-GB" w:bidi="es-ES"/>
+              </w:rPr>
+              <w:t xml:space="preserve"> words – 100%</w:t>
+            </w:r>
+          </w:p>
+        </w:tc>
+        <w:tc>
+          <w:tcPr>
+            <w:tcW w:w="2506" w:type="dxa"/>
+            <w:vAlign w:val="center"/>
+          </w:tcPr>
+          <w:p>
+            <w:pPr>
+              <w:pStyle w:val="Contenido"/>
+              <w:spacing w:before="240" w:after="240"/>
+              <w:jc w:val="center"/>
+              <w:cnfStyle w:val="000000000000" w:firstRow="0" w:lastRow="0" w:firstColumn="0" w:lastColumn="0" w:oddVBand="0" w:evenVBand="0" w:oddHBand="0" w:evenHBand="0" w:firstRowFirstColumn="0" w:firstRowLastColumn="0" w:lastRowFirstColumn="0" w:lastRowLastColumn="0"/>
+              <w:rPr>
+                <w:lang w:val="en-GB" w:bidi="es-ES"/>
+              </w:rPr>
+            </w:pPr>
+            <w:r>
+              <w:rPr>
+                <w:lang w:val="en-GB" w:bidi="es-ES"/>
+              </w:rPr>
+              <w:t>9</w:t>
+            </w:r>
+            <w:r>
+              <w:rPr>
+                <w:lang w:val="en-GB" w:bidi="es-ES"/>
+              </w:rPr>
+              <w:t xml:space="preserve"> words – 100%</w:t>
+            </w:r>
+          </w:p>
+        </w:tc>
+      </w:tr>
+      <w:tr>
+        <w:trPr>
+          <w:cnfStyle w:val="000000100000" w:firstRow="0" w:lastRow="0" w:firstColumn="0" w:lastColumn="0" w:oddVBand="0" w:evenVBand="0" w:oddHBand="1" w:evenHBand="0" w:firstRowFirstColumn="0" w:firstRowLastColumn="0" w:lastRowFirstColumn="0" w:lastRowLastColumn="0"/>
+        </w:trPr>
+        <w:tc>
+          <w:tcPr>
+            <w:cnfStyle w:val="001000000000" w:firstRow="0" w:lastRow="0" w:firstColumn="1" w:lastColumn="0" w:oddVBand="0" w:evenVBand="0" w:oddHBand="0" w:evenHBand="0" w:firstRowFirstColumn="0" w:firstRowLastColumn="0" w:lastRowFirstColumn="0" w:lastRowLastColumn="0"/>
+            <w:tcW w:w="2506" w:type="dxa"/>
+            <w:vAlign w:val="center"/>
+          </w:tcPr>
+          <w:p>
+            <w:pPr>
+              <w:pStyle w:val="Contenido"/>
+              <w:spacing w:before="240" w:after="240"/>
+              <w:jc w:val="center"/>
+              <w:rPr>
+                <w:lang w:val="en-GB" w:bidi="es-ES"/>
+              </w:rPr>
+            </w:pPr>
+            <w:r>
+              <w:rPr>
+                <w:lang w:val="en-GB" w:bidi="es-ES"/>
+              </w:rPr>
+              <w:t>40</w:t>
+            </w:r>
+          </w:p>
+        </w:tc>
+        <w:tc>
+          <w:tcPr>
+            <w:tcW w:w="2506" w:type="dxa"/>
+            <w:vAlign w:val="center"/>
+          </w:tcPr>
+          <w:p>
+            <w:pPr>
+              <w:pStyle w:val="Contenido"/>
+              <w:spacing w:before="240" w:after="240"/>
+              <w:jc w:val="center"/>
+              <w:cnfStyle w:val="000000100000" w:firstRow="0" w:lastRow="0" w:firstColumn="0" w:lastColumn="0" w:oddVBand="0" w:evenVBand="0" w:oddHBand="1" w:evenHBand="0" w:firstRowFirstColumn="0" w:firstRowLastColumn="0" w:lastRowFirstColumn="0" w:lastRowLastColumn="0"/>
+              <w:rPr>
+                <w:lang w:val="en-GB" w:bidi="es-ES"/>
+              </w:rPr>
+            </w:pPr>
+            <w:r>
+              <w:rPr>
+                <w:lang w:val="en-GB" w:bidi="es-ES"/>
+              </w:rPr>
+              <w:t>13</w:t>
+            </w:r>
+            <w:r>
+              <w:rPr>
+                <w:lang w:val="en-GB" w:bidi="es-ES"/>
+              </w:rPr>
+              <w:t xml:space="preserve"> words – 100%</w:t>
+            </w:r>
+          </w:p>
+        </w:tc>
+        <w:tc>
+          <w:tcPr>
+            <w:tcW w:w="2506" w:type="dxa"/>
+            <w:vAlign w:val="center"/>
+          </w:tcPr>
+          <w:p>
+            <w:pPr>
+              <w:pStyle w:val="Contenido"/>
+              <w:spacing w:before="240" w:after="240"/>
+              <w:jc w:val="center"/>
+              <w:cnfStyle w:val="000000100000" w:firstRow="0" w:lastRow="0" w:firstColumn="0" w:lastColumn="0" w:oddVBand="0" w:evenVBand="0" w:oddHBand="1" w:evenHBand="0" w:firstRowFirstColumn="0" w:firstRowLastColumn="0" w:lastRowFirstColumn="0" w:lastRowLastColumn="0"/>
+              <w:rPr>
+                <w:lang w:val="en-GB" w:bidi="es-ES"/>
+              </w:rPr>
+            </w:pPr>
+            <w:r>
+              <w:rPr>
+                <w:lang w:val="en-GB" w:bidi="es-ES"/>
+              </w:rPr>
+              <w:t xml:space="preserve">14 </w:t>
+            </w:r>
+            <w:r>
+              <w:rPr>
+                <w:lang w:val="en-GB" w:bidi="es-ES"/>
+              </w:rPr>
+              <w:t>words – 100%</w:t>
+            </w:r>
+          </w:p>
+        </w:tc>
+        <w:tc>
+          <w:tcPr>
+            <w:tcW w:w="2506" w:type="dxa"/>
+            <w:vAlign w:val="center"/>
+          </w:tcPr>
+          <w:p>
+            <w:pPr>
+              <w:pStyle w:val="Contenido"/>
+              <w:spacing w:before="240" w:after="240"/>
+              <w:jc w:val="center"/>
+              <w:cnfStyle w:val="000000100000" w:firstRow="0" w:lastRow="0" w:firstColumn="0" w:lastColumn="0" w:oddVBand="0" w:evenVBand="0" w:oddHBand="1" w:evenHBand="0" w:firstRowFirstColumn="0" w:firstRowLastColumn="0" w:lastRowFirstColumn="0" w:lastRowLastColumn="0"/>
+              <w:rPr>
+                <w:lang w:val="en-GB" w:bidi="es-ES"/>
+              </w:rPr>
+            </w:pPr>
+            <w:r>
+              <w:rPr>
+                <w:lang w:val="en-GB" w:bidi="es-ES"/>
+              </w:rPr>
+              <w:t>13 words</w:t>
+            </w:r>
+            <w:r>
+              <w:rPr>
+                <w:lang w:val="en-GB" w:bidi="es-ES"/>
+              </w:rPr>
+              <w:t xml:space="preserve"> – 95%</w:t>
+            </w:r>
+          </w:p>
+        </w:tc>
+      </w:tr>
+      <w:tr>
+        <w:trPr>
+          <w:trHeight w:val="348"/>
+        </w:trPr>
+        <w:tc>
+          <w:tcPr>
+            <w:cnfStyle w:val="001000000000" w:firstRow="0" w:lastRow="0" w:firstColumn="1" w:lastColumn="0" w:oddVBand="0" w:evenVBand="0" w:oddHBand="0" w:evenHBand="0" w:firstRowFirstColumn="0" w:firstRowLastColumn="0" w:lastRowFirstColumn="0" w:lastRowLastColumn="0"/>
+            <w:tcW w:w="2506" w:type="dxa"/>
+            <w:vAlign w:val="center"/>
+          </w:tcPr>
+          <w:p>
+            <w:pPr>
+              <w:pStyle w:val="Contenido"/>
+              <w:spacing w:before="240" w:after="240"/>
+              <w:jc w:val="center"/>
+              <w:rPr>
+                <w:lang w:val="en-GB" w:bidi="es-ES"/>
+              </w:rPr>
+            </w:pPr>
+            <w:r>
+              <w:rPr>
+                <w:lang w:val="en-GB" w:bidi="es-ES"/>
+              </w:rPr>
+              <w:t>50</w:t>
+            </w:r>
+          </w:p>
+        </w:tc>
+        <w:tc>
+          <w:tcPr>
+            <w:tcW w:w="2506" w:type="dxa"/>
+            <w:vAlign w:val="center"/>
+          </w:tcPr>
+          <w:p>
+            <w:pPr>
+              <w:pStyle w:val="Contenido"/>
+              <w:spacing w:before="240" w:after="240"/>
+              <w:jc w:val="center"/>
+              <w:cnfStyle w:val="000000000000" w:firstRow="0" w:lastRow="0" w:firstColumn="0" w:lastColumn="0" w:oddVBand="0" w:evenVBand="0" w:oddHBand="0" w:evenHBand="0" w:firstRowFirstColumn="0" w:firstRowLastColumn="0" w:lastRowFirstColumn="0" w:lastRowLastColumn="0"/>
+              <w:rPr>
+                <w:lang w:val="en-GB" w:bidi="es-ES"/>
+              </w:rPr>
+            </w:pPr>
+            <w:r>
+              <w:rPr>
+                <w:lang w:val="en-GB" w:bidi="es-ES"/>
+              </w:rPr>
+              <w:t>16 words – 95%</w:t>
+            </w:r>
+          </w:p>
+        </w:tc>
+        <w:tc>
+          <w:tcPr>
+            <w:tcW w:w="2506" w:type="dxa"/>
+            <w:vAlign w:val="center"/>
+          </w:tcPr>
+          <w:p>
+            <w:pPr>
+              <w:pStyle w:val="Contenido"/>
+              <w:spacing w:before="240" w:after="240"/>
+              <w:jc w:val="center"/>
+              <w:cnfStyle w:val="000000000000" w:firstRow="0" w:lastRow="0" w:firstColumn="0" w:lastColumn="0" w:oddVBand="0" w:evenVBand="0" w:oddHBand="0" w:evenHBand="0" w:firstRowFirstColumn="0" w:firstRowLastColumn="0" w:lastRowFirstColumn="0" w:lastRowLastColumn="0"/>
+              <w:rPr>
+                <w:lang w:val="en-GB" w:bidi="es-ES"/>
+              </w:rPr>
+            </w:pPr>
+            <w:r>
+              <w:rPr>
+                <w:lang w:val="en-GB" w:bidi="es-ES"/>
+              </w:rPr>
+              <w:t>17 words – 95%</w:t>
+            </w:r>
+          </w:p>
+        </w:tc>
+        <w:tc>
+          <w:tcPr>
+            <w:tcW w:w="2506" w:type="dxa"/>
+            <w:vAlign w:val="center"/>
+          </w:tcPr>
+          <w:p>
+            <w:pPr>
+              <w:pStyle w:val="Contenido"/>
+              <w:spacing w:before="240" w:after="240"/>
+              <w:jc w:val="center"/>
+              <w:cnfStyle w:val="000000000000" w:firstRow="0" w:lastRow="0" w:firstColumn="0" w:lastColumn="0" w:oddVBand="0" w:evenVBand="0" w:oddHBand="0" w:evenHBand="0" w:firstRowFirstColumn="0" w:firstRowLastColumn="0" w:lastRowFirstColumn="0" w:lastRowLastColumn="0"/>
+              <w:rPr>
+                <w:lang w:val="en-GB" w:bidi="es-ES"/>
+              </w:rPr>
+            </w:pPr>
+            <w:r>
+              <w:rPr>
+                <w:lang w:val="en-GB" w:bidi="es-ES"/>
+              </w:rPr>
+              <w:t>17 words</w:t>
+            </w:r>
+            <w:r>
+              <w:rPr>
+                <w:lang w:val="en-GB" w:bidi="es-ES"/>
+              </w:rPr>
+              <w:t xml:space="preserve"> – 95%</w:t>
+            </w:r>
+          </w:p>
+        </w:tc>
+      </w:tr>
+    </w:tbl>
+    <w:p>
+      <w:pPr>
+        <w:pStyle w:val="Contenido"/>
+        <w:spacing w:before="240" w:after="240"/>
+        <w:ind w:left="2880" w:hanging="2880"/>
+        <w:jc w:val="both"/>
+        <w:rPr>
+          <w:lang w:val="en-GB" w:bidi="es-ES"/>
+        </w:rPr>
+      </w:pPr>
+      <w:r>
+        <w:rPr>
+          <w:lang w:val="en-GB" w:bidi="es-ES"/>
+        </w:rPr>
+        <w:t>As mentioned above</w:t>
+      </w:r>
+      <w:r>
+        <w:rPr>
+          <w:lang w:val="en-GB" w:bidi="es-ES"/>
+        </w:rPr>
+        <w:t>,</w:t>
+      </w:r>
+      <w:r>
+        <w:rPr>
+          <w:lang w:val="en-GB" w:bidi="es-ES"/>
+        </w:rPr>
+        <w:t xml:space="preserve"> in exercise 1 </w:t>
+      </w:r>
+      <w:proofErr w:type="spellStart"/>
+      <w:r>
+        <w:rPr>
+          <w:lang w:val="en-GB" w:bidi="es-ES"/>
+        </w:rPr>
+        <w:t>jlh</w:t>
+      </w:r>
+      <w:proofErr w:type="spellEnd"/>
+      <w:r>
+        <w:rPr>
+          <w:lang w:val="en-GB" w:bidi="es-ES"/>
+        </w:rPr>
+        <w:t xml:space="preserve"> metric has been used to obtain the results</w:t>
+      </w:r>
+      <w:r>
+        <w:rPr>
+          <w:lang w:val="en-GB" w:bidi="es-ES"/>
+        </w:rPr>
+        <w:t>.</w:t>
+      </w:r>
+    </w:p>
+    <w:p>
+      <w:pPr>
+        <w:pStyle w:val="Contenido"/>
+        <w:spacing w:before="240" w:after="240"/>
+        <w:jc w:val="both"/>
+        <w:rPr>
+          <w:lang w:val="en-GB" w:bidi="es-ES"/>
+        </w:rPr>
+      </w:pPr>
+      <w:r>
+        <w:rPr>
+          <w:lang w:val="en-GB" w:bidi="es-ES"/>
+        </w:rPr>
+        <w:t>From the exercise statement, it can be read that the set of posts related to the chosen topic must be obtained and extracted to a file. To do this,</w:t>
+      </w:r>
+      <w:r>
+        <w:rPr>
+          <w:lang w:val="en-GB" w:bidi="es-ES"/>
+        </w:rPr>
+        <w:t xml:space="preserve"> these steps have been followed:</w:t>
+      </w:r>
+    </w:p>
+    <w:p>
+      <w:pPr>
+        <w:pStyle w:val="Contenido"/>
+        <w:numPr>
+          <w:ilvl w:val="0"/>
+          <w:numId w:val="1"/>
+        </w:numPr>
+        <w:spacing w:before="240" w:after="240"/>
+        <w:jc w:val="both"/>
+        <w:rPr>
+          <w:lang w:val="en-GB" w:bidi="es-ES"/>
+        </w:rPr>
+      </w:pPr>
+      <w:r>
+        <w:rPr>
+          <w:lang w:val="en-GB" w:bidi="es-ES"/>
+        </w:rPr>
+        <w:t>Significant terms are taken out from the aggregation previously shown</w:t>
+      </w:r>
+      <w:r>
+        <w:rPr>
+          <w:lang w:val="en-GB" w:bidi="es-ES"/>
+        </w:rPr>
+        <w:t>.</w:t>
+      </w:r>
+    </w:p>
+    <w:p>
+      <w:pPr>
+        <w:pStyle w:val="Contenido"/>
+        <w:numPr>
+          <w:ilvl w:val="0"/>
+          <w:numId w:val="1"/>
+        </w:numPr>
+        <w:spacing w:before="240" w:after="240"/>
+        <w:jc w:val="both"/>
+        <w:rPr>
+          <w:lang w:val="en-GB" w:bidi="es-ES"/>
+        </w:rPr>
+      </w:pPr>
+      <w:r>
+        <w:rPr>
+          <w:noProof/>
+        </w:rPr>
+        <w:drawing>
+          <wp:anchor distT="0" distB="0" distL="114300" distR="114300" simplePos="0" relativeHeight="251662336" behindDoc="0" locked="0" layoutInCell="1" allowOverlap="1" wp14:anchorId="2A116AC3" wp14:editId="484241FE">
+            <wp:simplePos x="0" y="0"/>
+            <wp:positionH relativeFrom="column">
+              <wp:posOffset>2011680</wp:posOffset>
+            </wp:positionH>
+            <wp:positionV relativeFrom="paragraph">
+              <wp:posOffset>91440</wp:posOffset>
+            </wp:positionV>
+            <wp:extent cx="4314825" cy="1859280"/>
+            <wp:effectExtent l="0" t="0" r="9525" b="7620"/>
+            <wp:wrapSquare wrapText="bothSides"/>
+            <wp:docPr id="11" name="Imagen 11"/>
+            <wp:cNvGraphicFramePr>
+              <a:graphicFrameLocks xmlns:a="http://schemas.openxmlformats.org/drawingml/2006/main" noChangeAspect="1"/>
+            </wp:cNvGraphicFramePr>
+            <a:graphic xmlns:a="http://schemas.openxmlformats.org/drawingml/2006/main">
+              <a:graphicData uri="http://schemas.openxmlformats.org/drawingml/2006/picture">
+                <pic:pic xmlns:pic="http://schemas.openxmlformats.org/drawingml/2006/picture">
+                  <pic:nvPicPr>
+                    <pic:cNvPr id="1" name=""/>
+                    <pic:cNvPicPr/>
+                  </pic:nvPicPr>
+                  <pic:blipFill>
+                    <a:blip r:embed="rId12">
+                      <a:extLst>
+                        <a:ext uri="{28A0092B-C50C-407E-A947-70E740481C1C}">
+                          <a14:useLocalDpi xmlns:a14="http://schemas.microsoft.com/office/drawing/2010/main" val="0"/>
+                        </a:ext>
+                      </a:extLst>
+                    </a:blip>
+                    <a:stretch>
+                      <a:fillRect/>
+                    </a:stretch>
+                  </pic:blipFill>
+                  <pic:spPr>
+                    <a:xfrm>
+                      <a:off x="0" y="0"/>
+                      <a:ext cx="4314825" cy="1859280"/>
+                    </a:xfrm>
+                    <a:prstGeom prst="rect">
+                      <a:avLst/>
+                    </a:prstGeom>
+                  </pic:spPr>
+                </pic:pic>
+              </a:graphicData>
+            </a:graphic>
+            <wp14:sizeRelH relativeFrom="page">
+              <wp14:pctWidth>0</wp14:pctWidth>
+            </wp14:sizeRelH>
+            <wp14:sizeRelV relativeFrom="page">
+              <wp14:pctHeight>0</wp14:pctHeight>
+            </wp14:sizeRelV>
+          </wp:anchor>
+        </w:drawing>
+      </w:r>
+      <w:r>
+        <w:rPr>
+          <w:lang w:val="en-GB" w:bidi="es-ES"/>
+        </w:rPr>
+        <w:t>Then, these are combined in triplets to query the index. In this way, the posts that talk about such combination of terms are retrieved.</w:t>
+      </w:r>
+      <w:r>
+        <w:rPr>
+          <w:lang w:val="en-GB" w:bidi="es-ES"/>
+        </w:rPr>
+        <w:t xml:space="preserve"> These tuples are created using three for-loops</w:t>
+      </w:r>
+      <w:r>
+        <w:rPr>
+          <w:lang w:val="en-GB" w:bidi="es-ES"/>
+        </w:rPr>
+        <w:t xml:space="preserve"> which avoid same term being queried at the same time, hence being always different</w:t>
+      </w:r>
+      <w:r>
+        <w:rPr>
+          <w:lang w:val="en-GB" w:bidi="es-ES"/>
+        </w:rPr>
+        <w:t>.</w:t>
+      </w:r>
+    </w:p>
+    <w:p>
+      <w:pPr>
+        <w:pStyle w:val="Contenido"/>
+        <w:numPr>
+          <w:ilvl w:val="0"/>
+          <w:numId w:val="1"/>
+        </w:numPr>
+        <w:spacing w:before="240" w:after="240"/>
+        <w:jc w:val="both"/>
+        <w:rPr>
+          <w:lang w:val="en-GB" w:bidi="es-ES"/>
+        </w:rPr>
+      </w:pPr>
+      <w:r>
+        <w:rPr>
+          <w:lang w:val="en-GB" w:bidi="es-ES"/>
+        </w:rPr>
+        <w:t>As triplets are generated, they are fed to an Elasticsearch query that l</w:t>
+      </w:r>
+      <w:r>
+        <w:rPr>
+          <w:lang w:val="en-GB" w:bidi="es-ES"/>
+        </w:rPr>
+        <w:t>ooks like this:</w:t>
+      </w:r>
+      <w:r>
+        <w:rPr>
+          <w:noProof/>
+          <w:lang w:val="en-GB"/>
+        </w:rPr>
+        <w:t xml:space="preserve"> </w:t>
+      </w:r>
+      <w:r>
+        <w:rPr>
+          <w:noProof/>
+        </w:rPr>
+        <w:drawing>
+          <wp:inline distT="0" distB="0" distL="0" distR="0" wp14:anchorId="0FBC8629" wp14:editId="40F6E835">
+            <wp:extent cx="5869305" cy="1459865"/>
+            <wp:effectExtent l="0" t="0" r="0" b="6985"/>
+            <wp:docPr id="12" name="Imagen 12"/>
+            <wp:cNvGraphicFramePr>
+              <a:graphicFrameLocks xmlns:a="http://schemas.openxmlformats.org/drawingml/2006/main" noChangeAspect="1"/>
+            </wp:cNvGraphicFramePr>
+            <a:graphic xmlns:a="http://schemas.openxmlformats.org/drawingml/2006/main">
+              <a:graphicData uri="http://schemas.openxmlformats.org/drawingml/2006/picture">
+                <pic:pic xmlns:pic="http://schemas.openxmlformats.org/drawingml/2006/picture">
+                  <pic:nvPicPr>
+                    <pic:cNvPr id="1" name=""/>
+                    <pic:cNvPicPr/>
+                  </pic:nvPicPr>
+                  <pic:blipFill>
+                    <a:blip r:embed="rId13"/>
+                    <a:stretch>
+                      <a:fillRect/>
+                    </a:stretch>
+                  </pic:blipFill>
+                  <pic:spPr>
+                    <a:xfrm>
+                      <a:off x="0" y="0"/>
+                      <a:ext cx="5869305" cy="1459865"/>
+                    </a:xfrm>
+                    <a:prstGeom prst="rect">
+                      <a:avLst/>
+                    </a:prstGeom>
+                  </pic:spPr>
+                </pic:pic>
+              </a:graphicData>
+            </a:graphic>
+          </wp:inline>
+        </w:drawing>
+      </w:r>
+    </w:p>
+    <w:p>
+      <w:pPr>
+        <w:pStyle w:val="Contenido"/>
+        <w:numPr>
+          <w:ilvl w:val="0"/>
+          <w:numId w:val="1"/>
+        </w:numPr>
+        <w:spacing w:before="240" w:after="240"/>
+        <w:jc w:val="both"/>
+        <w:rPr>
+          <w:lang w:val="en-GB" w:bidi="es-ES"/>
+        </w:rPr>
+      </w:pPr>
+      <w:r>
+        <w:rPr>
+          <w:noProof/>
+        </w:rPr>
+        <w:lastRenderedPageBreak/>
+        <w:drawing>
+          <wp:anchor distT="0" distB="0" distL="114300" distR="114300" simplePos="0" relativeHeight="251663360" behindDoc="0" locked="0" layoutInCell="1" allowOverlap="1" wp14:anchorId="329E66E8" wp14:editId="26193568">
+            <wp:simplePos x="0" y="0"/>
+            <wp:positionH relativeFrom="column">
+              <wp:posOffset>1943100</wp:posOffset>
+            </wp:positionH>
+            <wp:positionV relativeFrom="paragraph">
+              <wp:posOffset>99060</wp:posOffset>
+            </wp:positionV>
+            <wp:extent cx="4419600" cy="1085850"/>
+            <wp:effectExtent l="0" t="0" r="0" b="7620"/>
+            <wp:wrapSquare wrapText="bothSides"/>
+            <wp:docPr id="13" name="Imagen 13"/>
+            <wp:cNvGraphicFramePr>
+              <a:graphicFrameLocks xmlns:a="http://schemas.openxmlformats.org/drawingml/2006/main" noChangeAspect="1"/>
+            </wp:cNvGraphicFramePr>
+            <a:graphic xmlns:a="http://schemas.openxmlformats.org/drawingml/2006/main">
+              <a:graphicData uri="http://schemas.openxmlformats.org/drawingml/2006/picture">
+                <pic:pic xmlns:pic="http://schemas.openxmlformats.org/drawingml/2006/picture">
+                  <pic:nvPicPr>
+                    <pic:cNvPr id="1" name=""/>
+                    <pic:cNvPicPr/>
+                  </pic:nvPicPr>
+                  <pic:blipFill>
+                    <a:blip r:embed="rId14">
+                      <a:extLst>
+                        <a:ext uri="{28A0092B-C50C-407E-A947-70E740481C1C}">
+                          <a14:useLocalDpi xmlns:a14="http://schemas.microsoft.com/office/drawing/2010/main" val="0"/>
+                        </a:ext>
+                      </a:extLst>
+                    </a:blip>
+                    <a:stretch>
+                      <a:fillRect/>
+                    </a:stretch>
+                  </pic:blipFill>
+                  <pic:spPr>
+                    <a:xfrm>
+                      <a:off x="0" y="0"/>
+                      <a:ext cx="4419600" cy="1085850"/>
+                    </a:xfrm>
+                    <a:prstGeom prst="rect">
+                      <a:avLst/>
+                    </a:prstGeom>
+                  </pic:spPr>
+                </pic:pic>
+              </a:graphicData>
+            </a:graphic>
+            <wp14:sizeRelH relativeFrom="page">
+              <wp14:pctWidth>0</wp14:pctWidth>
+            </wp14:sizeRelH>
+            <wp14:sizeRelV relativeFrom="page">
+              <wp14:pctHeight>0</wp14:pctHeight>
+            </wp14:sizeRelV>
+          </wp:anchor>
+        </w:drawing>
+      </w:r>
+      <w:r>
+        <w:rPr>
+          <w:lang w:val="en-GB" w:bidi="es-ES"/>
+        </w:rPr>
+        <w:t>As different combinations might generate repeated posts as outcome, this part of the script is used to avoid such issue</w:t>
+      </w:r>
+      <w:r>
+        <w:rPr>
+          <w:lang w:val="en-GB" w:bidi="es-ES"/>
+        </w:rPr>
+        <w:t>. Now a dictionary with id to post relation is on our hands</w:t>
+      </w:r>
+      <w:r>
+        <w:rPr>
+          <w:lang w:val="en-GB" w:bidi="es-ES"/>
+        </w:rPr>
+        <w:t xml:space="preserve"> to process.</w:t>
+      </w:r>
+    </w:p>
+    <w:p>
+      <w:pPr>
+        <w:pStyle w:val="Contenido"/>
+        <w:numPr>
+          <w:ilvl w:val="0"/>
+          <w:numId w:val="1"/>
+        </w:numPr>
+        <w:spacing w:before="240" w:after="240"/>
+        <w:jc w:val="both"/>
+        <w:rPr>
+          <w:lang w:val="en-GB" w:bidi="es-ES"/>
+        </w:rPr>
+      </w:pPr>
+      <w:r>
+        <w:rPr>
+          <w:noProof/>
+        </w:rPr>
+        <w:drawing>
+          <wp:anchor distT="0" distB="0" distL="114300" distR="114300" simplePos="0" relativeHeight="251664384" behindDoc="0" locked="0" layoutInCell="1" allowOverlap="1" wp14:anchorId="231792C6" wp14:editId="24429BFD">
+            <wp:simplePos x="0" y="0"/>
+            <wp:positionH relativeFrom="column">
+              <wp:posOffset>1857375</wp:posOffset>
+            </wp:positionH>
+            <wp:positionV relativeFrom="paragraph">
+              <wp:posOffset>90805</wp:posOffset>
+            </wp:positionV>
+            <wp:extent cx="4505325" cy="1371600"/>
+            <wp:effectExtent l="0" t="0" r="9525" b="0"/>
+            <wp:wrapSquare wrapText="bothSides"/>
+            <wp:docPr id="14" name="Imagen 14"/>
+            <wp:cNvGraphicFramePr>
+              <a:graphicFrameLocks xmlns:a="http://schemas.openxmlformats.org/drawingml/2006/main" noChangeAspect="1"/>
+            </wp:cNvGraphicFramePr>
+            <a:graphic xmlns:a="http://schemas.openxmlformats.org/drawingml/2006/main">
+              <a:graphicData uri="http://schemas.openxmlformats.org/drawingml/2006/picture">
+                <pic:pic xmlns:pic="http://schemas.openxmlformats.org/drawingml/2006/picture">
+                  <pic:nvPicPr>
+                    <pic:cNvPr id="1" name=""/>
+                    <pic:cNvPicPr/>
+                  </pic:nvPicPr>
+                  <pic:blipFill>
+                    <a:blip r:embed="rId15">
+                      <a:extLst>
+                        <a:ext uri="{28A0092B-C50C-407E-A947-70E740481C1C}">
+                          <a14:useLocalDpi xmlns:a14="http://schemas.microsoft.com/office/drawing/2010/main" val="0"/>
+                        </a:ext>
+                      </a:extLst>
+                    </a:blip>
+                    <a:stretch>
+                      <a:fillRect/>
+                    </a:stretch>
+                  </pic:blipFill>
+                  <pic:spPr>
+                    <a:xfrm>
+                      <a:off x="0" y="0"/>
+                      <a:ext cx="4505325" cy="1371600"/>
+                    </a:xfrm>
+                    <a:prstGeom prst="rect">
+                      <a:avLst/>
+                    </a:prstGeom>
+                  </pic:spPr>
+                </pic:pic>
+              </a:graphicData>
+            </a:graphic>
+            <wp14:sizeRelH relativeFrom="page">
+              <wp14:pctWidth>0</wp14:pctWidth>
+            </wp14:sizeRelH>
+            <wp14:sizeRelV relativeFrom="page">
+              <wp14:pctHeight>0</wp14:pctHeight>
+            </wp14:sizeRelV>
+          </wp:anchor>
+        </w:drawing>
+      </w:r>
+      <w:r>
+        <w:rPr>
+          <w:lang w:val="en-GB" w:bidi="es-ES"/>
+        </w:rPr>
+        <w:t>Once the previous relation is obtained, the posts are sorted based on their relevance score; using yet again a fresh new dictionary.</w:t>
+      </w:r>
+      <w:r>
+        <w:rPr>
+          <w:noProof/>
+          <w:lang w:val="en-GB"/>
+        </w:rPr>
+        <w:t xml:space="preserve"> </w:t>
+      </w:r>
+      <w:r>
+        <w:rPr>
+          <w:noProof/>
+          <w:lang w:val="en-GB"/>
+        </w:rPr>
+        <w:t>This can be used whenever the nth most relevant posts want to be obtained.</w:t>
+      </w:r>
+    </w:p>
+    <w:p>
+      <w:pPr>
+        <w:pStyle w:val="Contenido"/>
+        <w:numPr>
+          <w:ilvl w:val="0"/>
+          <w:numId w:val="1"/>
+        </w:numPr>
+        <w:spacing w:before="240" w:after="240"/>
+        <w:jc w:val="both"/>
+        <w:rPr>
+          <w:lang w:val="en-GB" w:bidi="es-ES"/>
+        </w:rPr>
+      </w:pPr>
+      <w:r>
+        <w:rPr>
+          <w:noProof/>
+        </w:rPr>
+        <w:drawing>
+          <wp:anchor distT="0" distB="0" distL="114300" distR="114300" simplePos="0" relativeHeight="251665408" behindDoc="0" locked="0" layoutInCell="1" allowOverlap="1" wp14:anchorId="7187E5D1" wp14:editId="60496A44">
+            <wp:simplePos x="0" y="0"/>
+            <wp:positionH relativeFrom="column">
+              <wp:posOffset>1752600</wp:posOffset>
+            </wp:positionH>
+            <wp:positionV relativeFrom="paragraph">
+              <wp:posOffset>296545</wp:posOffset>
+            </wp:positionV>
+            <wp:extent cx="4610100" cy="3886200"/>
+            <wp:effectExtent l="0" t="0" r="0" b="0"/>
+            <wp:wrapSquare wrapText="bothSides"/>
+            <wp:docPr id="16" name="Imagen 16"/>
+            <wp:cNvGraphicFramePr>
+              <a:graphicFrameLocks xmlns:a="http://schemas.openxmlformats.org/drawingml/2006/main" noChangeAspect="1"/>
+            </wp:cNvGraphicFramePr>
+            <a:graphic xmlns:a="http://schemas.openxmlformats.org/drawingml/2006/main">
+              <a:graphicData uri="http://schemas.openxmlformats.org/drawingml/2006/picture">
+                <pic:pic xmlns:pic="http://schemas.openxmlformats.org/drawingml/2006/picture">
+                  <pic:nvPicPr>
+                    <pic:cNvPr id="1" name=""/>
+                    <pic:cNvPicPr/>
+                  </pic:nvPicPr>
+                  <pic:blipFill>
+                    <a:blip r:embed="rId16">
+                      <a:extLst>
+                        <a:ext uri="{28A0092B-C50C-407E-A947-70E740481C1C}">
+                          <a14:useLocalDpi xmlns:a14="http://schemas.microsoft.com/office/drawing/2010/main" val="0"/>
+                        </a:ext>
+                      </a:extLst>
+                    </a:blip>
+                    <a:stretch>
+                      <a:fillRect/>
+                    </a:stretch>
+                  </pic:blipFill>
+                  <pic:spPr>
+                    <a:xfrm>
+                      <a:off x="0" y="0"/>
+                      <a:ext cx="4610100" cy="3886200"/>
+                    </a:xfrm>
+                    <a:prstGeom prst="rect">
+                      <a:avLst/>
+                    </a:prstGeom>
+                  </pic:spPr>
+                </pic:pic>
+              </a:graphicData>
+            </a:graphic>
+            <wp14:sizeRelH relativeFrom="page">
+              <wp14:pctWidth>0</wp14:pctWidth>
+            </wp14:sizeRelH>
+            <wp14:sizeRelV relativeFrom="page">
+              <wp14:pctHeight>0</wp14:pctHeight>
+            </wp14:sizeRelV>
+          </wp:anchor>
+        </w:drawing>
+      </w:r>
+      <w:r>
+        <w:rPr>
+          <w:noProof/>
+          <w:lang w:val="en-GB"/>
+        </w:rPr>
+        <w:t>Once sorted, format and output of the posts can be produced. Author, selftext and creation date have been added to the output to comply with the statement of the exercise. This output has been written to a</w:t>
+      </w:r>
+      <w:r>
+        <w:rPr>
+          <w:noProof/>
+          <w:lang w:val="en-GB"/>
+        </w:rPr>
+        <w:t>n</w:t>
+      </w:r>
+      <w:r>
+        <w:rPr>
+          <w:noProof/>
+          <w:lang w:val="en-GB"/>
+        </w:rPr>
+        <w:t xml:space="preserve"> ndJson file</w:t>
+      </w:r>
+      <w:r>
+        <w:rPr>
+          <w:noProof/>
+          <w:lang w:val="en-GB"/>
+        </w:rPr>
+        <w:t>.</w:t>
+      </w:r>
+      <w:r>
+        <w:rPr>
+          <w:noProof/>
+          <w:lang w:val="en-GB"/>
+        </w:rPr>
+        <w:t xml:space="preserve"> </w:t>
+      </w:r>
+      <w:r>
+        <w:rPr>
+          <w:noProof/>
+          <w:lang w:val="en-GB"/>
+        </w:rPr>
+        <w:t>E</w:t>
+      </w:r>
+      <w:r>
+        <w:rPr>
+          <w:noProof/>
+          <w:lang w:val="en-GB"/>
+        </w:rPr>
+        <w:t xml:space="preserve">ach line </w:t>
+      </w:r>
+      <w:r>
+        <w:rPr>
+          <w:noProof/>
+          <w:lang w:val="en-GB"/>
+        </w:rPr>
+        <w:t>represents</w:t>
+      </w:r>
+      <w:r>
+        <w:rPr>
+          <w:noProof/>
+          <w:lang w:val="en-GB"/>
+        </w:rPr>
+        <w:t xml:space="preserve"> a post in json format obtained from stringifying python dictionary objects</w:t>
+      </w:r>
+      <w:r>
+        <w:rPr>
+          <w:noProof/>
+          <w:lang w:val="en-GB"/>
+        </w:rPr>
+        <w:t>;</w:t>
+      </w:r>
+      <w:r>
+        <w:rPr>
+          <w:noProof/>
+          <w:lang w:val="en-GB"/>
+        </w:rPr>
+        <w:t xml:space="preserve"> by means of json package.</w:t>
+      </w:r>
+      <w:bookmarkStart w:id="0" w:name="_GoBack"/>
+      <w:bookmarkEnd w:id="0"/>
     </w:p>
     <w:sectPr>
-      <w:headerReference w:type="default" r:id="rId10"/>
-      <w:footerReference w:type="default" r:id="rId11"/>
+      <w:headerReference w:type="default" r:id="rId17"/>
+      <w:footerReference w:type="default" r:id="rId18"/>
       <w:pgSz w:w="11906" w:h="16838" w:code="9"/>
       <w:pgMar w:top="720" w:right="936" w:bottom="720" w:left="936" w:header="0" w:footer="289" w:gutter="0"/>
       <w:pgNumType w:start="1"/>
@@ -1460,6 +2725,100 @@
     </w:pPr>
   </w:p>
 </w:hdr>
+</file>
+
+<file path=word/numbering.xml><?xml version="1.0" encoding="utf-8"?>
+<w:numbering xmlns:wpc="http://schemas.microsoft.com/office/word/2010/wordprocessingCanvas" xmlns:cx="http://schemas.microsoft.com/office/drawing/2014/chartex" xmlns:cx1="http://schemas.microsoft.com/office/drawing/2015/9/8/chartex" xmlns:cx2="http://schemas.microsoft.com/office/drawing/2015/10/21/chartex" xmlns:cx3="http://schemas.microsoft.com/office/drawing/2016/5/9/chartex" xmlns:cx4="http://schemas.microsoft.com/office/drawing/2016/5/10/chartex" xmlns:cx5="http://schemas.microsoft.com/office/drawing/2016/5/11/chartex" xmlns:cx6="http://schemas.microsoft.com/office/drawing/2016/5/12/chartex" xmlns:cx7="http://schemas.microsoft.com/office/drawing/2016/5/13/chartex" xmlns:cx8="http://schemas.microsoft.com/office/drawing/2016/5/14/chartex" xmlns:mc="http://schemas.openxmlformats.org/markup-compatibility/2006" xmlns:aink="http://schemas.microsoft.com/office/drawing/2016/ink" xmlns:am3d="http://schemas.microsoft.com/office/drawing/2017/model3d" xmlns:o="urn:schemas-microsoft-com:office:office" xmlns:r="http://schemas.openxmlformats.org/officeDocument/2006/relationships" xmlns:m="http://schemas.openxmlformats.org/officeDocument/2006/math" xmlns:v="urn:schemas-microsoft-com:vml" xmlns:wp14="http://schemas.microsoft.com/office/word/2010/wordprocessingDrawing" xmlns:wp="http://schemas.openxmlformats.org/drawingml/2006/wordprocessingDrawing" xmlns:w10="urn:schemas-microsoft-com:office:word" xmlns:w="http://schemas.openxmlformats.org/wordprocessingml/2006/main" xmlns:w14="http://schemas.microsoft.com/office/word/2010/wordml" xmlns:w15="http://schemas.microsoft.com/office/word/2012/wordml" xmlns:w16cid="http://schemas.microsoft.com/office/word/2016/wordml/cid" xmlns:w16se="http://schemas.microsoft.com/office/word/2015/wordml/symex" xmlns:wpg="http://schemas.microsoft.com/office/word/2010/wordprocessingGroup" xmlns:wpi="http://schemas.microsoft.com/office/word/2010/wordprocessingInk" xmlns:wne="http://schemas.microsoft.com/office/word/2006/wordml" xmlns:wps="http://schemas.microsoft.com/office/word/2010/wordprocessingShape" mc:Ignorable="w14 w15 w16se w16cid wp14">
+  <w:abstractNum w:abstractNumId="0" w15:restartNumberingAfterBreak="0">
+    <w:nsid w:val="1F355F03"/>
+    <w:multiLevelType w:val="hybridMultilevel"/>
+    <w:tmpl w:val="6C323150"/>
+    <w:lvl w:ilvl="0" w:tplc="0C0A000F">
+      <w:start w:val="1"/>
+      <w:numFmt w:val="decimal"/>
+      <w:lvlText w:val="%1."/>
+      <w:lvlJc w:val="left"/>
+      <w:pPr>
+        <w:ind w:left="720" w:hanging="360"/>
+      </w:pPr>
+    </w:lvl>
+    <w:lvl w:ilvl="1" w:tplc="0C0A0019" w:tentative="1">
+      <w:start w:val="1"/>
+      <w:numFmt w:val="lowerLetter"/>
+      <w:lvlText w:val="%2."/>
+      <w:lvlJc w:val="left"/>
+      <w:pPr>
+        <w:ind w:left="1440" w:hanging="360"/>
+      </w:pPr>
+    </w:lvl>
+    <w:lvl w:ilvl="2" w:tplc="0C0A001B" w:tentative="1">
+      <w:start w:val="1"/>
+      <w:numFmt w:val="lowerRoman"/>
+      <w:lvlText w:val="%3."/>
+      <w:lvlJc w:val="right"/>
+      <w:pPr>
+        <w:ind w:left="2160" w:hanging="180"/>
+      </w:pPr>
+    </w:lvl>
+    <w:lvl w:ilvl="3" w:tplc="0C0A000F" w:tentative="1">
+      <w:start w:val="1"/>
+      <w:numFmt w:val="decimal"/>
+      <w:lvlText w:val="%4."/>
+      <w:lvlJc w:val="left"/>
+      <w:pPr>
+        <w:ind w:left="2880" w:hanging="360"/>
+      </w:pPr>
+    </w:lvl>
+    <w:lvl w:ilvl="4" w:tplc="0C0A0019" w:tentative="1">
+      <w:start w:val="1"/>
+      <w:numFmt w:val="lowerLetter"/>
+      <w:lvlText w:val="%5."/>
+      <w:lvlJc w:val="left"/>
+      <w:pPr>
+        <w:ind w:left="3600" w:hanging="360"/>
+      </w:pPr>
+    </w:lvl>
+    <w:lvl w:ilvl="5" w:tplc="0C0A001B" w:tentative="1">
+      <w:start w:val="1"/>
+      <w:numFmt w:val="lowerRoman"/>
+      <w:lvlText w:val="%6."/>
+      <w:lvlJc w:val="right"/>
+      <w:pPr>
+        <w:ind w:left="4320" w:hanging="180"/>
+      </w:pPr>
+    </w:lvl>
+    <w:lvl w:ilvl="6" w:tplc="0C0A000F" w:tentative="1">
+      <w:start w:val="1"/>
+      <w:numFmt w:val="decimal"/>
+      <w:lvlText w:val="%7."/>
+      <w:lvlJc w:val="left"/>
+      <w:pPr>
+        <w:ind w:left="5040" w:hanging="360"/>
+      </w:pPr>
+    </w:lvl>
+    <w:lvl w:ilvl="7" w:tplc="0C0A0019" w:tentative="1">
+      <w:start w:val="1"/>
+      <w:numFmt w:val="lowerLetter"/>
+      <w:lvlText w:val="%8."/>
+      <w:lvlJc w:val="left"/>
+      <w:pPr>
+        <w:ind w:left="5760" w:hanging="360"/>
+      </w:pPr>
+    </w:lvl>
+    <w:lvl w:ilvl="8" w:tplc="0C0A001B" w:tentative="1">
+      <w:start w:val="1"/>
+      <w:numFmt w:val="lowerRoman"/>
+      <w:lvlText w:val="%9."/>
+      <w:lvlJc w:val="right"/>
+      <w:pPr>
+        <w:ind w:left="6480" w:hanging="180"/>
+      </w:pPr>
+    </w:lvl>
+  </w:abstractNum>
+  <w:num w:numId="1">
+    <w:abstractNumId w:val="0"/>
+  </w:num>
+</w:numbering>
 </file>
 
 <file path=word/styles.xml><?xml version="1.0" encoding="utf-8"?>
@@ -2172,6 +3531,145 @@
       <w:szCs w:val="22"/>
     </w:rPr>
   </w:style>
+  <w:style w:type="table" w:styleId="Tablaconcuadrcula7concolores-nfasis6">
+    <w:name w:val="Grid Table 7 Colorful Accent 6"/>
+    <w:basedOn w:val="Tablanormal"/>
+    <w:uiPriority w:val="52"/>
+    <w:rsid w:val="00E561D3"/>
+    <w:pPr>
+      <w:spacing w:after="0" w:line="240" w:lineRule="auto"/>
+    </w:pPr>
+    <w:rPr>
+      <w:color w:val="278079" w:themeColor="accent6" w:themeShade="BF"/>
+    </w:rPr>
+    <w:tblPr>
+      <w:tblStyleRowBandSize w:val="1"/>
+      <w:tblStyleColBandSize w:val="1"/>
+      <w:tblBorders>
+        <w:top w:val="single" w:sz="4" w:space="0" w:color="7AD6CF" w:themeColor="accent6" w:themeTint="99"/>
+        <w:left w:val="single" w:sz="4" w:space="0" w:color="7AD6CF" w:themeColor="accent6" w:themeTint="99"/>
+        <w:bottom w:val="single" w:sz="4" w:space="0" w:color="7AD6CF" w:themeColor="accent6" w:themeTint="99"/>
+        <w:right w:val="single" w:sz="4" w:space="0" w:color="7AD6CF" w:themeColor="accent6" w:themeTint="99"/>
+        <w:insideH w:val="single" w:sz="4" w:space="0" w:color="7AD6CF" w:themeColor="accent6" w:themeTint="99"/>
+        <w:insideV w:val="single" w:sz="4" w:space="0" w:color="7AD6CF" w:themeColor="accent6" w:themeTint="99"/>
+      </w:tblBorders>
+    </w:tblPr>
+    <w:tblStylePr w:type="firstRow">
+      <w:rPr>
+        <w:b/>
+        <w:bCs/>
+      </w:rPr>
+      <w:tblPr/>
+      <w:tcPr>
+        <w:tcBorders>
+          <w:top w:val="nil"/>
+          <w:left w:val="nil"/>
+          <w:right w:val="nil"/>
+          <w:insideH w:val="nil"/>
+          <w:insideV w:val="nil"/>
+        </w:tcBorders>
+        <w:shd w:val="clear" w:color="auto" w:fill="FFFFFF" w:themeFill="background1"/>
+      </w:tcPr>
+    </w:tblStylePr>
+    <w:tblStylePr w:type="lastRow">
+      <w:rPr>
+        <w:b/>
+        <w:bCs/>
+      </w:rPr>
+      <w:tblPr/>
+      <w:tcPr>
+        <w:tcBorders>
+          <w:left w:val="nil"/>
+          <w:bottom w:val="nil"/>
+          <w:right w:val="nil"/>
+          <w:insideH w:val="nil"/>
+          <w:insideV w:val="nil"/>
+        </w:tcBorders>
+        <w:shd w:val="clear" w:color="auto" w:fill="FFFFFF" w:themeFill="background1"/>
+      </w:tcPr>
+    </w:tblStylePr>
+    <w:tblStylePr w:type="firstCol">
+      <w:pPr>
+        <w:jc w:val="right"/>
+      </w:pPr>
+      <w:rPr>
+        <w:i/>
+        <w:iCs/>
+      </w:rPr>
+      <w:tblPr/>
+      <w:tcPr>
+        <w:tcBorders>
+          <w:top w:val="nil"/>
+          <w:left w:val="nil"/>
+          <w:bottom w:val="nil"/>
+          <w:insideH w:val="nil"/>
+          <w:insideV w:val="nil"/>
+        </w:tcBorders>
+        <w:shd w:val="clear" w:color="auto" w:fill="FFFFFF" w:themeFill="background1"/>
+      </w:tcPr>
+    </w:tblStylePr>
+    <w:tblStylePr w:type="lastCol">
+      <w:rPr>
+        <w:i/>
+        <w:iCs/>
+      </w:rPr>
+      <w:tblPr/>
+      <w:tcPr>
+        <w:tcBorders>
+          <w:top w:val="nil"/>
+          <w:bottom w:val="nil"/>
+          <w:right w:val="nil"/>
+          <w:insideH w:val="nil"/>
+          <w:insideV w:val="nil"/>
+        </w:tcBorders>
+        <w:shd w:val="clear" w:color="auto" w:fill="FFFFFF" w:themeFill="background1"/>
+      </w:tcPr>
+    </w:tblStylePr>
+    <w:tblStylePr w:type="band1Vert">
+      <w:tblPr/>
+      <w:tcPr>
+        <w:shd w:val="clear" w:color="auto" w:fill="D2F1EF" w:themeFill="accent6" w:themeFillTint="33"/>
+      </w:tcPr>
+    </w:tblStylePr>
+    <w:tblStylePr w:type="band1Horz">
+      <w:tblPr/>
+      <w:tcPr>
+        <w:shd w:val="clear" w:color="auto" w:fill="D2F1EF" w:themeFill="accent6" w:themeFillTint="33"/>
+      </w:tcPr>
+    </w:tblStylePr>
+    <w:tblStylePr w:type="neCell">
+      <w:tblPr/>
+      <w:tcPr>
+        <w:tcBorders>
+          <w:bottom w:val="single" w:sz="4" w:space="0" w:color="7AD6CF" w:themeColor="accent6" w:themeTint="99"/>
+        </w:tcBorders>
+      </w:tcPr>
+    </w:tblStylePr>
+    <w:tblStylePr w:type="nwCell">
+      <w:tblPr/>
+      <w:tcPr>
+        <w:tcBorders>
+          <w:bottom w:val="single" w:sz="4" w:space="0" w:color="7AD6CF" w:themeColor="accent6" w:themeTint="99"/>
+        </w:tcBorders>
+      </w:tcPr>
+    </w:tblStylePr>
+    <w:tblStylePr w:type="seCell">
+      <w:tblPr/>
+      <w:tcPr>
+        <w:tcBorders>
+          <w:top w:val="single" w:sz="4" w:space="0" w:color="7AD6CF" w:themeColor="accent6" w:themeTint="99"/>
+        </w:tcBorders>
+      </w:tcPr>
+    </w:tblStylePr>
+    <w:tblStylePr w:type="swCell">
+      <w:tblPr/>
+      <w:tcPr>
+        <w:tcBorders>
+          <w:top w:val="single" w:sz="4" w:space="0" w:color="7AD6CF" w:themeColor="accent6" w:themeTint="99"/>
+        </w:tcBorders>
+      </w:tcPr>
+    </w:tblStylePr>
+  </w:style>
 </w:styles>
 </file>
 
@@ -2275,22 +3773,22 @@
 
 <file path=word/glossary/fontTable.xml><?xml version="1.0" encoding="utf-8"?>
 <w:fonts xmlns:mc="http://schemas.openxmlformats.org/markup-compatibility/2006" xmlns:r="http://schemas.openxmlformats.org/officeDocument/2006/relationships" xmlns:w="http://schemas.openxmlformats.org/wordprocessingml/2006/main" xmlns:w14="http://schemas.microsoft.com/office/word/2010/wordml" xmlns:w15="http://schemas.microsoft.com/office/word/2012/wordml" xmlns:w16cid="http://schemas.microsoft.com/office/word/2016/wordml/cid" xmlns:w16se="http://schemas.microsoft.com/office/word/2015/wordml/symex" mc:Ignorable="w14 w15 w16se w16cid">
+  <w:font w:name="Times New Roman">
+    <w:panose1 w:val="02020603050405020304"/>
+    <w:charset w:val="00"/>
+    <w:family w:val="roman"/>
+    <w:pitch w:val="variable"/>
+    <w:sig w:usb0="E0002AFF" w:usb1="C0007843" w:usb2="00000009" w:usb3="00000000" w:csb0="000001FF" w:csb1="00000000"/>
+  </w:font>
   <w:font w:name="Calibri">
     <w:panose1 w:val="020F0502020204030204"/>
     <w:charset w:val="00"/>
     <w:family w:val="swiss"/>
     <w:pitch w:val="variable"/>
-    <w:sig w:usb0="E0002EFF" w:usb1="C000247B" w:usb2="00000009" w:usb3="00000000" w:csb0="000001FF" w:csb1="00000000"/>
-  </w:font>
-  <w:font w:name="Times New Roman">
-    <w:panose1 w:val="02020603050405020304"/>
-    <w:charset w:val="00"/>
-    <w:family w:val="roman"/>
-    <w:pitch w:val="variable"/>
-    <w:sig w:usb0="E0002EFF" w:usb1="C000785B" w:usb2="00000009" w:usb3="00000000" w:csb0="000001FF" w:csb1="00000000"/>
+    <w:sig w:usb0="E00002FF" w:usb1="4000ACFF" w:usb2="00000001" w:usb3="00000000" w:csb0="0000019F" w:csb1="00000000"/>
   </w:font>
   <w:font w:name="MS Mincho">
-    <w:altName w:val="ＭＳ 明朝"/>
+    <w:altName w:val="MS Mincho"/>
     <w:panose1 w:val="02020609040205080304"/>
     <w:charset w:val="80"/>
     <w:family w:val="modern"/>
@@ -2302,7 +3800,7 @@
     <w:charset w:val="00"/>
     <w:family w:val="swiss"/>
     <w:pitch w:val="variable"/>
-    <w:sig w:usb0="E0002EFF" w:usb1="C000785B" w:usb2="00000009" w:usb3="00000000" w:csb0="000001FF" w:csb1="00000000"/>
+    <w:sig w:usb0="E0002AFF" w:usb1="C0007843" w:usb2="00000009" w:usb3="00000000" w:csb0="000001FF" w:csb1="00000000"/>
   </w:font>
   <w:font w:name="MS Gothic">
     <w:altName w:val="ＭＳ ゴシック"/>
@@ -2324,7 +3822,7 @@
     <w:charset w:val="00"/>
     <w:family w:val="swiss"/>
     <w:pitch w:val="variable"/>
-    <w:sig w:usb0="E0002AFF" w:usb1="C000247B" w:usb2="00000009" w:usb3="00000000" w:csb0="000001FF" w:csb1="00000000"/>
+    <w:sig w:usb0="A00002EF" w:usb1="4000207B" w:usb2="00000000" w:usb3="00000000" w:csb0="0000009F" w:csb1="00000000"/>
   </w:font>
 </w:fonts>
 </file>
@@ -2347,6 +3845,8 @@
   <w:rsids>
     <w:rsidRoot w:val="000A2218"/>
     <w:rsid w:val="000A2218"/>
+    <w:rsid w:val="00436488"/>
+    <w:rsid w:val="00482213"/>
   </w:rsids>
   <m:mathPr>
     <m:mathFont m:val="Cambria Math"/>

</xml_diff>

<commit_message>
Continuando con el informe, ejercicio2 listo
</commit_message>
<xml_diff>
--- a/ElasticSearchTeamworkDocumentation.docx
+++ b/ElasticSearchTeamworkDocumentation.docx
@@ -354,14 +354,12 @@
                                   <w:pPr>
                                     <w:pStyle w:val="Ttulo"/>
                                   </w:pPr>
-                                  <w:proofErr w:type="spellStart"/>
                                   <w:r>
                                     <w:rPr>
                                       <w:lang w:bidi="es-ES"/>
                                     </w:rPr>
                                     <w:t>ElasticSearch</w:t>
                                   </w:r>
-                                  <w:proofErr w:type="spellEnd"/>
                                 </w:p>
                                 <w:p>
                                   <w:pPr>
@@ -1258,63 +1256,7 @@
         <w:rPr>
           <w:lang w:val="en-GB" w:bidi="es-ES"/>
         </w:rPr>
-        <w:t xml:space="preserve">In addition to above aggregation snippet, different similarity metrics have been used. These are </w:t>
-      </w:r>
-      <w:proofErr w:type="spellStart"/>
-      <w:r>
-        <w:rPr>
-          <w:lang w:val="en-GB" w:bidi="es-ES"/>
-        </w:rPr>
-        <w:t>gnd</w:t>
-      </w:r>
-      <w:proofErr w:type="spellEnd"/>
-      <w:r>
-        <w:rPr>
-          <w:lang w:val="en-GB" w:bidi="es-ES"/>
-        </w:rPr>
-        <w:t xml:space="preserve">, </w:t>
-      </w:r>
-      <w:proofErr w:type="spellStart"/>
-      <w:r>
-        <w:rPr>
-          <w:lang w:val="en-GB" w:bidi="es-ES"/>
-        </w:rPr>
-        <w:t>chi_square</w:t>
-      </w:r>
-      <w:proofErr w:type="spellEnd"/>
-      <w:r>
-        <w:rPr>
-          <w:lang w:val="en-GB" w:bidi="es-ES"/>
-        </w:rPr>
-        <w:t xml:space="preserve"> and </w:t>
-      </w:r>
-      <w:proofErr w:type="spellStart"/>
-      <w:r>
-        <w:rPr>
-          <w:lang w:val="en-GB" w:bidi="es-ES"/>
-        </w:rPr>
-        <w:t>jlh</w:t>
-      </w:r>
-      <w:proofErr w:type="spellEnd"/>
-      <w:r>
-        <w:rPr>
-          <w:lang w:val="en-GB" w:bidi="es-ES"/>
-        </w:rPr>
-        <w:t xml:space="preserve">. Different aggregation sizes have been tested to assess their performance. </w:t>
-      </w:r>
-      <w:proofErr w:type="spellStart"/>
-      <w:r>
-        <w:rPr>
-          <w:lang w:val="en-GB" w:bidi="es-ES"/>
-        </w:rPr>
-        <w:t>Jlh</w:t>
-      </w:r>
-      <w:proofErr w:type="spellEnd"/>
-      <w:r>
-        <w:rPr>
-          <w:lang w:val="en-GB" w:bidi="es-ES"/>
-        </w:rPr>
-        <w:t xml:space="preserve"> metric was used with above query</w:t>
+        <w:t>In addition to above aggregation snippet, different similarity metrics have been used. These are gnd, chi_square and jlh. Different aggregation sizes have been tested to assess their performance. Jlh metric was used with above query</w:t>
       </w:r>
       <w:r>
         <w:rPr>
@@ -1336,21 +1278,7 @@
         <w:rPr>
           <w:lang w:val="en-GB" w:bidi="es-ES"/>
         </w:rPr>
-        <w:t xml:space="preserve">A table can be found below with the relation of the metrics used to the number of words obtained to query the index. To our criteria, </w:t>
-      </w:r>
-      <w:proofErr w:type="spellStart"/>
-      <w:r>
-        <w:rPr>
-          <w:lang w:val="en-GB" w:bidi="es-ES"/>
-        </w:rPr>
-        <w:t>jlh</w:t>
-      </w:r>
-      <w:proofErr w:type="spellEnd"/>
-      <w:r>
-        <w:rPr>
-          <w:lang w:val="en-GB" w:bidi="es-ES"/>
-        </w:rPr>
-        <w:t xml:space="preserve"> has one of the highest precision</w:t>
+        <w:t>A table can be found below with the relation of the metrics used to the number of words obtained to query the index. To our criteria, jlh has one of the highest precision</w:t>
       </w:r>
       <w:r>
         <w:rPr>
@@ -1363,7 +1291,7 @@
       <w:tblPr>
         <w:tblStyle w:val="Tablaconcuadrcula7concolores-nfasis6"/>
         <w:tblW w:w="0" w:type="auto"/>
-        <w:tblLook w:val="04A0" w:firstRow="1" w:lastRow="0" w:firstColumn="1" w:lastColumn="0" w:noHBand="0" w:noVBand="1"/>
+        <w:tblLook w:val="06A0" w:firstRow="1" w:lastRow="0" w:firstColumn="1" w:lastColumn="0" w:noHBand="1" w:noVBand="1"/>
       </w:tblPr>
       <w:tblGrid>
         <w:gridCol w:w="2506"/>
@@ -1517,9 +1445,6 @@
         </w:tc>
       </w:tr>
       <w:tr>
-        <w:trPr>
-          <w:cnfStyle w:val="000000100000" w:firstRow="0" w:lastRow="0" w:firstColumn="0" w:lastColumn="0" w:oddVBand="0" w:evenVBand="0" w:oddHBand="1" w:evenHBand="0" w:firstRowFirstColumn="0" w:firstRowLastColumn="0" w:lastRowFirstColumn="0" w:lastRowLastColumn="0"/>
-        </w:trPr>
         <w:tc>
           <w:tcPr>
             <w:cnfStyle w:val="001000000000" w:firstRow="0" w:lastRow="0" w:firstColumn="1" w:lastColumn="0" w:oddVBand="0" w:evenVBand="0" w:oddHBand="0" w:evenHBand="0" w:firstRowFirstColumn="0" w:firstRowLastColumn="0" w:lastRowFirstColumn="0" w:lastRowLastColumn="0"/>
@@ -1553,7 +1478,7 @@
               <w:pStyle w:val="Contenido"/>
               <w:spacing w:before="240" w:after="240"/>
               <w:jc w:val="center"/>
-              <w:cnfStyle w:val="000000100000" w:firstRow="0" w:lastRow="0" w:firstColumn="0" w:lastColumn="0" w:oddVBand="0" w:evenVBand="0" w:oddHBand="1" w:evenHBand="0" w:firstRowFirstColumn="0" w:firstRowLastColumn="0" w:lastRowFirstColumn="0" w:lastRowLastColumn="0"/>
+              <w:cnfStyle w:val="000000000000" w:firstRow="0" w:lastRow="0" w:firstColumn="0" w:lastColumn="0" w:oddVBand="0" w:evenVBand="0" w:oddHBand="0" w:evenHBand="0" w:firstRowFirstColumn="0" w:firstRowLastColumn="0" w:lastRowFirstColumn="0" w:lastRowLastColumn="0"/>
               <w:rPr>
                 <w:lang w:val="en-GB" w:bidi="es-ES"/>
               </w:rPr>
@@ -1576,7 +1501,7 @@
               <w:pStyle w:val="Contenido"/>
               <w:spacing w:before="240" w:after="240"/>
               <w:jc w:val="center"/>
-              <w:cnfStyle w:val="000000100000" w:firstRow="0" w:lastRow="0" w:firstColumn="0" w:lastColumn="0" w:oddVBand="0" w:evenVBand="0" w:oddHBand="1" w:evenHBand="0" w:firstRowFirstColumn="0" w:firstRowLastColumn="0" w:lastRowFirstColumn="0" w:lastRowLastColumn="0"/>
+              <w:cnfStyle w:val="000000000000" w:firstRow="0" w:lastRow="0" w:firstColumn="0" w:lastColumn="0" w:oddVBand="0" w:evenVBand="0" w:oddHBand="0" w:evenHBand="0" w:firstRowFirstColumn="0" w:firstRowLastColumn="0" w:lastRowFirstColumn="0" w:lastRowLastColumn="0"/>
               <w:rPr>
                 <w:lang w:val="en-GB" w:bidi="es-ES"/>
               </w:rPr>
@@ -1599,7 +1524,7 @@
               <w:pStyle w:val="Contenido"/>
               <w:spacing w:before="240" w:after="240"/>
               <w:jc w:val="center"/>
-              <w:cnfStyle w:val="000000100000" w:firstRow="0" w:lastRow="0" w:firstColumn="0" w:lastColumn="0" w:oddVBand="0" w:evenVBand="0" w:oddHBand="1" w:evenHBand="0" w:firstRowFirstColumn="0" w:firstRowLastColumn="0" w:lastRowFirstColumn="0" w:lastRowLastColumn="0"/>
+              <w:cnfStyle w:val="000000000000" w:firstRow="0" w:lastRow="0" w:firstColumn="0" w:lastColumn="0" w:oddVBand="0" w:evenVBand="0" w:oddHBand="0" w:evenHBand="0" w:firstRowFirstColumn="0" w:firstRowLastColumn="0" w:lastRowFirstColumn="0" w:lastRowLastColumn="0"/>
               <w:rPr>
                 <w:lang w:val="en-GB" w:bidi="es-ES"/>
               </w:rPr>
@@ -1720,9 +1645,6 @@
         </w:tc>
       </w:tr>
       <w:tr>
-        <w:trPr>
-          <w:cnfStyle w:val="000000100000" w:firstRow="0" w:lastRow="0" w:firstColumn="0" w:lastColumn="0" w:oddVBand="0" w:evenVBand="0" w:oddHBand="1" w:evenHBand="0" w:firstRowFirstColumn="0" w:firstRowLastColumn="0" w:lastRowFirstColumn="0" w:lastRowLastColumn="0"/>
-        </w:trPr>
         <w:tc>
           <w:tcPr>
             <w:cnfStyle w:val="001000000000" w:firstRow="0" w:lastRow="0" w:firstColumn="1" w:lastColumn="0" w:oddVBand="0" w:evenVBand="0" w:oddHBand="0" w:evenHBand="0" w:firstRowFirstColumn="0" w:firstRowLastColumn="0" w:lastRowFirstColumn="0" w:lastRowLastColumn="0"/>
@@ -1756,7 +1678,7 @@
               <w:pStyle w:val="Contenido"/>
               <w:spacing w:before="240" w:after="240"/>
               <w:jc w:val="center"/>
-              <w:cnfStyle w:val="000000100000" w:firstRow="0" w:lastRow="0" w:firstColumn="0" w:lastColumn="0" w:oddVBand="0" w:evenVBand="0" w:oddHBand="1" w:evenHBand="0" w:firstRowFirstColumn="0" w:firstRowLastColumn="0" w:lastRowFirstColumn="0" w:lastRowLastColumn="0"/>
+              <w:cnfStyle w:val="000000000000" w:firstRow="0" w:lastRow="0" w:firstColumn="0" w:lastColumn="0" w:oddVBand="0" w:evenVBand="0" w:oddHBand="0" w:evenHBand="0" w:firstRowFirstColumn="0" w:firstRowLastColumn="0" w:lastRowFirstColumn="0" w:lastRowLastColumn="0"/>
               <w:rPr>
                 <w:lang w:val="en-GB" w:bidi="es-ES"/>
               </w:rPr>
@@ -1778,6 +1700,7 @@
         <w:tc>
           <w:tcPr>
             <w:tcW w:w="2506" w:type="dxa"/>
+            <w:shd w:val="clear" w:color="auto" w:fill="B1E4FD" w:themeFill="accent1" w:themeFillTint="33"/>
             <w:vAlign w:val="center"/>
           </w:tcPr>
           <w:p>
@@ -1785,7 +1708,7 @@
               <w:pStyle w:val="Contenido"/>
               <w:spacing w:before="240" w:after="240"/>
               <w:jc w:val="center"/>
-              <w:cnfStyle w:val="000000100000" w:firstRow="0" w:lastRow="0" w:firstColumn="0" w:lastColumn="0" w:oddVBand="0" w:evenVBand="0" w:oddHBand="1" w:evenHBand="0" w:firstRowFirstColumn="0" w:firstRowLastColumn="0" w:lastRowFirstColumn="0" w:lastRowLastColumn="0"/>
+              <w:cnfStyle w:val="000000000000" w:firstRow="0" w:lastRow="0" w:firstColumn="0" w:lastColumn="0" w:oddVBand="0" w:evenVBand="0" w:oddHBand="0" w:evenHBand="0" w:firstRowFirstColumn="0" w:firstRowLastColumn="0" w:lastRowFirstColumn="0" w:lastRowLastColumn="0"/>
               <w:rPr>
                 <w:lang w:val="en-GB" w:bidi="es-ES"/>
               </w:rPr>
@@ -1814,7 +1737,7 @@
               <w:pStyle w:val="Contenido"/>
               <w:spacing w:before="240" w:after="240"/>
               <w:jc w:val="center"/>
-              <w:cnfStyle w:val="000000100000" w:firstRow="0" w:lastRow="0" w:firstColumn="0" w:lastColumn="0" w:oddVBand="0" w:evenVBand="0" w:oddHBand="1" w:evenHBand="0" w:firstRowFirstColumn="0" w:firstRowLastColumn="0" w:lastRowFirstColumn="0" w:lastRowLastColumn="0"/>
+              <w:cnfStyle w:val="000000000000" w:firstRow="0" w:lastRow="0" w:firstColumn="0" w:lastColumn="0" w:oddVBand="0" w:evenVBand="0" w:oddHBand="0" w:evenHBand="0" w:firstRowFirstColumn="0" w:firstRowLastColumn="0" w:lastRowFirstColumn="0" w:lastRowLastColumn="0"/>
               <w:rPr>
                 <w:lang w:val="en-GB" w:bidi="es-ES"/>
               </w:rPr>
@@ -1964,21 +1887,31 @@
         <w:rPr>
           <w:lang w:val="en-GB" w:bidi="es-ES"/>
         </w:rPr>
-        <w:t xml:space="preserve"> in exercise 1 </w:t>
-      </w:r>
-      <w:proofErr w:type="spellStart"/>
-      <w:r>
-        <w:rPr>
-          <w:lang w:val="en-GB" w:bidi="es-ES"/>
-        </w:rPr>
-        <w:t>jlh</w:t>
-      </w:r>
-      <w:proofErr w:type="spellEnd"/>
-      <w:r>
-        <w:rPr>
-          <w:lang w:val="en-GB" w:bidi="es-ES"/>
-        </w:rPr>
-        <w:t xml:space="preserve"> metric has been used to obtain the results</w:t>
+        <w:t xml:space="preserve"> in jlh metric has been used to obtain the result</w:t>
+      </w:r>
+      <w:r>
+        <w:rPr>
+          <w:lang w:val="en-GB" w:bidi="es-ES"/>
+        </w:rPr>
+        <w:t>s</w:t>
+      </w:r>
+      <w:r>
+        <w:rPr>
+          <w:lang w:val="en-GB" w:bidi="es-ES"/>
+        </w:rPr>
+        <w:t xml:space="preserve"> (cell</w:t>
+      </w:r>
+      <w:r>
+        <w:rPr>
+          <w:lang w:val="en-GB" w:bidi="es-ES"/>
+        </w:rPr>
+        <w:t xml:space="preserve"> marked</w:t>
+      </w:r>
+      <w:r>
+        <w:rPr>
+          <w:lang w:val="en-GB" w:bidi="es-ES"/>
+        </w:rPr>
+        <w:t>)</w:t>
       </w:r>
       <w:r>
         <w:rPr>
@@ -2543,12 +2476,298 @@
         </w:rPr>
         <w:t xml:space="preserve"> by means of json package.</w:t>
       </w:r>
+    </w:p>
+    <w:p>
+      <w:pPr>
+        <w:pStyle w:val="Contenido"/>
+        <w:spacing w:before="240" w:after="240"/>
+        <w:jc w:val="both"/>
+        <w:rPr>
+          <w:noProof/>
+          <w:lang w:val="en-GB"/>
+        </w:rPr>
+      </w:pPr>
+    </w:p>
+    <w:p>
+      <w:pPr>
+        <w:pStyle w:val="Ttulo2"/>
+        <w:ind w:left="720" w:hanging="720"/>
+        <w:rPr>
+          <w:lang w:val="en-GB" w:bidi="es-ES"/>
+        </w:rPr>
+      </w:pPr>
+      <w:r>
+        <w:rPr>
+          <w:lang w:val="en-GB" w:bidi="es-ES"/>
+        </w:rPr>
+        <w:lastRenderedPageBreak/>
+        <w:t>Exercise 2</w:t>
+      </w:r>
+    </w:p>
+    <w:p>
+      <w:pPr>
+        <w:pStyle w:val="Contenido"/>
+        <w:spacing w:after="240"/>
+        <w:jc w:val="both"/>
+        <w:rPr>
+          <w:lang w:val="en-GB" w:bidi="es-ES"/>
+        </w:rPr>
+      </w:pPr>
+      <w:r>
+        <w:rPr>
+          <w:lang w:val="en-GB" w:bidi="es-ES"/>
+        </w:rPr>
+        <w:t>In this exercise, the requested task asks for a suggestion on how to implement “</w:t>
+      </w:r>
+      <w:r>
+        <w:rPr>
+          <w:i/>
+          <w:iCs/>
+          <w:lang w:val="en-GB" w:bidi="es-ES"/>
+        </w:rPr>
+        <w:t>More like this</w:t>
+      </w:r>
+      <w:r>
+        <w:rPr>
+          <w:lang w:val="en-GB" w:bidi="es-ES"/>
+        </w:rPr>
+        <w:t>” queries.</w:t>
+      </w:r>
+      <w:r>
+        <w:rPr>
+          <w:lang w:val="en-GB" w:bidi="es-ES"/>
+        </w:rPr>
+        <w:t xml:space="preserve"> </w:t>
+      </w:r>
+      <w:r>
+        <w:rPr>
+          <w:lang w:val="en-GB" w:bidi="es-ES"/>
+        </w:rPr>
+        <w:t>This should pretty much simulate the behaviour of gnd similarity metric used in exercise 1.</w:t>
+      </w:r>
+      <w:r>
+        <w:rPr>
+          <w:lang w:val="en-GB" w:bidi="es-ES"/>
+        </w:rPr>
+        <w:t xml:space="preserve"> Somewhat alike to what google does when searching any term, suggesting new complete searches like the one on the input.</w:t>
+      </w:r>
+    </w:p>
+    <w:p>
+      <w:pPr>
+        <w:pStyle w:val="Contenido"/>
+        <w:spacing w:after="240"/>
+        <w:jc w:val="both"/>
+        <w:rPr>
+          <w:lang w:val="en-GB" w:bidi="es-ES"/>
+        </w:rPr>
+      </w:pPr>
+      <w:r>
+        <w:rPr>
+          <w:lang w:val="en-GB" w:bidi="es-ES"/>
+        </w:rPr>
+        <w:t>On top of the terms found from a query to expand relevant terms to our topic, we can feed in the text of the posts found to obtain related ones.</w:t>
+      </w:r>
+      <w:r>
+        <w:rPr>
+          <w:lang w:val="en-GB" w:bidi="es-ES"/>
+        </w:rPr>
+        <w:t xml:space="preserve"> This would be essentially the same as doing it using the terms to feed into the “like” parameter.</w:t>
+      </w:r>
+      <w:r>
+        <w:rPr>
+          <w:lang w:val="en-GB" w:bidi="es-ES"/>
+        </w:rPr>
+        <w:t xml:space="preserve"> Anyways, here is an explanation of kind of a pseudocode that might be used.</w:t>
+      </w:r>
       <w:bookmarkStart w:id="0" w:name="_GoBack"/>
       <w:bookmarkEnd w:id="0"/>
     </w:p>
+    <w:p>
+      <w:pPr>
+        <w:pStyle w:val="Contenido"/>
+        <w:spacing w:after="240"/>
+        <w:jc w:val="both"/>
+        <w:rPr>
+          <w:lang w:val="en-GB" w:bidi="es-ES"/>
+        </w:rPr>
+      </w:pPr>
+      <w:r>
+        <w:rPr>
+          <w:lang w:val="en-GB" w:bidi="es-ES"/>
+        </w:rPr>
+        <w:t>These are the series of steps followed:</w:t>
+      </w:r>
+    </w:p>
+    <w:p>
+      <w:pPr>
+        <w:pStyle w:val="Contenido"/>
+        <w:numPr>
+          <w:ilvl w:val="0"/>
+          <w:numId w:val="3"/>
+        </w:numPr>
+        <w:spacing w:after="240"/>
+        <w:jc w:val="both"/>
+        <w:rPr>
+          <w:lang w:val="en-GB" w:bidi="es-ES"/>
+        </w:rPr>
+      </w:pPr>
+      <w:r>
+        <w:rPr>
+          <w:lang w:val="en-GB" w:bidi="es-ES"/>
+        </w:rPr>
+        <w:t xml:space="preserve">To obtain relevant documents for the selected topic a single and normal search query is used. To limit the results, the nth most relevant </w:t>
+      </w:r>
+      <w:r>
+        <w:rPr>
+          <w:lang w:val="en-GB" w:bidi="es-ES"/>
+        </w:rPr>
+        <w:t xml:space="preserve">ones </w:t>
+      </w:r>
+      <w:r>
+        <w:rPr>
+          <w:lang w:val="en-GB" w:bidi="es-ES"/>
+        </w:rPr>
+        <w:t>might be extracted.</w:t>
+      </w:r>
+      <w:r>
+        <w:rPr>
+          <w:lang w:val="en-GB" w:bidi="es-ES"/>
+        </w:rPr>
+        <w:t xml:space="preserve"> </w:t>
+      </w:r>
+    </w:p>
+    <w:p>
+      <w:pPr>
+        <w:pStyle w:val="Contenido"/>
+        <w:numPr>
+          <w:ilvl w:val="0"/>
+          <w:numId w:val="3"/>
+        </w:numPr>
+        <w:spacing w:after="240"/>
+        <w:jc w:val="both"/>
+        <w:rPr>
+          <w:lang w:val="en-GB" w:bidi="es-ES"/>
+        </w:rPr>
+      </w:pPr>
+      <w:r>
+        <w:rPr>
+          <w:noProof/>
+        </w:rPr>
+        <w:drawing>
+          <wp:anchor distT="0" distB="0" distL="114300" distR="114300" simplePos="0" relativeHeight="251666432" behindDoc="0" locked="0" layoutInCell="1" allowOverlap="1" wp14:anchorId="5A703E96" wp14:editId="06F46CF1">
+            <wp:simplePos x="0" y="0"/>
+            <wp:positionH relativeFrom="column">
+              <wp:posOffset>2866390</wp:posOffset>
+            </wp:positionH>
+            <wp:positionV relativeFrom="paragraph">
+              <wp:posOffset>516890</wp:posOffset>
+            </wp:positionV>
+            <wp:extent cx="3495675" cy="1943100"/>
+            <wp:effectExtent l="0" t="0" r="9525" b="0"/>
+            <wp:wrapSquare wrapText="bothSides"/>
+            <wp:docPr id="18" name="Imagen 18"/>
+            <wp:cNvGraphicFramePr>
+              <a:graphicFrameLocks xmlns:a="http://schemas.openxmlformats.org/drawingml/2006/main" noChangeAspect="1"/>
+            </wp:cNvGraphicFramePr>
+            <a:graphic xmlns:a="http://schemas.openxmlformats.org/drawingml/2006/main">
+              <a:graphicData uri="http://schemas.openxmlformats.org/drawingml/2006/picture">
+                <pic:pic xmlns:pic="http://schemas.openxmlformats.org/drawingml/2006/picture">
+                  <pic:nvPicPr>
+                    <pic:cNvPr id="1" name=""/>
+                    <pic:cNvPicPr/>
+                  </pic:nvPicPr>
+                  <pic:blipFill>
+                    <a:blip r:embed="rId17">
+                      <a:extLst>
+                        <a:ext uri="{28A0092B-C50C-407E-A947-70E740481C1C}">
+                          <a14:useLocalDpi xmlns:a14="http://schemas.microsoft.com/office/drawing/2010/main" val="0"/>
+                        </a:ext>
+                      </a:extLst>
+                    </a:blip>
+                    <a:stretch>
+                      <a:fillRect/>
+                    </a:stretch>
+                  </pic:blipFill>
+                  <pic:spPr>
+                    <a:xfrm>
+                      <a:off x="0" y="0"/>
+                      <a:ext cx="3495675" cy="1943100"/>
+                    </a:xfrm>
+                    <a:prstGeom prst="rect">
+                      <a:avLst/>
+                    </a:prstGeom>
+                  </pic:spPr>
+                </pic:pic>
+              </a:graphicData>
+            </a:graphic>
+            <wp14:sizeRelH relativeFrom="page">
+              <wp14:pctWidth>0</wp14:pctWidth>
+            </wp14:sizeRelH>
+            <wp14:sizeRelV relativeFrom="page">
+              <wp14:pctHeight>0</wp14:pctHeight>
+            </wp14:sizeRelV>
+          </wp:anchor>
+        </w:drawing>
+      </w:r>
+      <w:r>
+        <w:rPr>
+          <w:lang w:val="en-GB" w:bidi="es-ES"/>
+        </w:rPr>
+        <w:t>Once done, they can be fed into an Elasticsearch request that uses more_like_this dsl’s feature.</w:t>
+      </w:r>
+      <w:r>
+        <w:rPr>
+          <w:noProof/>
+          <w:lang w:val="en-GB"/>
+        </w:rPr>
+        <w:t xml:space="preserve"> </w:t>
+      </w:r>
+      <w:r>
+        <w:rPr>
+          <w:lang w:val="en-GB" w:bidi="es-ES"/>
+        </w:rPr>
+        <w:t>Where the text of each obtained post from step 1 is introduced into the “like” parameter.</w:t>
+      </w:r>
+      <w:r>
+        <w:rPr>
+          <w:lang w:val="en-GB" w:bidi="es-ES"/>
+        </w:rPr>
+        <w:t xml:space="preserve"> The syntax was obtained from the links provided in some document from the assignment material.</w:t>
+      </w:r>
+      <w:r>
+        <w:rPr>
+          <w:lang w:val="en-GB" w:bidi="es-ES"/>
+        </w:rPr>
+        <w:t xml:space="preserve"> These queries are easy to create using python f”” formatting syntax</w:t>
+      </w:r>
+      <w:r>
+        <w:rPr>
+          <w:lang w:val="en-GB" w:bidi="es-ES"/>
+        </w:rPr>
+        <w:t xml:space="preserve"> as shown in the picture included.</w:t>
+      </w:r>
+      <w:r>
+        <w:rPr>
+          <w:lang w:val="en-GB" w:bidi="es-ES"/>
+        </w:rPr>
+        <w:t xml:space="preserve"> Where postToFeedSelfText could be a loop iterator taking out </w:t>
+      </w:r>
+      <w:r>
+        <w:rPr>
+          <w:lang w:val="en-GB" w:bidi="es-ES"/>
+        </w:rPr>
+        <w:t xml:space="preserve">text </w:t>
+      </w:r>
+      <w:r>
+        <w:rPr>
+          <w:lang w:val="en-GB" w:bidi="es-ES"/>
+        </w:rPr>
+        <w:t>from previously retrieved posts.</w:t>
+      </w:r>
+    </w:p>
     <w:sectPr>
-      <w:headerReference w:type="default" r:id="rId17"/>
-      <w:footerReference w:type="default" r:id="rId18"/>
+      <w:headerReference w:type="default" r:id="rId18"/>
+      <w:footerReference w:type="default" r:id="rId19"/>
       <w:pgSz w:w="11906" w:h="16838" w:code="9"/>
       <w:pgMar w:top="720" w:right="936" w:bottom="720" w:left="936" w:header="0" w:footer="289" w:gutter="0"/>
       <w:pgNumType w:start="1"/>
@@ -2815,8 +3034,186 @@
       </w:pPr>
     </w:lvl>
   </w:abstractNum>
+  <w:abstractNum w:abstractNumId="1" w15:restartNumberingAfterBreak="0">
+    <w:nsid w:val="44900DC1"/>
+    <w:multiLevelType w:val="hybridMultilevel"/>
+    <w:tmpl w:val="C2F02CA2"/>
+    <w:lvl w:ilvl="0" w:tplc="0C0A000F">
+      <w:start w:val="1"/>
+      <w:numFmt w:val="decimal"/>
+      <w:lvlText w:val="%1."/>
+      <w:lvlJc w:val="left"/>
+      <w:pPr>
+        <w:ind w:left="720" w:hanging="360"/>
+      </w:pPr>
+    </w:lvl>
+    <w:lvl w:ilvl="1" w:tplc="0C0A0019" w:tentative="1">
+      <w:start w:val="1"/>
+      <w:numFmt w:val="lowerLetter"/>
+      <w:lvlText w:val="%2."/>
+      <w:lvlJc w:val="left"/>
+      <w:pPr>
+        <w:ind w:left="1440" w:hanging="360"/>
+      </w:pPr>
+    </w:lvl>
+    <w:lvl w:ilvl="2" w:tplc="0C0A001B" w:tentative="1">
+      <w:start w:val="1"/>
+      <w:numFmt w:val="lowerRoman"/>
+      <w:lvlText w:val="%3."/>
+      <w:lvlJc w:val="right"/>
+      <w:pPr>
+        <w:ind w:left="2160" w:hanging="180"/>
+      </w:pPr>
+    </w:lvl>
+    <w:lvl w:ilvl="3" w:tplc="0C0A000F" w:tentative="1">
+      <w:start w:val="1"/>
+      <w:numFmt w:val="decimal"/>
+      <w:lvlText w:val="%4."/>
+      <w:lvlJc w:val="left"/>
+      <w:pPr>
+        <w:ind w:left="2880" w:hanging="360"/>
+      </w:pPr>
+    </w:lvl>
+    <w:lvl w:ilvl="4" w:tplc="0C0A0019" w:tentative="1">
+      <w:start w:val="1"/>
+      <w:numFmt w:val="lowerLetter"/>
+      <w:lvlText w:val="%5."/>
+      <w:lvlJc w:val="left"/>
+      <w:pPr>
+        <w:ind w:left="3600" w:hanging="360"/>
+      </w:pPr>
+    </w:lvl>
+    <w:lvl w:ilvl="5" w:tplc="0C0A001B" w:tentative="1">
+      <w:start w:val="1"/>
+      <w:numFmt w:val="lowerRoman"/>
+      <w:lvlText w:val="%6."/>
+      <w:lvlJc w:val="right"/>
+      <w:pPr>
+        <w:ind w:left="4320" w:hanging="180"/>
+      </w:pPr>
+    </w:lvl>
+    <w:lvl w:ilvl="6" w:tplc="0C0A000F" w:tentative="1">
+      <w:start w:val="1"/>
+      <w:numFmt w:val="decimal"/>
+      <w:lvlText w:val="%7."/>
+      <w:lvlJc w:val="left"/>
+      <w:pPr>
+        <w:ind w:left="5040" w:hanging="360"/>
+      </w:pPr>
+    </w:lvl>
+    <w:lvl w:ilvl="7" w:tplc="0C0A0019" w:tentative="1">
+      <w:start w:val="1"/>
+      <w:numFmt w:val="lowerLetter"/>
+      <w:lvlText w:val="%8."/>
+      <w:lvlJc w:val="left"/>
+      <w:pPr>
+        <w:ind w:left="5760" w:hanging="360"/>
+      </w:pPr>
+    </w:lvl>
+    <w:lvl w:ilvl="8" w:tplc="0C0A001B" w:tentative="1">
+      <w:start w:val="1"/>
+      <w:numFmt w:val="lowerRoman"/>
+      <w:lvlText w:val="%9."/>
+      <w:lvlJc w:val="right"/>
+      <w:pPr>
+        <w:ind w:left="6480" w:hanging="180"/>
+      </w:pPr>
+    </w:lvl>
+  </w:abstractNum>
+  <w:abstractNum w:abstractNumId="2" w15:restartNumberingAfterBreak="0">
+    <w:nsid w:val="590E4244"/>
+    <w:multiLevelType w:val="hybridMultilevel"/>
+    <w:tmpl w:val="E46A772E"/>
+    <w:lvl w:ilvl="0" w:tplc="0C0A000F">
+      <w:start w:val="1"/>
+      <w:numFmt w:val="decimal"/>
+      <w:lvlText w:val="%1."/>
+      <w:lvlJc w:val="left"/>
+      <w:pPr>
+        <w:ind w:left="720" w:hanging="360"/>
+      </w:pPr>
+    </w:lvl>
+    <w:lvl w:ilvl="1" w:tplc="0C0A0019" w:tentative="1">
+      <w:start w:val="1"/>
+      <w:numFmt w:val="lowerLetter"/>
+      <w:lvlText w:val="%2."/>
+      <w:lvlJc w:val="left"/>
+      <w:pPr>
+        <w:ind w:left="1440" w:hanging="360"/>
+      </w:pPr>
+    </w:lvl>
+    <w:lvl w:ilvl="2" w:tplc="0C0A001B" w:tentative="1">
+      <w:start w:val="1"/>
+      <w:numFmt w:val="lowerRoman"/>
+      <w:lvlText w:val="%3."/>
+      <w:lvlJc w:val="right"/>
+      <w:pPr>
+        <w:ind w:left="2160" w:hanging="180"/>
+      </w:pPr>
+    </w:lvl>
+    <w:lvl w:ilvl="3" w:tplc="0C0A000F" w:tentative="1">
+      <w:start w:val="1"/>
+      <w:numFmt w:val="decimal"/>
+      <w:lvlText w:val="%4."/>
+      <w:lvlJc w:val="left"/>
+      <w:pPr>
+        <w:ind w:left="2880" w:hanging="360"/>
+      </w:pPr>
+    </w:lvl>
+    <w:lvl w:ilvl="4" w:tplc="0C0A0019" w:tentative="1">
+      <w:start w:val="1"/>
+      <w:numFmt w:val="lowerLetter"/>
+      <w:lvlText w:val="%5."/>
+      <w:lvlJc w:val="left"/>
+      <w:pPr>
+        <w:ind w:left="3600" w:hanging="360"/>
+      </w:pPr>
+    </w:lvl>
+    <w:lvl w:ilvl="5" w:tplc="0C0A001B" w:tentative="1">
+      <w:start w:val="1"/>
+      <w:numFmt w:val="lowerRoman"/>
+      <w:lvlText w:val="%6."/>
+      <w:lvlJc w:val="right"/>
+      <w:pPr>
+        <w:ind w:left="4320" w:hanging="180"/>
+      </w:pPr>
+    </w:lvl>
+    <w:lvl w:ilvl="6" w:tplc="0C0A000F" w:tentative="1">
+      <w:start w:val="1"/>
+      <w:numFmt w:val="decimal"/>
+      <w:lvlText w:val="%7."/>
+      <w:lvlJc w:val="left"/>
+      <w:pPr>
+        <w:ind w:left="5040" w:hanging="360"/>
+      </w:pPr>
+    </w:lvl>
+    <w:lvl w:ilvl="7" w:tplc="0C0A0019" w:tentative="1">
+      <w:start w:val="1"/>
+      <w:numFmt w:val="lowerLetter"/>
+      <w:lvlText w:val="%8."/>
+      <w:lvlJc w:val="left"/>
+      <w:pPr>
+        <w:ind w:left="5760" w:hanging="360"/>
+      </w:pPr>
+    </w:lvl>
+    <w:lvl w:ilvl="8" w:tplc="0C0A001B" w:tentative="1">
+      <w:start w:val="1"/>
+      <w:numFmt w:val="lowerRoman"/>
+      <w:lvlText w:val="%9."/>
+      <w:lvlJc w:val="right"/>
+      <w:pPr>
+        <w:ind w:left="6480" w:hanging="180"/>
+      </w:pPr>
+    </w:lvl>
+  </w:abstractNum>
   <w:num w:numId="1">
     <w:abstractNumId w:val="0"/>
+  </w:num>
+  <w:num w:numId="2">
+    <w:abstractNumId w:val="2"/>
+  </w:num>
+  <w:num w:numId="3">
+    <w:abstractNumId w:val="1"/>
   </w:num>
 </w:numbering>
 </file>
@@ -3846,7 +4243,7 @@
     <w:rsidRoot w:val="000A2218"/>
     <w:rsid w:val="000A2218"/>
     <w:rsid w:val="00436488"/>
-    <w:rsid w:val="00482213"/>
+    <w:rsid w:val="006B6812"/>
   </w:rsids>
   <m:mathPr>
     <m:mathFont m:val="Cambria Math"/>

</xml_diff>

<commit_message>
Continuando el trabajo sobre el informe, ejercicio 3 acabado
</commit_message>
<xml_diff>
--- a/ElasticSearchTeamworkDocumentation.docx
+++ b/ElasticSearchTeamworkDocumentation.docx
@@ -146,7 +146,7 @@
           </mc:Choice>
           <mc:Fallback>
             <w:pict>
-              <v:rect w14:anchorId="1F225A27" id="Rectángulo 3" o:spid="_x0000_s1026" alt="rectángulo blanco para texto en portada" style="position:absolute;margin-left:-15.95pt;margin-top:73.85pt;width:310.15pt;height:681.65pt;z-index:-251656192;visibility:visible;mso-wrap-style:square;mso-width-percent:0;mso-height-percent:0;mso-wrap-distance-left:9pt;mso-wrap-distance-top:0;mso-wrap-distance-right:9pt;mso-wrap-distance-bottom:0;mso-position-horizontal:absolute;mso-position-horizontal-relative:text;mso-position-vertical:absolute;mso-position-vertical-relative:page;mso-width-percent:0;mso-height-percent:0;mso-width-relative:margin;mso-height-relative:margin;v-text-anchor:middle" o:gfxdata="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" fillcolor="white [3212]" stroked="f" strokeweight="2pt">
+              <v:rect w14:anchorId="5299B1D7" id="Rectángulo 3" o:spid="_x0000_s1026" alt="rectángulo blanco para texto en portada" style="position:absolute;margin-left:-15.95pt;margin-top:73.85pt;width:310.15pt;height:681.65pt;z-index:-251656192;visibility:visible;mso-wrap-style:square;mso-width-percent:0;mso-height-percent:0;mso-wrap-distance-left:9pt;mso-wrap-distance-top:0;mso-wrap-distance-right:9pt;mso-wrap-distance-bottom:0;mso-position-horizontal:absolute;mso-position-horizontal-relative:text;mso-position-vertical:absolute;mso-position-vertical-relative:page;mso-width-percent:0;mso-height-percent:0;mso-width-relative:margin;mso-height-relative:margin;v-text-anchor:middle" o:gfxdata="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" fillcolor="white [3212]" stroked="f" strokeweight="2pt">
                 <v:textbox>
                   <w:txbxContent>
                     <w:p>
@@ -158,7 +158,7 @@
                           <w:noProof/>
                         </w:rPr>
                         <w:drawing>
-                          <wp:inline distT="0" distB="0" distL="0" distR="0">
+                          <wp:inline distT="0" distB="0" distL="0" distR="0" wp14:anchorId="018A68F5" wp14:editId="35E934CE">
                             <wp:extent cx="3374571" cy="1054100"/>
                             <wp:effectExtent l="0" t="0" r="0" b="0"/>
                             <wp:docPr id="4" name="Imagen 4" descr="Resultado de imagen de uniovi logo"/>
@@ -175,7 +175,7 @@
                                     </pic:cNvPicPr>
                                   </pic:nvPicPr>
                                   <pic:blipFill>
-                                    <a:blip r:embed="rId8">
+                                    <a:blip r:embed="rId7">
                                       <a:extLst>
                                         <a:ext uri="{28A0092B-C50C-407E-A947-70E740481C1C}">
                                           <a14:useLocalDpi xmlns:a14="http://schemas.microsoft.com/office/drawing/2010/main" val="0"/>
@@ -244,7 +244,7 @@
                     <pic:cNvPicPr/>
                   </pic:nvPicPr>
                   <pic:blipFill>
-                    <a:blip r:embed="rId9" cstate="print">
+                    <a:blip r:embed="rId8" cstate="print">
                       <a:extLst>
                         <a:ext uri="{28A0092B-C50C-407E-A947-70E740481C1C}">
                           <a14:useLocalDpi xmlns:a14="http://schemas.microsoft.com/office/drawing/2010/main" val="0"/>
@@ -354,12 +354,14 @@
                                   <w:pPr>
                                     <w:pStyle w:val="Ttulo"/>
                                   </w:pPr>
+                                  <w:proofErr w:type="spellStart"/>
                                   <w:r>
                                     <w:rPr>
                                       <w:lang w:bidi="es-ES"/>
                                     </w:rPr>
                                     <w:t>ElasticSearch</w:t>
                                   </w:r>
+                                  <w:proofErr w:type="spellEnd"/>
                                 </w:p>
                                 <w:p>
                                   <w:pPr>
@@ -395,7 +397,7 @@
                 </mc:Choice>
                 <mc:Fallback>
                   <w:pict>
-                    <v:shapetype w14:anchorId="2E81C4ED" id="_x0000_t202" coordsize="21600,21600" o:spt="202" path="m,l,21600r21600,l21600,xe">
+                    <v:shapetype w14:anchorId="0ACBABD3" id="_x0000_t202" coordsize="21600,21600" o:spt="202" path="m,l,21600r21600,l21600,xe">
                       <v:stroke joinstyle="miter"/>
                       <v:path gradientshapeok="t" o:connecttype="rect"/>
                     </v:shapetype>
@@ -406,12 +408,14 @@
                             <w:pPr>
                               <w:pStyle w:val="Ttulo"/>
                             </w:pPr>
+                            <w:proofErr w:type="spellStart"/>
                             <w:r>
                               <w:rPr>
                                 <w:lang w:bidi="es-ES"/>
                               </w:rPr>
                               <w:t>ElasticSearch</w:t>
                             </w:r>
+                            <w:proofErr w:type="spellEnd"/>
                           </w:p>
                           <w:p>
                             <w:pPr>
@@ -1106,7 +1110,7 @@
                     <pic:cNvPicPr/>
                   </pic:nvPicPr>
                   <pic:blipFill>
-                    <a:blip r:embed="rId10">
+                    <a:blip r:embed="rId9">
                       <a:extLst>
                         <a:ext uri="{28A0092B-C50C-407E-A947-70E740481C1C}">
                           <a14:useLocalDpi xmlns:a14="http://schemas.microsoft.com/office/drawing/2010/main" val="0"/>
@@ -1158,7 +1162,7 @@
                     <pic:cNvPicPr/>
                   </pic:nvPicPr>
                   <pic:blipFill>
-                    <a:blip r:embed="rId11"/>
+                    <a:blip r:embed="rId10"/>
                     <a:stretch>
                       <a:fillRect/>
                     </a:stretch>
@@ -1256,7 +1260,63 @@
         <w:rPr>
           <w:lang w:val="en-GB" w:bidi="es-ES"/>
         </w:rPr>
-        <w:t>In addition to above aggregation snippet, different similarity metrics have been used. These are gnd, chi_square and jlh. Different aggregation sizes have been tested to assess their performance. Jlh metric was used with above query</w:t>
+        <w:t xml:space="preserve">In addition to above aggregation snippet, different similarity metrics have been used. These are </w:t>
+      </w:r>
+      <w:proofErr w:type="spellStart"/>
+      <w:r>
+        <w:rPr>
+          <w:lang w:val="en-GB" w:bidi="es-ES"/>
+        </w:rPr>
+        <w:t>gnd</w:t>
+      </w:r>
+      <w:proofErr w:type="spellEnd"/>
+      <w:r>
+        <w:rPr>
+          <w:lang w:val="en-GB" w:bidi="es-ES"/>
+        </w:rPr>
+        <w:t xml:space="preserve">, </w:t>
+      </w:r>
+      <w:proofErr w:type="spellStart"/>
+      <w:r>
+        <w:rPr>
+          <w:lang w:val="en-GB" w:bidi="es-ES"/>
+        </w:rPr>
+        <w:t>chi_square</w:t>
+      </w:r>
+      <w:proofErr w:type="spellEnd"/>
+      <w:r>
+        <w:rPr>
+          <w:lang w:val="en-GB" w:bidi="es-ES"/>
+        </w:rPr>
+        <w:t xml:space="preserve"> and </w:t>
+      </w:r>
+      <w:proofErr w:type="spellStart"/>
+      <w:r>
+        <w:rPr>
+          <w:lang w:val="en-GB" w:bidi="es-ES"/>
+        </w:rPr>
+        <w:t>jlh</w:t>
+      </w:r>
+      <w:proofErr w:type="spellEnd"/>
+      <w:r>
+        <w:rPr>
+          <w:lang w:val="en-GB" w:bidi="es-ES"/>
+        </w:rPr>
+        <w:t xml:space="preserve">. Different aggregation sizes have been tested to assess their performance. </w:t>
+      </w:r>
+      <w:proofErr w:type="spellStart"/>
+      <w:r>
+        <w:rPr>
+          <w:lang w:val="en-GB" w:bidi="es-ES"/>
+        </w:rPr>
+        <w:t>Jlh</w:t>
+      </w:r>
+      <w:proofErr w:type="spellEnd"/>
+      <w:r>
+        <w:rPr>
+          <w:lang w:val="en-GB" w:bidi="es-ES"/>
+        </w:rPr>
+        <w:t xml:space="preserve"> metric was used with above query</w:t>
       </w:r>
       <w:r>
         <w:rPr>
@@ -1278,7 +1338,21 @@
         <w:rPr>
           <w:lang w:val="en-GB" w:bidi="es-ES"/>
         </w:rPr>
-        <w:t>A table can be found below with the relation of the metrics used to the number of words obtained to query the index. To our criteria, jlh has one of the highest precision</w:t>
+        <w:t xml:space="preserve">A table can be found below with the relation of the metrics used to the number of words obtained to query the index. To our criteria, </w:t>
+      </w:r>
+      <w:proofErr w:type="spellStart"/>
+      <w:r>
+        <w:rPr>
+          <w:lang w:val="en-GB" w:bidi="es-ES"/>
+        </w:rPr>
+        <w:t>jlh</w:t>
+      </w:r>
+      <w:proofErr w:type="spellEnd"/>
+      <w:r>
+        <w:rPr>
+          <w:lang w:val="en-GB" w:bidi="es-ES"/>
+        </w:rPr>
+        <w:t xml:space="preserve"> has one of the highest precision</w:t>
       </w:r>
       <w:r>
         <w:rPr>
@@ -1887,7 +1961,21 @@
         <w:rPr>
           <w:lang w:val="en-GB" w:bidi="es-ES"/>
         </w:rPr>
-        <w:t xml:space="preserve"> in jlh metric has been used to obtain the result</w:t>
+        <w:t xml:space="preserve"> in </w:t>
+      </w:r>
+      <w:proofErr w:type="spellStart"/>
+      <w:r>
+        <w:rPr>
+          <w:lang w:val="en-GB" w:bidi="es-ES"/>
+        </w:rPr>
+        <w:t>jlh</w:t>
+      </w:r>
+      <w:proofErr w:type="spellEnd"/>
+      <w:r>
+        <w:rPr>
+          <w:lang w:val="en-GB" w:bidi="es-ES"/>
+        </w:rPr>
+        <w:t xml:space="preserve"> metric has been used to obtain the result</w:t>
       </w:r>
       <w:r>
         <w:rPr>
@@ -2009,7 +2097,7 @@
                     <pic:cNvPicPr/>
                   </pic:nvPicPr>
                   <pic:blipFill>
-                    <a:blip r:embed="rId12">
+                    <a:blip r:embed="rId11">
                       <a:extLst>
                         <a:ext uri="{28A0092B-C50C-407E-A947-70E740481C1C}">
                           <a14:useLocalDpi xmlns:a14="http://schemas.microsoft.com/office/drawing/2010/main" val="0"/>
@@ -2118,7 +2206,7 @@
                     <pic:cNvPicPr/>
                   </pic:nvPicPr>
                   <pic:blipFill>
-                    <a:blip r:embed="rId13"/>
+                    <a:blip r:embed="rId12"/>
                     <a:stretch>
                       <a:fillRect/>
                     </a:stretch>
@@ -2181,7 +2269,7 @@
                     <pic:cNvPicPr/>
                   </pic:nvPicPr>
                   <pic:blipFill>
-                    <a:blip r:embed="rId14">
+                    <a:blip r:embed="rId13">
                       <a:extLst>
                         <a:ext uri="{28A0092B-C50C-407E-A947-70E740481C1C}">
                           <a14:useLocalDpi xmlns:a14="http://schemas.microsoft.com/office/drawing/2010/main" val="0"/>
@@ -2273,7 +2361,7 @@
                     <pic:cNvPicPr/>
                   </pic:nvPicPr>
                   <pic:blipFill>
-                    <a:blip r:embed="rId15">
+                    <a:blip r:embed="rId14">
                       <a:extLst>
                         <a:ext uri="{28A0092B-C50C-407E-A947-70E740481C1C}">
                           <a14:useLocalDpi xmlns:a14="http://schemas.microsoft.com/office/drawing/2010/main" val="0"/>
@@ -2367,7 +2455,7 @@
                     <pic:cNvPicPr/>
                   </pic:nvPicPr>
                   <pic:blipFill>
-                    <a:blip r:embed="rId16">
+                    <a:blip r:embed="rId15">
                       <a:extLst>
                         <a:ext uri="{28A0092B-C50C-407E-A947-70E740481C1C}">
                           <a14:useLocalDpi xmlns:a14="http://schemas.microsoft.com/office/drawing/2010/main" val="0"/>
@@ -2543,7 +2631,21 @@
         <w:rPr>
           <w:lang w:val="en-GB" w:bidi="es-ES"/>
         </w:rPr>
-        <w:t>This should pretty much simulate the behaviour of gnd similarity metric used in exercise 1.</w:t>
+        <w:t xml:space="preserve">This should pretty much simulate the behaviour of </w:t>
+      </w:r>
+      <w:proofErr w:type="spellStart"/>
+      <w:r>
+        <w:rPr>
+          <w:lang w:val="en-GB" w:bidi="es-ES"/>
+        </w:rPr>
+        <w:t>gnd</w:t>
+      </w:r>
+      <w:proofErr w:type="spellEnd"/>
+      <w:r>
+        <w:rPr>
+          <w:lang w:val="en-GB" w:bidi="es-ES"/>
+        </w:rPr>
+        <w:t xml:space="preserve"> similarity metric used in exercise 1.</w:t>
       </w:r>
       <w:r>
         <w:rPr>
@@ -2579,8 +2681,6 @@
         </w:rPr>
         <w:t xml:space="preserve"> Anyways, here is an explanation of kind of a pseudocode that might be used.</w:t>
       </w:r>
-      <w:bookmarkStart w:id="0" w:name="_GoBack"/>
-      <w:bookmarkEnd w:id="0"/>
     </w:p>
     <w:p>
       <w:pPr>
@@ -2677,7 +2777,7 @@
                     <pic:cNvPicPr/>
                   </pic:nvPicPr>
                   <pic:blipFill>
-                    <a:blip r:embed="rId17">
+                    <a:blip r:embed="rId16">
                       <a:extLst>
                         <a:ext uri="{28A0092B-C50C-407E-A947-70E740481C1C}">
                           <a14:useLocalDpi xmlns:a14="http://schemas.microsoft.com/office/drawing/2010/main" val="0"/>
@@ -2713,7 +2813,35 @@
         <w:rPr>
           <w:lang w:val="en-GB" w:bidi="es-ES"/>
         </w:rPr>
-        <w:t>Once done, they can be fed into an Elasticsearch request that uses more_like_this dsl’s feature.</w:t>
+        <w:t xml:space="preserve">Once done, they can be fed into an Elasticsearch request that uses </w:t>
+      </w:r>
+      <w:proofErr w:type="spellStart"/>
+      <w:r>
+        <w:rPr>
+          <w:lang w:val="en-GB" w:bidi="es-ES"/>
+        </w:rPr>
+        <w:t>more_like_this</w:t>
+      </w:r>
+      <w:proofErr w:type="spellEnd"/>
+      <w:r>
+        <w:rPr>
+          <w:lang w:val="en-GB" w:bidi="es-ES"/>
+        </w:rPr>
+        <w:t xml:space="preserve"> </w:t>
+      </w:r>
+      <w:proofErr w:type="spellStart"/>
+      <w:r>
+        <w:rPr>
+          <w:lang w:val="en-GB" w:bidi="es-ES"/>
+        </w:rPr>
+        <w:t>dsl’s</w:t>
+      </w:r>
+      <w:proofErr w:type="spellEnd"/>
+      <w:r>
+        <w:rPr>
+          <w:lang w:val="en-GB" w:bidi="es-ES"/>
+        </w:rPr>
+        <w:t xml:space="preserve"> feature.</w:t>
       </w:r>
       <w:r>
         <w:rPr>
@@ -2750,7 +2878,21 @@
         <w:rPr>
           <w:lang w:val="en-GB" w:bidi="es-ES"/>
         </w:rPr>
-        <w:t xml:space="preserve"> Where postToFeedSelfText could be a loop iterator taking out </w:t>
+        <w:t xml:space="preserve"> Where </w:t>
+      </w:r>
+      <w:proofErr w:type="spellStart"/>
+      <w:r>
+        <w:rPr>
+          <w:lang w:val="en-GB" w:bidi="es-ES"/>
+        </w:rPr>
+        <w:t>postToFeedSelfText</w:t>
+      </w:r>
+      <w:proofErr w:type="spellEnd"/>
+      <w:r>
+        <w:rPr>
+          <w:lang w:val="en-GB" w:bidi="es-ES"/>
+        </w:rPr>
+        <w:t xml:space="preserve"> could be a loop iterator taking out </w:t>
       </w:r>
       <w:r>
         <w:rPr>
@@ -2764,10 +2906,1230 @@
         </w:rPr>
         <w:t>from previously retrieved posts.</w:t>
       </w:r>
+    </w:p>
+    <w:p>
+      <w:pPr>
+        <w:pStyle w:val="Ttulo2"/>
+        <w:rPr>
+          <w:lang w:val="en-GB" w:bidi="es-ES"/>
+        </w:rPr>
+      </w:pPr>
+      <w:r>
+        <w:rPr>
+          <w:lang w:val="en-GB" w:bidi="es-ES"/>
+        </w:rPr>
+        <w:t>Exercise 3</w:t>
+      </w:r>
+    </w:p>
+    <w:p>
+      <w:pPr>
+        <w:pStyle w:val="Contenido"/>
+        <w:spacing w:after="240"/>
+        <w:jc w:val="both"/>
+        <w:rPr>
+          <w:lang w:val="en-GB" w:bidi="es-ES"/>
+        </w:rPr>
+      </w:pPr>
+      <w:r>
+        <w:rPr>
+          <w:lang w:val="en-GB" w:bidi="es-ES"/>
+        </w:rPr>
+        <w:t>In this exercise, the problem to solve talks about obtaining a list of medications used and/or mentioned by users of reddit who appear in our post collection</w:t>
+      </w:r>
+      <w:r>
+        <w:rPr>
+          <w:lang w:val="en-GB" w:bidi="es-ES"/>
+        </w:rPr>
+        <w:t xml:space="preserve">. In this case </w:t>
+      </w:r>
+      <w:proofErr w:type="spellStart"/>
+      <w:r>
+        <w:rPr>
+          <w:lang w:val="en-GB" w:bidi="es-ES"/>
+        </w:rPr>
+        <w:t>Wikidata</w:t>
+      </w:r>
+      <w:proofErr w:type="spellEnd"/>
+      <w:r>
+        <w:rPr>
+          <w:lang w:val="en-GB" w:bidi="es-ES"/>
+        </w:rPr>
+        <w:t xml:space="preserve"> has been used as a source of information to distinguish medications from other terms that might get retrieved on accident.</w:t>
+      </w:r>
+      <w:r>
+        <w:rPr>
+          <w:lang w:val="en-GB" w:bidi="es-ES"/>
+        </w:rPr>
+        <w:t xml:space="preserve"> The information is retrieved using json format from these two URLs:</w:t>
+      </w:r>
+    </w:p>
+    <w:p>
+      <w:pPr>
+        <w:pStyle w:val="Contenido"/>
+        <w:numPr>
+          <w:ilvl w:val="0"/>
+          <w:numId w:val="4"/>
+        </w:numPr>
+        <w:spacing w:after="240"/>
+        <w:jc w:val="both"/>
+        <w:rPr>
+          <w:lang w:val="en-GB" w:bidi="es-ES"/>
+        </w:rPr>
+      </w:pPr>
+      <w:hyperlink r:id="rId17" w:history="1">
+        <w:r>
+          <w:rPr>
+            <w:rStyle w:val="Hipervnculo"/>
+            <w:lang w:val="en-GB" w:bidi="es-ES"/>
+          </w:rPr>
+          <w:t>https://www.wikidata.org/w/api.php?action=wbsearchentities&amp;search=%SEARCH%&amp;language=en&amp;format=json</w:t>
+        </w:r>
+      </w:hyperlink>
+    </w:p>
+    <w:p>
+      <w:pPr>
+        <w:pStyle w:val="Contenido"/>
+        <w:numPr>
+          <w:ilvl w:val="1"/>
+          <w:numId w:val="4"/>
+        </w:numPr>
+        <w:spacing w:after="240"/>
+        <w:jc w:val="both"/>
+        <w:rPr>
+          <w:lang w:val="en-GB" w:bidi="es-ES"/>
+        </w:rPr>
+      </w:pPr>
+      <w:r>
+        <w:rPr>
+          <w:lang w:val="en-GB" w:bidi="es-ES"/>
+        </w:rPr>
+        <w:t xml:space="preserve">To search for the actual word retrieved by the first issued query which will be mentioned later on. This URL allows us to include a search word or phrase as a parameter. </w:t>
+      </w:r>
+    </w:p>
+    <w:p>
+      <w:pPr>
+        <w:pStyle w:val="Contenido"/>
+        <w:numPr>
+          <w:ilvl w:val="1"/>
+          <w:numId w:val="4"/>
+        </w:numPr>
+        <w:spacing w:after="240"/>
+        <w:jc w:val="both"/>
+        <w:rPr>
+          <w:lang w:val="en-GB" w:bidi="es-ES"/>
+        </w:rPr>
+      </w:pPr>
+      <w:r>
+        <w:rPr>
+          <w:lang w:val="en-GB" w:bidi="es-ES"/>
+        </w:rPr>
+        <w:t>It is also configured with a “format” parameter to transform the output to json format.</w:t>
+      </w:r>
+      <w:r>
+        <w:rPr>
+          <w:lang w:val="en-GB" w:bidi="es-ES"/>
+        </w:rPr>
+        <w:t xml:space="preserve"> </w:t>
+      </w:r>
+    </w:p>
+    <w:p>
+      <w:pPr>
+        <w:pStyle w:val="Contenido"/>
+        <w:numPr>
+          <w:ilvl w:val="1"/>
+          <w:numId w:val="4"/>
+        </w:numPr>
+        <w:spacing w:after="240"/>
+        <w:jc w:val="both"/>
+        <w:rPr>
+          <w:lang w:val="en-GB" w:bidi="es-ES"/>
+        </w:rPr>
+      </w:pPr>
+      <w:r>
+        <w:rPr>
+          <w:lang w:val="en-GB" w:bidi="es-ES"/>
+        </w:rPr>
+        <w:t>“%SEARCH%” string has been placed there to allow the script to later on the code replace it by currently iterated term to check</w:t>
+      </w:r>
+      <w:r>
+        <w:rPr>
+          <w:lang w:val="en-GB" w:bidi="es-ES"/>
+        </w:rPr>
+        <w:t>. It returns a list of possible registered items in their databases that refer to the provided search string.</w:t>
+      </w:r>
+    </w:p>
+    <w:p>
+      <w:pPr>
+        <w:pStyle w:val="Contenido"/>
+        <w:numPr>
+          <w:ilvl w:val="1"/>
+          <w:numId w:val="4"/>
+        </w:numPr>
+        <w:spacing w:after="240"/>
+        <w:jc w:val="both"/>
+        <w:rPr>
+          <w:lang w:val="en-GB" w:bidi="es-ES"/>
+        </w:rPr>
+      </w:pPr>
+      <w:r>
+        <w:rPr>
+          <w:lang w:val="en-GB" w:bidi="es-ES"/>
+        </w:rPr>
+        <w:t>These items in such list contain a code that will be used later to verify its precedence using second mentioned query.</w:t>
+      </w:r>
+    </w:p>
+    <w:p>
+      <w:pPr>
+        <w:pStyle w:val="Contenido"/>
+        <w:spacing w:after="240"/>
+        <w:jc w:val="center"/>
+        <w:rPr>
+          <w:lang w:val="en-GB" w:bidi="es-ES"/>
+        </w:rPr>
+      </w:pPr>
+      <w:r>
+        <w:rPr>
+          <w:noProof/>
+        </w:rPr>
+        <w:drawing>
+          <wp:inline distT="0" distB="0" distL="0" distR="0" wp14:anchorId="6E5736A7" wp14:editId="232E63D8">
+            <wp:extent cx="6362700" cy="2553970"/>
+            <wp:effectExtent l="0" t="0" r="0" b="0"/>
+            <wp:docPr id="20" name="Imagen 20"/>
+            <wp:cNvGraphicFramePr>
+              <a:graphicFrameLocks xmlns:a="http://schemas.openxmlformats.org/drawingml/2006/main" noChangeAspect="1"/>
+            </wp:cNvGraphicFramePr>
+            <a:graphic xmlns:a="http://schemas.openxmlformats.org/drawingml/2006/main">
+              <a:graphicData uri="http://schemas.openxmlformats.org/drawingml/2006/picture">
+                <pic:pic xmlns:pic="http://schemas.openxmlformats.org/drawingml/2006/picture">
+                  <pic:nvPicPr>
+                    <pic:cNvPr id="1" name=""/>
+                    <pic:cNvPicPr/>
+                  </pic:nvPicPr>
+                  <pic:blipFill rotWithShape="1">
+                    <a:blip r:embed="rId18">
+                      <a:extLst>
+                        <a:ext uri="{28A0092B-C50C-407E-A947-70E740481C1C}">
+                          <a14:useLocalDpi xmlns:a14="http://schemas.microsoft.com/office/drawing/2010/main" val="0"/>
+                        </a:ext>
+                      </a:extLst>
+                    </a:blip>
+                    <a:srcRect r="26567"/>
+                    <a:stretch/>
+                  </pic:blipFill>
+                  <pic:spPr bwMode="auto">
+                    <a:xfrm>
+                      <a:off x="0" y="0"/>
+                      <a:ext cx="6363067" cy="2554117"/>
+                    </a:xfrm>
+                    <a:prstGeom prst="rect">
+                      <a:avLst/>
+                    </a:prstGeom>
+                    <a:ln>
+                      <a:noFill/>
+                    </a:ln>
+                    <a:extLst>
+                      <a:ext uri="{53640926-AAD7-44D8-BBD7-CCE9431645EC}">
+                        <a14:shadowObscured xmlns:a14="http://schemas.microsoft.com/office/drawing/2010/main"/>
+                      </a:ext>
+                    </a:extLst>
+                  </pic:spPr>
+                </pic:pic>
+              </a:graphicData>
+            </a:graphic>
+          </wp:inline>
+        </w:drawing>
+      </w:r>
+    </w:p>
+    <w:p>
+      <w:pPr>
+        <w:pStyle w:val="Contenido"/>
+        <w:numPr>
+          <w:ilvl w:val="0"/>
+          <w:numId w:val="4"/>
+        </w:numPr>
+        <w:spacing w:after="240"/>
+        <w:jc w:val="both"/>
+        <w:rPr>
+          <w:lang w:val="en-GB" w:bidi="es-ES"/>
+        </w:rPr>
+      </w:pPr>
+      <w:r>
+        <w:rPr>
+          <w:lang w:val="en-GB" w:bidi="es-ES"/>
+        </w:rPr>
+        <w:t xml:space="preserve"> </w:t>
+      </w:r>
+      <w:hyperlink r:id="rId19" w:history="1">
+        <w:r>
+          <w:rPr>
+            <w:rStyle w:val="Hipervnculo"/>
+            <w:lang w:val="en-GB" w:bidi="es-ES"/>
+          </w:rPr>
+          <w:t>https://www.wikidata.org/wiki/Special:EntityData/%ITEM_ID%.json</w:t>
+        </w:r>
+      </w:hyperlink>
+    </w:p>
+    <w:p>
+      <w:pPr>
+        <w:pStyle w:val="Contenido"/>
+        <w:numPr>
+          <w:ilvl w:val="1"/>
+          <w:numId w:val="4"/>
+        </w:numPr>
+        <w:spacing w:after="240"/>
+        <w:jc w:val="both"/>
+        <w:rPr>
+          <w:lang w:val="en-GB" w:bidi="es-ES"/>
+        </w:rPr>
+      </w:pPr>
+      <w:r>
+        <w:rPr>
+          <w:lang w:val="en-GB" w:bidi="es-ES"/>
+        </w:rPr>
+        <w:t>Given an item id</w:t>
+      </w:r>
+      <w:r>
+        <w:rPr>
+          <w:lang w:val="en-GB" w:bidi="es-ES"/>
+        </w:rPr>
+        <w:t xml:space="preserve"> (“</w:t>
+      </w:r>
+      <w:proofErr w:type="gramStart"/>
+      <w:r>
+        <w:rPr>
+          <w:lang w:val="en-GB" w:bidi="es-ES"/>
+        </w:rPr>
+        <w:t>Q[</w:t>
+      </w:r>
+      <w:proofErr w:type="gramEnd"/>
+      <w:r>
+        <w:rPr>
+          <w:lang w:val="en-GB" w:bidi="es-ES"/>
+        </w:rPr>
+        <w:t>0-9]</w:t>
+      </w:r>
+      <w:r>
+        <w:rPr>
+          <w:lang w:val="en-GB" w:bidi="es-ES"/>
+        </w:rPr>
+        <w:t>+</w:t>
+      </w:r>
+      <w:r>
+        <w:rPr>
+          <w:lang w:val="en-GB" w:bidi="es-ES"/>
+        </w:rPr>
+        <w:t>”)</w:t>
+      </w:r>
+      <w:r>
+        <w:rPr>
+          <w:lang w:val="en-GB" w:bidi="es-ES"/>
+        </w:rPr>
+        <w:t>, this query returns the structured data for the associated item in json format. These ids are obtained from the previous URL.</w:t>
+      </w:r>
+    </w:p>
+    <w:p>
+      <w:pPr>
+        <w:pStyle w:val="Contenido"/>
+        <w:numPr>
+          <w:ilvl w:val="1"/>
+          <w:numId w:val="4"/>
+        </w:numPr>
+        <w:spacing w:after="240"/>
+        <w:jc w:val="both"/>
+        <w:rPr>
+          <w:lang w:val="en-GB" w:bidi="es-ES"/>
+        </w:rPr>
+      </w:pPr>
+      <w:r>
+        <w:rPr>
+          <w:lang w:val="en-GB" w:bidi="es-ES"/>
+        </w:rPr>
+        <w:t xml:space="preserve">This structure also includes </w:t>
+      </w:r>
+      <w:r>
+        <w:rPr>
+          <w:lang w:val="en-GB" w:bidi="es-ES"/>
+        </w:rPr>
+        <w:t xml:space="preserve">the </w:t>
+      </w:r>
+      <w:proofErr w:type="spellStart"/>
+      <w:r>
+        <w:rPr>
+          <w:lang w:val="en-GB" w:bidi="es-ES"/>
+        </w:rPr>
+        <w:t>Wikidata</w:t>
+      </w:r>
+      <w:proofErr w:type="spellEnd"/>
+      <w:r>
+        <w:rPr>
+          <w:lang w:val="en-GB" w:bidi="es-ES"/>
+        </w:rPr>
+        <w:t xml:space="preserve"> classes from which such item is a subclass</w:t>
+      </w:r>
+      <w:r>
+        <w:rPr>
+          <w:lang w:val="en-GB" w:bidi="es-ES"/>
+        </w:rPr>
+        <w:t>. We look for P31 property in this output file which retains the “instance of” information</w:t>
+      </w:r>
+      <w:r>
+        <w:rPr>
+          <w:lang w:val="en-GB" w:bidi="es-ES"/>
+        </w:rPr>
+        <w:t>.</w:t>
+      </w:r>
+      <w:r>
+        <w:rPr>
+          <w:lang w:val="en-GB" w:bidi="es-ES"/>
+        </w:rPr>
+        <w:t xml:space="preserve"> Object properties information is held inside “claims” key in obtained json file</w:t>
+      </w:r>
+      <w:r>
+        <w:rPr>
+          <w:lang w:val="en-GB" w:bidi="es-ES"/>
+        </w:rPr>
+        <w:t>.</w:t>
+      </w:r>
+      <w:r>
+        <w:rPr>
+          <w:lang w:val="en-GB" w:bidi="es-ES"/>
+        </w:rPr>
+        <w:t xml:space="preserve"> We are interested in a specific class which is “medication”. Its id is: “</w:t>
+      </w:r>
+      <w:r>
+        <w:rPr>
+          <w:lang w:val="en-GB" w:bidi="es-ES"/>
+        </w:rPr>
+        <w:t>Q12140</w:t>
+      </w:r>
+      <w:r>
+        <w:rPr>
+          <w:lang w:val="en-GB" w:bidi="es-ES"/>
+        </w:rPr>
+        <w:t>”</w:t>
+      </w:r>
+    </w:p>
+    <w:p>
+      <w:pPr>
+        <w:pStyle w:val="Contenido"/>
+        <w:numPr>
+          <w:ilvl w:val="1"/>
+          <w:numId w:val="4"/>
+        </w:numPr>
+        <w:spacing w:after="240"/>
+        <w:jc w:val="both"/>
+        <w:rPr>
+          <w:lang w:val="en-GB" w:bidi="es-ES"/>
+        </w:rPr>
+      </w:pPr>
+      <w:r>
+        <w:rPr>
+          <w:lang w:val="en-GB" w:bidi="es-ES"/>
+        </w:rPr>
+        <w:lastRenderedPageBreak/>
+        <w:t xml:space="preserve">Same as in previous query, “%ITEM_ID%” string is used </w:t>
+      </w:r>
+      <w:r>
+        <w:rPr>
+          <w:lang w:val="en-GB" w:bidi="es-ES"/>
+        </w:rPr>
+        <w:t>as an</w:t>
+      </w:r>
+      <w:r>
+        <w:rPr>
+          <w:lang w:val="en-GB" w:bidi="es-ES"/>
+        </w:rPr>
+        <w:t xml:space="preserve"> anchor </w:t>
+      </w:r>
+      <w:r>
+        <w:rPr>
+          <w:lang w:val="en-GB" w:bidi="es-ES"/>
+        </w:rPr>
+        <w:t xml:space="preserve">to replace by the id of the item to request to </w:t>
+      </w:r>
+      <w:proofErr w:type="spellStart"/>
+      <w:r>
+        <w:rPr>
+          <w:lang w:val="en-GB" w:bidi="es-ES"/>
+        </w:rPr>
+        <w:t>Wikidata</w:t>
+      </w:r>
+      <w:proofErr w:type="spellEnd"/>
+      <w:r>
+        <w:rPr>
+          <w:lang w:val="en-GB" w:bidi="es-ES"/>
+        </w:rPr>
+        <w:t>.</w:t>
+      </w:r>
+    </w:p>
+    <w:p>
+      <w:pPr>
+        <w:pStyle w:val="Contenido"/>
+        <w:spacing w:after="240"/>
+        <w:jc w:val="center"/>
+        <w:rPr>
+          <w:lang w:val="en-GB" w:bidi="es-ES"/>
+        </w:rPr>
+      </w:pPr>
+      <w:r>
+        <w:rPr>
+          <w:noProof/>
+        </w:rPr>
+        <w:drawing>
+          <wp:inline distT="0" distB="0" distL="0" distR="0" wp14:anchorId="5D8F64C7" wp14:editId="3D82BD4D">
+            <wp:extent cx="2797629" cy="2642205"/>
+            <wp:effectExtent l="0" t="0" r="3175" b="6350"/>
+            <wp:docPr id="21" name="Imagen 21"/>
+            <wp:cNvGraphicFramePr>
+              <a:graphicFrameLocks xmlns:a="http://schemas.openxmlformats.org/drawingml/2006/main" noChangeAspect="1"/>
+            </wp:cNvGraphicFramePr>
+            <a:graphic xmlns:a="http://schemas.openxmlformats.org/drawingml/2006/main">
+              <a:graphicData uri="http://schemas.openxmlformats.org/drawingml/2006/picture">
+                <pic:pic xmlns:pic="http://schemas.openxmlformats.org/drawingml/2006/picture">
+                  <pic:nvPicPr>
+                    <pic:cNvPr id="1" name=""/>
+                    <pic:cNvPicPr/>
+                  </pic:nvPicPr>
+                  <pic:blipFill>
+                    <a:blip r:embed="rId20"/>
+                    <a:stretch>
+                      <a:fillRect/>
+                    </a:stretch>
+                  </pic:blipFill>
+                  <pic:spPr>
+                    <a:xfrm>
+                      <a:off x="0" y="0"/>
+                      <a:ext cx="2801649" cy="2646002"/>
+                    </a:xfrm>
+                    <a:prstGeom prst="rect">
+                      <a:avLst/>
+                    </a:prstGeom>
+                  </pic:spPr>
+                </pic:pic>
+              </a:graphicData>
+            </a:graphic>
+          </wp:inline>
+        </w:drawing>
+      </w:r>
+      <w:r>
+        <w:rPr>
+          <w:lang w:val="en-GB" w:bidi="es-ES"/>
+        </w:rPr>
+        <w:t xml:space="preserve"> </w:t>
+      </w:r>
+      <w:r>
+        <w:rPr>
+          <w:noProof/>
+        </w:rPr>
+        <w:drawing>
+          <wp:inline distT="0" distB="0" distL="0" distR="0" wp14:anchorId="02950F6D" wp14:editId="23FE3229">
+            <wp:extent cx="3262873" cy="2642416"/>
+            <wp:effectExtent l="0" t="0" r="0" b="5715"/>
+            <wp:docPr id="22" name="Imagen 22"/>
+            <wp:cNvGraphicFramePr>
+              <a:graphicFrameLocks xmlns:a="http://schemas.openxmlformats.org/drawingml/2006/main" noChangeAspect="1"/>
+            </wp:cNvGraphicFramePr>
+            <a:graphic xmlns:a="http://schemas.openxmlformats.org/drawingml/2006/main">
+              <a:graphicData uri="http://schemas.openxmlformats.org/drawingml/2006/picture">
+                <pic:pic xmlns:pic="http://schemas.openxmlformats.org/drawingml/2006/picture">
+                  <pic:nvPicPr>
+                    <pic:cNvPr id="1" name=""/>
+                    <pic:cNvPicPr/>
+                  </pic:nvPicPr>
+                  <pic:blipFill>
+                    <a:blip r:embed="rId21"/>
+                    <a:stretch>
+                      <a:fillRect/>
+                    </a:stretch>
+                  </pic:blipFill>
+                  <pic:spPr>
+                    <a:xfrm>
+                      <a:off x="0" y="0"/>
+                      <a:ext cx="3262873" cy="2642416"/>
+                    </a:xfrm>
+                    <a:prstGeom prst="rect">
+                      <a:avLst/>
+                    </a:prstGeom>
+                  </pic:spPr>
+                </pic:pic>
+              </a:graphicData>
+            </a:graphic>
+          </wp:inline>
+        </w:drawing>
+      </w:r>
+    </w:p>
+    <w:p>
+      <w:pPr>
+        <w:pStyle w:val="Contenido"/>
+        <w:spacing w:after="240"/>
+        <w:rPr>
+          <w:lang w:val="en-GB" w:bidi="es-ES"/>
+        </w:rPr>
+      </w:pPr>
+      <w:r>
+        <w:rPr>
+          <w:lang w:val="en-GB" w:bidi="es-ES"/>
+        </w:rPr>
+        <w:t>To solve this exercise, these steps are followed:</w:t>
+      </w:r>
+    </w:p>
+    <w:p>
+      <w:pPr>
+        <w:pStyle w:val="Contenido"/>
+        <w:numPr>
+          <w:ilvl w:val="0"/>
+          <w:numId w:val="5"/>
+        </w:numPr>
+        <w:spacing w:after="240"/>
+        <w:ind w:left="360"/>
+        <w:jc w:val="both"/>
+        <w:rPr>
+          <w:lang w:val="en-GB" w:bidi="es-ES"/>
+        </w:rPr>
+      </w:pPr>
+      <w:r>
+        <w:rPr>
+          <w:lang w:val="en-GB" w:bidi="es-ES"/>
+        </w:rPr>
+        <w:t>We start by issuing the query included below.</w:t>
+      </w:r>
+      <w:r>
+        <w:rPr>
+          <w:lang w:val="en-GB" w:bidi="es-ES"/>
+        </w:rPr>
+        <w:t xml:space="preserve"> The starting word to retrieve posts from the index is “prescribe”. We thought this would propose several posts with the context of prescribing medicine/medications</w:t>
+      </w:r>
+      <w:r>
+        <w:rPr>
+          <w:lang w:val="en-GB" w:bidi="es-ES"/>
+        </w:rPr>
+        <w:t xml:space="preserve"> and would so represent a solid starting point. We can also see that an aggregation has been included to group the most common words in such posts. These might contain actual medications but also terms that are not actual medicines.</w:t>
+      </w:r>
+      <w:r>
+        <w:rPr>
+          <w:lang w:val="en-GB" w:bidi="es-ES"/>
+        </w:rPr>
+        <w:t xml:space="preserve"> Which will be filtered down in the script</w:t>
+      </w:r>
+      <w:r>
+        <w:rPr>
+          <w:lang w:val="en-GB" w:bidi="es-ES"/>
+        </w:rPr>
+        <w:t xml:space="preserve">; more on that later. </w:t>
+      </w:r>
+    </w:p>
+    <w:p>
+      <w:pPr>
+        <w:pStyle w:val="Contenido"/>
+        <w:spacing w:after="240"/>
+        <w:jc w:val="both"/>
+        <w:rPr>
+          <w:lang w:val="en-GB" w:bidi="es-ES"/>
+        </w:rPr>
+      </w:pPr>
+      <w:r>
+        <w:rPr>
+          <w:noProof/>
+        </w:rPr>
+        <w:drawing>
+          <wp:inline distT="0" distB="0" distL="0" distR="0" wp14:anchorId="42C4461D" wp14:editId="4E43B035">
+            <wp:extent cx="6345382" cy="2729210"/>
+            <wp:effectExtent l="0" t="0" r="0" b="0"/>
+            <wp:docPr id="24" name="Imagen 24"/>
+            <wp:cNvGraphicFramePr>
+              <a:graphicFrameLocks xmlns:a="http://schemas.openxmlformats.org/drawingml/2006/main" noChangeAspect="1"/>
+            </wp:cNvGraphicFramePr>
+            <a:graphic xmlns:a="http://schemas.openxmlformats.org/drawingml/2006/main">
+              <a:graphicData uri="http://schemas.openxmlformats.org/drawingml/2006/picture">
+                <pic:pic xmlns:pic="http://schemas.openxmlformats.org/drawingml/2006/picture">
+                  <pic:nvPicPr>
+                    <pic:cNvPr id="1" name=""/>
+                    <pic:cNvPicPr/>
+                  </pic:nvPicPr>
+                  <pic:blipFill>
+                    <a:blip r:embed="rId22"/>
+                    <a:stretch>
+                      <a:fillRect/>
+                    </a:stretch>
+                  </pic:blipFill>
+                  <pic:spPr>
+                    <a:xfrm>
+                      <a:off x="0" y="0"/>
+                      <a:ext cx="6419717" cy="2761182"/>
+                    </a:xfrm>
+                    <a:prstGeom prst="rect">
+                      <a:avLst/>
+                    </a:prstGeom>
+                  </pic:spPr>
+                </pic:pic>
+              </a:graphicData>
+            </a:graphic>
+          </wp:inline>
+        </w:drawing>
+      </w:r>
+    </w:p>
+    <w:p>
+      <w:pPr>
+        <w:pStyle w:val="Contenido"/>
+        <w:spacing w:after="240"/>
+        <w:jc w:val="both"/>
+        <w:rPr>
+          <w:lang w:val="en-GB" w:bidi="es-ES"/>
+        </w:rPr>
+      </w:pPr>
+    </w:p>
+    <w:p>
+      <w:pPr>
+        <w:pStyle w:val="Contenido"/>
+        <w:numPr>
+          <w:ilvl w:val="0"/>
+          <w:numId w:val="5"/>
+        </w:numPr>
+        <w:spacing w:after="240"/>
+        <w:ind w:left="426" w:hanging="426"/>
+        <w:jc w:val="both"/>
+        <w:rPr>
+          <w:lang w:val="en-GB" w:bidi="es-ES"/>
+        </w:rPr>
+      </w:pPr>
+      <w:r>
+        <w:rPr>
+          <w:noProof/>
+        </w:rPr>
+        <w:lastRenderedPageBreak/>
+        <w:drawing>
+          <wp:anchor distT="0" distB="0" distL="114300" distR="114300" simplePos="0" relativeHeight="251667456" behindDoc="0" locked="0" layoutInCell="1" allowOverlap="1" wp14:anchorId="2FDA3F6C" wp14:editId="7D481C4D">
+            <wp:simplePos x="0" y="0"/>
+            <wp:positionH relativeFrom="column">
+              <wp:posOffset>1781001</wp:posOffset>
+            </wp:positionH>
+            <wp:positionV relativeFrom="paragraph">
+              <wp:posOffset>83185</wp:posOffset>
+            </wp:positionV>
+            <wp:extent cx="4524375" cy="1352550"/>
+            <wp:effectExtent l="0" t="0" r="9525" b="3810"/>
+            <wp:wrapSquare wrapText="bothSides"/>
+            <wp:docPr id="25" name="Imagen 25"/>
+            <wp:cNvGraphicFramePr>
+              <a:graphicFrameLocks xmlns:a="http://schemas.openxmlformats.org/drawingml/2006/main" noChangeAspect="1"/>
+            </wp:cNvGraphicFramePr>
+            <a:graphic xmlns:a="http://schemas.openxmlformats.org/drawingml/2006/main">
+              <a:graphicData uri="http://schemas.openxmlformats.org/drawingml/2006/picture">
+                <pic:pic xmlns:pic="http://schemas.openxmlformats.org/drawingml/2006/picture">
+                  <pic:nvPicPr>
+                    <pic:cNvPr id="1" name=""/>
+                    <pic:cNvPicPr/>
+                  </pic:nvPicPr>
+                  <pic:blipFill>
+                    <a:blip r:embed="rId23">
+                      <a:extLst>
+                        <a:ext uri="{28A0092B-C50C-407E-A947-70E740481C1C}">
+                          <a14:useLocalDpi xmlns:a14="http://schemas.microsoft.com/office/drawing/2010/main" val="0"/>
+                        </a:ext>
+                      </a:extLst>
+                    </a:blip>
+                    <a:stretch>
+                      <a:fillRect/>
+                    </a:stretch>
+                  </pic:blipFill>
+                  <pic:spPr>
+                    <a:xfrm>
+                      <a:off x="0" y="0"/>
+                      <a:ext cx="4524375" cy="1352550"/>
+                    </a:xfrm>
+                    <a:prstGeom prst="rect">
+                      <a:avLst/>
+                    </a:prstGeom>
+                  </pic:spPr>
+                </pic:pic>
+              </a:graphicData>
+            </a:graphic>
+            <wp14:sizeRelH relativeFrom="page">
+              <wp14:pctWidth>0</wp14:pctWidth>
+            </wp14:sizeRelH>
+            <wp14:sizeRelV relativeFrom="page">
+              <wp14:pctHeight>0</wp14:pctHeight>
+            </wp14:sizeRelV>
+          </wp:anchor>
+        </w:drawing>
+      </w:r>
+      <w:r>
+        <w:rPr>
+          <w:lang w:val="en-GB" w:bidi="es-ES"/>
+        </w:rPr>
+        <w:t>Once we obtained such terms, we need to obtain unique terms because they might be repeated inside the results from above query.</w:t>
+      </w:r>
+    </w:p>
+    <w:p>
+      <w:pPr>
+        <w:pStyle w:val="Contenido"/>
+        <w:numPr>
+          <w:ilvl w:val="0"/>
+          <w:numId w:val="5"/>
+        </w:numPr>
+        <w:spacing w:after="240"/>
+        <w:ind w:left="426" w:hanging="426"/>
+        <w:jc w:val="both"/>
+        <w:rPr>
+          <w:lang w:val="en-GB" w:bidi="es-ES"/>
+        </w:rPr>
+      </w:pPr>
+      <w:r>
+        <w:rPr>
+          <w:lang w:val="en-GB" w:bidi="es-ES"/>
+        </w:rPr>
+        <w:t>Filtering process can now be started. This is done through a function that checks whether or not a term is actually a medicine. This performs several operations</w:t>
+      </w:r>
+      <w:r>
+        <w:rPr>
+          <w:lang w:val="en-GB" w:bidi="es-ES"/>
+        </w:rPr>
+        <w:t>.</w:t>
+      </w:r>
+    </w:p>
+    <w:p>
+      <w:pPr>
+        <w:pStyle w:val="Contenido"/>
+        <w:numPr>
+          <w:ilvl w:val="1"/>
+          <w:numId w:val="5"/>
+        </w:numPr>
+        <w:spacing w:after="240"/>
+        <w:ind w:left="851"/>
+        <w:jc w:val="both"/>
+        <w:rPr>
+          <w:lang w:val="en-GB" w:bidi="es-ES"/>
+        </w:rPr>
+      </w:pPr>
+      <w:r>
+        <w:rPr>
+          <w:lang w:val="en-GB" w:bidi="es-ES"/>
+        </w:rPr>
+        <w:t xml:space="preserve">Firstly, requests data from </w:t>
+      </w:r>
+      <w:proofErr w:type="spellStart"/>
+      <w:r>
+        <w:rPr>
+          <w:lang w:val="en-GB" w:bidi="es-ES"/>
+        </w:rPr>
+        <w:t>Wikidata</w:t>
+      </w:r>
+      <w:proofErr w:type="spellEnd"/>
+      <w:r>
+        <w:rPr>
+          <w:lang w:val="en-GB" w:bidi="es-ES"/>
+        </w:rPr>
+        <w:t xml:space="preserve"> related to the word passed as a parameter. Once obtained, the ids may be processed.</w:t>
+      </w:r>
+    </w:p>
+    <w:p>
+      <w:pPr>
+        <w:pStyle w:val="Contenido"/>
+        <w:numPr>
+          <w:ilvl w:val="1"/>
+          <w:numId w:val="5"/>
+        </w:numPr>
+        <w:spacing w:after="240"/>
+        <w:ind w:left="851"/>
+        <w:jc w:val="both"/>
+        <w:rPr>
+          <w:lang w:val="en-GB" w:bidi="es-ES"/>
+        </w:rPr>
+      </w:pPr>
+      <w:r>
+        <w:rPr>
+          <w:lang w:val="en-GB" w:bidi="es-ES"/>
+        </w:rPr>
+        <w:t>Secondly, al the ids returned by the request in GET mode are iterated through and serve as parameters for the second mentioned URL.</w:t>
+      </w:r>
+    </w:p>
+    <w:p>
+      <w:pPr>
+        <w:pStyle w:val="Contenido"/>
+        <w:numPr>
+          <w:ilvl w:val="1"/>
+          <w:numId w:val="5"/>
+        </w:numPr>
+        <w:spacing w:after="240"/>
+        <w:ind w:left="851"/>
+        <w:jc w:val="both"/>
+        <w:rPr>
+          <w:lang w:val="en-GB" w:bidi="es-ES"/>
+        </w:rPr>
+      </w:pPr>
+      <w:r>
+        <w:rPr>
+          <w:lang w:val="en-GB" w:bidi="es-ES"/>
+        </w:rPr>
+        <w:t xml:space="preserve">Thirdly, given an id, yet another request in GET mode is issued to </w:t>
+      </w:r>
+      <w:proofErr w:type="spellStart"/>
+      <w:r>
+        <w:rPr>
+          <w:lang w:val="en-GB" w:bidi="es-ES"/>
+        </w:rPr>
+        <w:t>Wikidata</w:t>
+      </w:r>
+      <w:proofErr w:type="spellEnd"/>
+      <w:r>
+        <w:rPr>
+          <w:lang w:val="en-GB" w:bidi="es-ES"/>
+        </w:rPr>
+        <w:t xml:space="preserve"> so information from the object can be obtained.</w:t>
+      </w:r>
+      <w:r>
+        <w:rPr>
+          <w:lang w:val="en-GB" w:bidi="es-ES"/>
+        </w:rPr>
+        <w:t xml:space="preserve"> Once obtained, “P31” property can be looked up.</w:t>
+      </w:r>
+    </w:p>
+    <w:p>
+      <w:pPr>
+        <w:pStyle w:val="Contenido"/>
+        <w:numPr>
+          <w:ilvl w:val="1"/>
+          <w:numId w:val="5"/>
+        </w:numPr>
+        <w:spacing w:after="240"/>
+        <w:ind w:left="851"/>
+        <w:jc w:val="both"/>
+        <w:rPr>
+          <w:lang w:val="en-GB" w:bidi="es-ES"/>
+        </w:rPr>
+      </w:pPr>
+      <w:r>
+        <w:rPr>
+          <w:lang w:val="en-GB" w:bidi="es-ES"/>
+        </w:rPr>
+        <w:t>And lastly, if the index has returned data referring to the instance of class “medication” inside mentioned property (id --&gt; Q12140)</w:t>
+      </w:r>
+      <w:r>
+        <w:rPr>
+          <w:lang w:val="en-GB" w:bidi="es-ES"/>
+        </w:rPr>
+        <w:t xml:space="preserve"> in any of the search results, then the function returns </w:t>
+      </w:r>
+      <w:r>
+        <w:rPr>
+          <w:lang w:val="en-GB" w:bidi="es-ES"/>
+        </w:rPr>
+        <w:t>T</w:t>
+      </w:r>
+      <w:r>
+        <w:rPr>
+          <w:lang w:val="en-GB" w:bidi="es-ES"/>
+        </w:rPr>
+        <w:t>rue. Otherwise, when all are processed, if none contained such instance, the function returns False.</w:t>
+      </w:r>
+    </w:p>
+    <w:p>
+      <w:pPr>
+        <w:pStyle w:val="Contenido"/>
+        <w:spacing w:after="240"/>
+        <w:jc w:val="center"/>
+        <w:rPr>
+          <w:lang w:val="en-GB" w:bidi="es-ES"/>
+        </w:rPr>
+      </w:pPr>
+      <w:r>
+        <w:rPr>
+          <w:noProof/>
+        </w:rPr>
+        <w:drawing>
+          <wp:inline distT="0" distB="0" distL="0" distR="0" wp14:anchorId="394F1007" wp14:editId="4CAC6D82">
+            <wp:extent cx="5278582" cy="3050678"/>
+            <wp:effectExtent l="0" t="0" r="0" b="0"/>
+            <wp:docPr id="29" name="Imagen 29"/>
+            <wp:cNvGraphicFramePr>
+              <a:graphicFrameLocks xmlns:a="http://schemas.openxmlformats.org/drawingml/2006/main" noChangeAspect="1"/>
+            </wp:cNvGraphicFramePr>
+            <a:graphic xmlns:a="http://schemas.openxmlformats.org/drawingml/2006/main">
+              <a:graphicData uri="http://schemas.openxmlformats.org/drawingml/2006/picture">
+                <pic:pic xmlns:pic="http://schemas.openxmlformats.org/drawingml/2006/picture">
+                  <pic:nvPicPr>
+                    <pic:cNvPr id="1" name=""/>
+                    <pic:cNvPicPr/>
+                  </pic:nvPicPr>
+                  <pic:blipFill>
+                    <a:blip r:embed="rId24"/>
+                    <a:stretch>
+                      <a:fillRect/>
+                    </a:stretch>
+                  </pic:blipFill>
+                  <pic:spPr>
+                    <a:xfrm>
+                      <a:off x="0" y="0"/>
+                      <a:ext cx="5316637" cy="3072672"/>
+                    </a:xfrm>
+                    <a:prstGeom prst="rect">
+                      <a:avLst/>
+                    </a:prstGeom>
+                  </pic:spPr>
+                </pic:pic>
+              </a:graphicData>
+            </a:graphic>
+          </wp:inline>
+        </w:drawing>
+      </w:r>
+    </w:p>
+    <w:p>
+      <w:pPr>
+        <w:pStyle w:val="Contenido"/>
+        <w:numPr>
+          <w:ilvl w:val="0"/>
+          <w:numId w:val="5"/>
+        </w:numPr>
+        <w:spacing w:after="240"/>
+        <w:ind w:left="426" w:hanging="426"/>
+        <w:jc w:val="both"/>
+        <w:rPr>
+          <w:lang w:val="en-GB" w:bidi="es-ES"/>
+        </w:rPr>
+      </w:pPr>
+      <w:r>
+        <w:rPr>
+          <w:lang w:val="en-GB" w:bidi="es-ES"/>
+        </w:rPr>
+        <w:lastRenderedPageBreak/>
+        <w:t>Finally, to follow the process, the script logs the operations performed and its results as it progresses through the terms obtained in the first place.</w:t>
+      </w:r>
+      <w:r>
+        <w:rPr>
+          <w:lang w:val="en-GB" w:bidi="es-ES"/>
+        </w:rPr>
+        <w:t xml:space="preserve"> Then this log is dumped to a file at the end of the execution for </w:t>
+      </w:r>
+      <w:r>
+        <w:rPr>
+          <w:lang w:val="en-GB" w:bidi="es-ES"/>
+        </w:rPr>
+        <w:t xml:space="preserve">further </w:t>
+      </w:r>
+      <w:r>
+        <w:rPr>
+          <w:lang w:val="en-GB" w:bidi="es-ES"/>
+        </w:rPr>
+        <w:t>reference.</w:t>
+      </w:r>
+      <w:r>
+        <w:rPr>
+          <w:lang w:val="en-GB" w:bidi="es-ES"/>
+        </w:rPr>
+        <w:t xml:space="preserve"> It should be noted that the success rate is logged in each iteration of the term checking.</w:t>
+      </w:r>
+    </w:p>
+    <w:p>
+      <w:pPr>
+        <w:pStyle w:val="Contenido"/>
+        <w:spacing w:after="240"/>
+        <w:jc w:val="center"/>
+        <w:rPr>
+          <w:lang w:val="en-GB" w:bidi="es-ES"/>
+        </w:rPr>
+      </w:pPr>
+      <w:r>
+        <w:rPr>
+          <w:noProof/>
+        </w:rPr>
+        <w:drawing>
+          <wp:inline distT="0" distB="0" distL="0" distR="0" wp14:anchorId="22D28A37" wp14:editId="05C896BC">
+            <wp:extent cx="5476875" cy="4467225"/>
+            <wp:effectExtent l="0" t="0" r="9525" b="9525"/>
+            <wp:docPr id="30" name="Imagen 30"/>
+            <wp:cNvGraphicFramePr>
+              <a:graphicFrameLocks xmlns:a="http://schemas.openxmlformats.org/drawingml/2006/main" noChangeAspect="1"/>
+            </wp:cNvGraphicFramePr>
+            <a:graphic xmlns:a="http://schemas.openxmlformats.org/drawingml/2006/main">
+              <a:graphicData uri="http://schemas.openxmlformats.org/drawingml/2006/picture">
+                <pic:pic xmlns:pic="http://schemas.openxmlformats.org/drawingml/2006/picture">
+                  <pic:nvPicPr>
+                    <pic:cNvPr id="1" name=""/>
+                    <pic:cNvPicPr/>
+                  </pic:nvPicPr>
+                  <pic:blipFill>
+                    <a:blip r:embed="rId25">
+                      <a:extLst>
+                        <a:ext uri="{28A0092B-C50C-407E-A947-70E740481C1C}">
+                          <a14:useLocalDpi xmlns:a14="http://schemas.microsoft.com/office/drawing/2010/main" val="0"/>
+                        </a:ext>
+                      </a:extLst>
+                    </a:blip>
+                    <a:stretch>
+                      <a:fillRect/>
+                    </a:stretch>
+                  </pic:blipFill>
+                  <pic:spPr>
+                    <a:xfrm>
+                      <a:off x="0" y="0"/>
+                      <a:ext cx="5476875" cy="4467225"/>
+                    </a:xfrm>
+                    <a:prstGeom prst="rect">
+                      <a:avLst/>
+                    </a:prstGeom>
+                  </pic:spPr>
+                </pic:pic>
+              </a:graphicData>
+            </a:graphic>
+          </wp:inline>
+        </w:drawing>
+      </w:r>
+    </w:p>
+    <w:p>
+      <w:pPr>
+        <w:pStyle w:val="Contenido"/>
+        <w:spacing w:after="240"/>
+        <w:jc w:val="both"/>
+        <w:rPr>
+          <w:lang w:val="en-GB" w:bidi="es-ES"/>
+        </w:rPr>
+      </w:pPr>
+      <w:r>
+        <w:rPr>
+          <w:b/>
+          <w:bCs/>
+          <w:u w:val="single"/>
+          <w:lang w:val="en-GB" w:bidi="es-ES"/>
+        </w:rPr>
+        <w:t>Disclaimer</w:t>
+      </w:r>
+      <w:r>
+        <w:rPr>
+          <w:lang w:val="en-GB" w:bidi="es-ES"/>
+        </w:rPr>
+        <w:t>: This screenshot has been taken from the first execution output of the script created. Where some words were excluded after experience with obtained terms. As we didn’t know</w:t>
+      </w:r>
+      <w:r>
+        <w:rPr>
+          <w:lang w:val="en-GB" w:bidi="es-ES"/>
+        </w:rPr>
+        <w:t xml:space="preserve"> whether this was allowed or not, we decided to leave it commented </w:t>
+      </w:r>
+      <w:r>
+        <w:rPr>
+          <w:lang w:val="en-GB" w:bidi="es-ES"/>
+        </w:rPr>
+        <w:t>out,</w:t>
+      </w:r>
+      <w:r>
+        <w:rPr>
+          <w:lang w:val="en-GB" w:bidi="es-ES"/>
+        </w:rPr>
+        <w:t xml:space="preserve"> so the results were genuinely original and unmodified by previous experience.</w:t>
+      </w:r>
+      <w:r>
+        <w:rPr>
+          <w:lang w:val="en-GB" w:bidi="es-ES"/>
+        </w:rPr>
+        <w:t xml:space="preserve"> Both files, with exclusion of terms and without any exclusion have been included in the folder for this exercise’s solution</w:t>
+      </w:r>
+      <w:r>
+        <w:rPr>
+          <w:lang w:val="en-GB" w:bidi="es-ES"/>
+        </w:rPr>
+        <w:t>;</w:t>
+      </w:r>
+      <w:r>
+        <w:rPr>
+          <w:lang w:val="en-GB" w:bidi="es-ES"/>
+        </w:rPr>
+        <w:t xml:space="preserve"> </w:t>
+      </w:r>
+      <w:r>
+        <w:rPr>
+          <w:lang w:val="en-GB" w:bidi="es-ES"/>
+        </w:rPr>
+        <w:t>just i</w:t>
+      </w:r>
+      <w:r>
+        <w:rPr>
+          <w:lang w:val="en-GB" w:bidi="es-ES"/>
+        </w:rPr>
+        <w:t>n case they need to be checked. It must be also said that, obviously, the success rate increased a little bit when excluding</w:t>
+      </w:r>
+      <w:r>
+        <w:rPr>
+          <w:lang w:val="en-GB" w:bidi="es-ES"/>
+        </w:rPr>
+        <w:t xml:space="preserve"> undesired </w:t>
+      </w:r>
+      <w:r>
+        <w:rPr>
+          <w:lang w:val="en-GB" w:bidi="es-ES"/>
+        </w:rPr>
+        <w:t>terms.</w:t>
+      </w:r>
+    </w:p>
+    <w:p>
+      <w:pPr>
+        <w:pStyle w:val="Contenido"/>
+        <w:spacing w:after="240"/>
+        <w:jc w:val="both"/>
+        <w:rPr>
+          <w:lang w:val="en-GB" w:bidi="es-ES"/>
+        </w:rPr>
+      </w:pPr>
+      <w:r>
+        <w:rPr>
+          <w:lang w:val="en-GB" w:bidi="es-ES"/>
+        </w:rPr>
+        <w:t>Hence, this means that the query used to search for terms could be refined as the program progresses by updating it with terms that don’t represent actual medicines.</w:t>
+      </w:r>
+    </w:p>
+    <w:p>
+      <w:pPr>
+        <w:pStyle w:val="Contenido"/>
+        <w:spacing w:after="240"/>
+        <w:jc w:val="both"/>
+        <w:rPr>
+          <w:lang w:val="en-GB" w:bidi="es-ES"/>
+        </w:rPr>
+      </w:pPr>
+      <w:r>
+        <w:rPr>
+          <w:lang w:val="en-GB" w:bidi="es-ES"/>
+        </w:rPr>
+        <w:t>But</w:t>
+      </w:r>
+      <w:r>
+        <w:rPr>
+          <w:lang w:val="en-GB" w:bidi="es-ES"/>
+        </w:rPr>
+        <w:t xml:space="preserve"> </w:t>
+      </w:r>
+      <w:r>
+        <w:rPr>
+          <w:lang w:val="en-GB" w:bidi="es-ES"/>
+        </w:rPr>
+        <w:t>we thought that it might spoil the purpose of this exercise.</w:t>
+      </w:r>
+    </w:p>
+    <w:p>
+      <w:pPr>
+        <w:pStyle w:val="Contenido"/>
+        <w:spacing w:after="240"/>
+        <w:jc w:val="both"/>
+        <w:rPr>
+          <w:lang w:val="en-GB" w:bidi="es-ES"/>
+        </w:rPr>
+      </w:pPr>
+    </w:p>
+    <w:p>
+      <w:pPr>
+        <w:pStyle w:val="Contenido"/>
+        <w:spacing w:after="240"/>
+        <w:jc w:val="both"/>
+        <w:rPr>
+          <w:lang w:val="en-GB" w:bidi="es-ES"/>
+        </w:rPr>
+      </w:pPr>
+      <w:bookmarkStart w:id="0" w:name="_GoBack"/>
+      <w:bookmarkEnd w:id="0"/>
     </w:p>
     <w:sectPr>
-      <w:headerReference w:type="default" r:id="rId18"/>
-      <w:footerReference w:type="default" r:id="rId19"/>
+      <w:headerReference w:type="default" r:id="rId26"/>
+      <w:footerReference w:type="default" r:id="rId27"/>
       <w:pgSz w:w="11906" w:h="16838" w:code="9"/>
       <w:pgMar w:top="720" w:right="936" w:bottom="720" w:left="936" w:header="0" w:footer="289" w:gutter="0"/>
       <w:pgNumType w:start="1"/>
@@ -3206,6 +4568,377 @@
       </w:pPr>
     </w:lvl>
   </w:abstractNum>
+  <w:abstractNum w:abstractNumId="3" w15:restartNumberingAfterBreak="0">
+    <w:nsid w:val="5E5D5448"/>
+    <w:multiLevelType w:val="hybridMultilevel"/>
+    <w:tmpl w:val="9E022CFC"/>
+    <w:lvl w:ilvl="0" w:tplc="0C0A0001">
+      <w:start w:val="1"/>
+      <w:numFmt w:val="bullet"/>
+      <w:lvlText w:val=""/>
+      <w:lvlJc w:val="left"/>
+      <w:pPr>
+        <w:ind w:left="720" w:hanging="360"/>
+      </w:pPr>
+      <w:rPr>
+        <w:rFonts w:ascii="Symbol" w:hAnsi="Symbol" w:hint="default"/>
+      </w:rPr>
+    </w:lvl>
+    <w:lvl w:ilvl="1" w:tplc="0C0A0003">
+      <w:start w:val="1"/>
+      <w:numFmt w:val="bullet"/>
+      <w:lvlText w:val="o"/>
+      <w:lvlJc w:val="left"/>
+      <w:pPr>
+        <w:ind w:left="1440" w:hanging="360"/>
+      </w:pPr>
+      <w:rPr>
+        <w:rFonts w:ascii="Courier New" w:hAnsi="Courier New" w:cs="Courier New" w:hint="default"/>
+      </w:rPr>
+    </w:lvl>
+    <w:lvl w:ilvl="2" w:tplc="0C0A0005" w:tentative="1">
+      <w:start w:val="1"/>
+      <w:numFmt w:val="bullet"/>
+      <w:lvlText w:val=""/>
+      <w:lvlJc w:val="left"/>
+      <w:pPr>
+        <w:ind w:left="2160" w:hanging="360"/>
+      </w:pPr>
+      <w:rPr>
+        <w:rFonts w:ascii="Wingdings" w:hAnsi="Wingdings" w:hint="default"/>
+      </w:rPr>
+    </w:lvl>
+    <w:lvl w:ilvl="3" w:tplc="0C0A0001" w:tentative="1">
+      <w:start w:val="1"/>
+      <w:numFmt w:val="bullet"/>
+      <w:lvlText w:val=""/>
+      <w:lvlJc w:val="left"/>
+      <w:pPr>
+        <w:ind w:left="2880" w:hanging="360"/>
+      </w:pPr>
+      <w:rPr>
+        <w:rFonts w:ascii="Symbol" w:hAnsi="Symbol" w:hint="default"/>
+      </w:rPr>
+    </w:lvl>
+    <w:lvl w:ilvl="4" w:tplc="0C0A0003" w:tentative="1">
+      <w:start w:val="1"/>
+      <w:numFmt w:val="bullet"/>
+      <w:lvlText w:val="o"/>
+      <w:lvlJc w:val="left"/>
+      <w:pPr>
+        <w:ind w:left="3600" w:hanging="360"/>
+      </w:pPr>
+      <w:rPr>
+        <w:rFonts w:ascii="Courier New" w:hAnsi="Courier New" w:cs="Courier New" w:hint="default"/>
+      </w:rPr>
+    </w:lvl>
+    <w:lvl w:ilvl="5" w:tplc="0C0A0005" w:tentative="1">
+      <w:start w:val="1"/>
+      <w:numFmt w:val="bullet"/>
+      <w:lvlText w:val=""/>
+      <w:lvlJc w:val="left"/>
+      <w:pPr>
+        <w:ind w:left="4320" w:hanging="360"/>
+      </w:pPr>
+      <w:rPr>
+        <w:rFonts w:ascii="Wingdings" w:hAnsi="Wingdings" w:hint="default"/>
+      </w:rPr>
+    </w:lvl>
+    <w:lvl w:ilvl="6" w:tplc="0C0A0001" w:tentative="1">
+      <w:start w:val="1"/>
+      <w:numFmt w:val="bullet"/>
+      <w:lvlText w:val=""/>
+      <w:lvlJc w:val="left"/>
+      <w:pPr>
+        <w:ind w:left="5040" w:hanging="360"/>
+      </w:pPr>
+      <w:rPr>
+        <w:rFonts w:ascii="Symbol" w:hAnsi="Symbol" w:hint="default"/>
+      </w:rPr>
+    </w:lvl>
+    <w:lvl w:ilvl="7" w:tplc="0C0A0003" w:tentative="1">
+      <w:start w:val="1"/>
+      <w:numFmt w:val="bullet"/>
+      <w:lvlText w:val="o"/>
+      <w:lvlJc w:val="left"/>
+      <w:pPr>
+        <w:ind w:left="5760" w:hanging="360"/>
+      </w:pPr>
+      <w:rPr>
+        <w:rFonts w:ascii="Courier New" w:hAnsi="Courier New" w:cs="Courier New" w:hint="default"/>
+      </w:rPr>
+    </w:lvl>
+    <w:lvl w:ilvl="8" w:tplc="0C0A0005" w:tentative="1">
+      <w:start w:val="1"/>
+      <w:numFmt w:val="bullet"/>
+      <w:lvlText w:val=""/>
+      <w:lvlJc w:val="left"/>
+      <w:pPr>
+        <w:ind w:left="6480" w:hanging="360"/>
+      </w:pPr>
+      <w:rPr>
+        <w:rFonts w:ascii="Wingdings" w:hAnsi="Wingdings" w:hint="default"/>
+      </w:rPr>
+    </w:lvl>
+  </w:abstractNum>
+  <w:abstractNum w:abstractNumId="4" w15:restartNumberingAfterBreak="0">
+    <w:nsid w:val="61A12261"/>
+    <w:multiLevelType w:val="hybridMultilevel"/>
+    <w:tmpl w:val="303CBC0E"/>
+    <w:lvl w:ilvl="0" w:tplc="0C0A000F">
+      <w:start w:val="1"/>
+      <w:numFmt w:val="decimal"/>
+      <w:lvlText w:val="%1."/>
+      <w:lvlJc w:val="left"/>
+      <w:pPr>
+        <w:ind w:left="720" w:hanging="360"/>
+      </w:pPr>
+    </w:lvl>
+    <w:lvl w:ilvl="1" w:tplc="0C0A0019" w:tentative="1">
+      <w:start w:val="1"/>
+      <w:numFmt w:val="lowerLetter"/>
+      <w:lvlText w:val="%2."/>
+      <w:lvlJc w:val="left"/>
+      <w:pPr>
+        <w:ind w:left="1440" w:hanging="360"/>
+      </w:pPr>
+    </w:lvl>
+    <w:lvl w:ilvl="2" w:tplc="0C0A001B" w:tentative="1">
+      <w:start w:val="1"/>
+      <w:numFmt w:val="lowerRoman"/>
+      <w:lvlText w:val="%3."/>
+      <w:lvlJc w:val="right"/>
+      <w:pPr>
+        <w:ind w:left="2160" w:hanging="180"/>
+      </w:pPr>
+    </w:lvl>
+    <w:lvl w:ilvl="3" w:tplc="0C0A000F" w:tentative="1">
+      <w:start w:val="1"/>
+      <w:numFmt w:val="decimal"/>
+      <w:lvlText w:val="%4."/>
+      <w:lvlJc w:val="left"/>
+      <w:pPr>
+        <w:ind w:left="2880" w:hanging="360"/>
+      </w:pPr>
+    </w:lvl>
+    <w:lvl w:ilvl="4" w:tplc="0C0A0019" w:tentative="1">
+      <w:start w:val="1"/>
+      <w:numFmt w:val="lowerLetter"/>
+      <w:lvlText w:val="%5."/>
+      <w:lvlJc w:val="left"/>
+      <w:pPr>
+        <w:ind w:left="3600" w:hanging="360"/>
+      </w:pPr>
+    </w:lvl>
+    <w:lvl w:ilvl="5" w:tplc="0C0A001B" w:tentative="1">
+      <w:start w:val="1"/>
+      <w:numFmt w:val="lowerRoman"/>
+      <w:lvlText w:val="%6."/>
+      <w:lvlJc w:val="right"/>
+      <w:pPr>
+        <w:ind w:left="4320" w:hanging="180"/>
+      </w:pPr>
+    </w:lvl>
+    <w:lvl w:ilvl="6" w:tplc="0C0A000F" w:tentative="1">
+      <w:start w:val="1"/>
+      <w:numFmt w:val="decimal"/>
+      <w:lvlText w:val="%7."/>
+      <w:lvlJc w:val="left"/>
+      <w:pPr>
+        <w:ind w:left="5040" w:hanging="360"/>
+      </w:pPr>
+    </w:lvl>
+    <w:lvl w:ilvl="7" w:tplc="0C0A0019" w:tentative="1">
+      <w:start w:val="1"/>
+      <w:numFmt w:val="lowerLetter"/>
+      <w:lvlText w:val="%8."/>
+      <w:lvlJc w:val="left"/>
+      <w:pPr>
+        <w:ind w:left="5760" w:hanging="360"/>
+      </w:pPr>
+    </w:lvl>
+    <w:lvl w:ilvl="8" w:tplc="0C0A001B" w:tentative="1">
+      <w:start w:val="1"/>
+      <w:numFmt w:val="lowerRoman"/>
+      <w:lvlText w:val="%9."/>
+      <w:lvlJc w:val="right"/>
+      <w:pPr>
+        <w:ind w:left="6480" w:hanging="180"/>
+      </w:pPr>
+    </w:lvl>
+  </w:abstractNum>
+  <w:abstractNum w:abstractNumId="5" w15:restartNumberingAfterBreak="0">
+    <w:nsid w:val="7AA67AF2"/>
+    <w:multiLevelType w:val="hybridMultilevel"/>
+    <w:tmpl w:val="DE6C6906"/>
+    <w:lvl w:ilvl="0" w:tplc="0C0A000F">
+      <w:start w:val="1"/>
+      <w:numFmt w:val="decimal"/>
+      <w:lvlText w:val="%1."/>
+      <w:lvlJc w:val="left"/>
+      <w:pPr>
+        <w:ind w:left="720" w:hanging="360"/>
+      </w:pPr>
+    </w:lvl>
+    <w:lvl w:ilvl="1" w:tplc="0C0A0019" w:tentative="1">
+      <w:start w:val="1"/>
+      <w:numFmt w:val="lowerLetter"/>
+      <w:lvlText w:val="%2."/>
+      <w:lvlJc w:val="left"/>
+      <w:pPr>
+        <w:ind w:left="1440" w:hanging="360"/>
+      </w:pPr>
+    </w:lvl>
+    <w:lvl w:ilvl="2" w:tplc="0C0A001B" w:tentative="1">
+      <w:start w:val="1"/>
+      <w:numFmt w:val="lowerRoman"/>
+      <w:lvlText w:val="%3."/>
+      <w:lvlJc w:val="right"/>
+      <w:pPr>
+        <w:ind w:left="2160" w:hanging="180"/>
+      </w:pPr>
+    </w:lvl>
+    <w:lvl w:ilvl="3" w:tplc="0C0A000F" w:tentative="1">
+      <w:start w:val="1"/>
+      <w:numFmt w:val="decimal"/>
+      <w:lvlText w:val="%4."/>
+      <w:lvlJc w:val="left"/>
+      <w:pPr>
+        <w:ind w:left="2880" w:hanging="360"/>
+      </w:pPr>
+    </w:lvl>
+    <w:lvl w:ilvl="4" w:tplc="0C0A0019" w:tentative="1">
+      <w:start w:val="1"/>
+      <w:numFmt w:val="lowerLetter"/>
+      <w:lvlText w:val="%5."/>
+      <w:lvlJc w:val="left"/>
+      <w:pPr>
+        <w:ind w:left="3600" w:hanging="360"/>
+      </w:pPr>
+    </w:lvl>
+    <w:lvl w:ilvl="5" w:tplc="0C0A001B" w:tentative="1">
+      <w:start w:val="1"/>
+      <w:numFmt w:val="lowerRoman"/>
+      <w:lvlText w:val="%6."/>
+      <w:lvlJc w:val="right"/>
+      <w:pPr>
+        <w:ind w:left="4320" w:hanging="180"/>
+      </w:pPr>
+    </w:lvl>
+    <w:lvl w:ilvl="6" w:tplc="0C0A000F" w:tentative="1">
+      <w:start w:val="1"/>
+      <w:numFmt w:val="decimal"/>
+      <w:lvlText w:val="%7."/>
+      <w:lvlJc w:val="left"/>
+      <w:pPr>
+        <w:ind w:left="5040" w:hanging="360"/>
+      </w:pPr>
+    </w:lvl>
+    <w:lvl w:ilvl="7" w:tplc="0C0A0019" w:tentative="1">
+      <w:start w:val="1"/>
+      <w:numFmt w:val="lowerLetter"/>
+      <w:lvlText w:val="%8."/>
+      <w:lvlJc w:val="left"/>
+      <w:pPr>
+        <w:ind w:left="5760" w:hanging="360"/>
+      </w:pPr>
+    </w:lvl>
+    <w:lvl w:ilvl="8" w:tplc="0C0A001B" w:tentative="1">
+      <w:start w:val="1"/>
+      <w:numFmt w:val="lowerRoman"/>
+      <w:lvlText w:val="%9."/>
+      <w:lvlJc w:val="right"/>
+      <w:pPr>
+        <w:ind w:left="6480" w:hanging="180"/>
+      </w:pPr>
+    </w:lvl>
+  </w:abstractNum>
+  <w:abstractNum w:abstractNumId="6" w15:restartNumberingAfterBreak="0">
+    <w:nsid w:val="7C046FB1"/>
+    <w:multiLevelType w:val="hybridMultilevel"/>
+    <w:tmpl w:val="63D2D950"/>
+    <w:lvl w:ilvl="0" w:tplc="0C0A000F">
+      <w:start w:val="1"/>
+      <w:numFmt w:val="decimal"/>
+      <w:lvlText w:val="%1."/>
+      <w:lvlJc w:val="left"/>
+      <w:pPr>
+        <w:ind w:left="720" w:hanging="360"/>
+      </w:pPr>
+    </w:lvl>
+    <w:lvl w:ilvl="1" w:tplc="0C0A0019">
+      <w:start w:val="1"/>
+      <w:numFmt w:val="lowerLetter"/>
+      <w:lvlText w:val="%2."/>
+      <w:lvlJc w:val="left"/>
+      <w:pPr>
+        <w:ind w:left="1440" w:hanging="360"/>
+      </w:pPr>
+    </w:lvl>
+    <w:lvl w:ilvl="2" w:tplc="0C0A001B" w:tentative="1">
+      <w:start w:val="1"/>
+      <w:numFmt w:val="lowerRoman"/>
+      <w:lvlText w:val="%3."/>
+      <w:lvlJc w:val="right"/>
+      <w:pPr>
+        <w:ind w:left="2160" w:hanging="180"/>
+      </w:pPr>
+    </w:lvl>
+    <w:lvl w:ilvl="3" w:tplc="0C0A000F" w:tentative="1">
+      <w:start w:val="1"/>
+      <w:numFmt w:val="decimal"/>
+      <w:lvlText w:val="%4."/>
+      <w:lvlJc w:val="left"/>
+      <w:pPr>
+        <w:ind w:left="2880" w:hanging="360"/>
+      </w:pPr>
+    </w:lvl>
+    <w:lvl w:ilvl="4" w:tplc="0C0A0019" w:tentative="1">
+      <w:start w:val="1"/>
+      <w:numFmt w:val="lowerLetter"/>
+      <w:lvlText w:val="%5."/>
+      <w:lvlJc w:val="left"/>
+      <w:pPr>
+        <w:ind w:left="3600" w:hanging="360"/>
+      </w:pPr>
+    </w:lvl>
+    <w:lvl w:ilvl="5" w:tplc="0C0A001B" w:tentative="1">
+      <w:start w:val="1"/>
+      <w:numFmt w:val="lowerRoman"/>
+      <w:lvlText w:val="%6."/>
+      <w:lvlJc w:val="right"/>
+      <w:pPr>
+        <w:ind w:left="4320" w:hanging="180"/>
+      </w:pPr>
+    </w:lvl>
+    <w:lvl w:ilvl="6" w:tplc="0C0A000F" w:tentative="1">
+      <w:start w:val="1"/>
+      <w:numFmt w:val="decimal"/>
+      <w:lvlText w:val="%7."/>
+      <w:lvlJc w:val="left"/>
+      <w:pPr>
+        <w:ind w:left="5040" w:hanging="360"/>
+      </w:pPr>
+    </w:lvl>
+    <w:lvl w:ilvl="7" w:tplc="0C0A0019" w:tentative="1">
+      <w:start w:val="1"/>
+      <w:numFmt w:val="lowerLetter"/>
+      <w:lvlText w:val="%8."/>
+      <w:lvlJc w:val="left"/>
+      <w:pPr>
+        <w:ind w:left="5760" w:hanging="360"/>
+      </w:pPr>
+    </w:lvl>
+    <w:lvl w:ilvl="8" w:tplc="0C0A001B" w:tentative="1">
+      <w:start w:val="1"/>
+      <w:numFmt w:val="lowerRoman"/>
+      <w:lvlText w:val="%9."/>
+      <w:lvlJc w:val="right"/>
+      <w:pPr>
+        <w:ind w:left="6480" w:hanging="180"/>
+      </w:pPr>
+    </w:lvl>
+  </w:abstractNum>
   <w:num w:numId="1">
     <w:abstractNumId w:val="0"/>
   </w:num>
@@ -3214,6 +4947,18 @@
   </w:num>
   <w:num w:numId="3">
     <w:abstractNumId w:val="1"/>
+  </w:num>
+  <w:num w:numId="4">
+    <w:abstractNumId w:val="3"/>
+  </w:num>
+  <w:num w:numId="5">
+    <w:abstractNumId w:val="6"/>
+  </w:num>
+  <w:num w:numId="6">
+    <w:abstractNumId w:val="5"/>
+  </w:num>
+  <w:num w:numId="7">
+    <w:abstractNumId w:val="4"/>
   </w:num>
 </w:numbering>
 </file>
@@ -3671,7 +5416,6 @@
   <w:style w:type="character" w:default="1" w:styleId="Fuentedeprrafopredeter">
     <w:name w:val="Default Paragraph Font"/>
     <w:uiPriority w:val="1"/>
-    <w:semiHidden/>
     <w:unhideWhenUsed/>
   </w:style>
   <w:style w:type="table" w:default="1" w:styleId="Tablanormal">
@@ -4067,6 +5811,41 @@
       </w:tcPr>
     </w:tblStylePr>
   </w:style>
+  <w:style w:type="character" w:styleId="Hipervnculo">
+    <w:name w:val="Hyperlink"/>
+    <w:basedOn w:val="Fuentedeprrafopredeter"/>
+    <w:uiPriority w:val="99"/>
+    <w:unhideWhenUsed/>
+    <w:rsid w:val="006237B6"/>
+    <w:rPr>
+      <w:color w:val="3592CF" w:themeColor="hyperlink"/>
+      <w:u w:val="single"/>
+    </w:rPr>
+  </w:style>
+  <w:style w:type="character" w:styleId="Mencinsinresolver">
+    <w:name w:val="Unresolved Mention"/>
+    <w:basedOn w:val="Fuentedeprrafopredeter"/>
+    <w:uiPriority w:val="99"/>
+    <w:semiHidden/>
+    <w:unhideWhenUsed/>
+    <w:rsid w:val="006237B6"/>
+    <w:rPr>
+      <w:color w:val="605E5C"/>
+      <w:shd w:val="clear" w:color="auto" w:fill="E1DFDD"/>
+    </w:rPr>
+  </w:style>
+  <w:style w:type="paragraph" w:styleId="Prrafodelista">
+    <w:name w:val="List Paragraph"/>
+    <w:basedOn w:val="Normal"/>
+    <w:uiPriority w:val="34"/>
+    <w:unhideWhenUsed/>
+    <w:qFormat/>
+    <w:rsid w:val="002F223A"/>
+    <w:pPr>
+      <w:ind w:left="720"/>
+      <w:contextualSpacing/>
+    </w:pPr>
+  </w:style>
 </w:styles>
 </file>
 
@@ -4177,12 +5956,33 @@
     <w:pitch w:val="variable"/>
     <w:sig w:usb0="E0002AFF" w:usb1="C0007843" w:usb2="00000009" w:usb3="00000000" w:csb0="000001FF" w:csb1="00000000"/>
   </w:font>
+  <w:font w:name="Symbol">
+    <w:panose1 w:val="05050102010706020507"/>
+    <w:charset w:val="02"/>
+    <w:family w:val="roman"/>
+    <w:pitch w:val="variable"/>
+    <w:sig w:usb0="00000000" w:usb1="10000000" w:usb2="00000000" w:usb3="00000000" w:csb0="80000000" w:csb1="00000000"/>
+  </w:font>
+  <w:font w:name="Courier New">
+    <w:panose1 w:val="02070309020205020404"/>
+    <w:charset w:val="00"/>
+    <w:family w:val="modern"/>
+    <w:pitch w:val="fixed"/>
+    <w:sig w:usb0="E0002EFF" w:usb1="C0007843" w:usb2="00000009" w:usb3="00000000" w:csb0="000001FF" w:csb1="00000000"/>
+  </w:font>
+  <w:font w:name="Wingdings">
+    <w:panose1 w:val="05000000000000000000"/>
+    <w:charset w:val="02"/>
+    <w:family w:val="auto"/>
+    <w:pitch w:val="variable"/>
+    <w:sig w:usb0="00000000" w:usb1="10000000" w:usb2="00000000" w:usb3="00000000" w:csb0="80000000" w:csb1="00000000"/>
+  </w:font>
   <w:font w:name="Calibri">
     <w:panose1 w:val="020F0502020204030204"/>
     <w:charset w:val="00"/>
     <w:family w:val="swiss"/>
     <w:pitch w:val="variable"/>
-    <w:sig w:usb0="E00002FF" w:usb1="4000ACFF" w:usb2="00000001" w:usb3="00000000" w:csb0="0000019F" w:csb1="00000000"/>
+    <w:sig w:usb0="E0002AFF" w:usb1="4000ACFF" w:usb2="00000001" w:usb3="00000000" w:csb0="000001FF" w:csb1="00000000"/>
   </w:font>
   <w:font w:name="MS Mincho">
     <w:altName w:val="MS Mincho"/>
@@ -4243,7 +6043,7 @@
     <w:rsidRoot w:val="000A2218"/>
     <w:rsid w:val="000A2218"/>
     <w:rsid w:val="00436488"/>
-    <w:rsid w:val="006B6812"/>
+    <w:rsid w:val="00AF7E7A"/>
   </w:rsids>
   <m:mathPr>
     <m:mathFont m:val="Cambria Math"/>

</xml_diff>

<commit_message>
Trabajando en el informe del ejercicio 4
También se ha quitado una query que no estábamos usando
</commit_message>
<xml_diff>
--- a/ElasticSearchTeamworkDocumentation.docx
+++ b/ElasticSearchTeamworkDocumentation.docx
@@ -354,12 +354,14 @@
                                   <w:pPr>
                                     <w:pStyle w:val="Ttulo"/>
                                   </w:pPr>
+                                  <w:proofErr w:type="spellStart"/>
                                   <w:r>
                                     <w:rPr>
                                       <w:lang w:bidi="es-ES"/>
                                     </w:rPr>
                                     <w:t>ElasticSearch</w:t>
                                   </w:r>
+                                  <w:proofErr w:type="spellEnd"/>
                                 </w:p>
                                 <w:p>
                                   <w:pPr>
@@ -406,12 +408,14 @@
                             <w:pPr>
                               <w:pStyle w:val="Ttulo"/>
                             </w:pPr>
+                            <w:proofErr w:type="spellStart"/>
                             <w:r>
                               <w:rPr>
                                 <w:lang w:bidi="es-ES"/>
                               </w:rPr>
                               <w:t>ElasticSearch</w:t>
                             </w:r>
+                            <w:proofErr w:type="spellEnd"/>
                           </w:p>
                           <w:p>
                             <w:pPr>
@@ -1256,7 +1260,63 @@
         <w:rPr>
           <w:lang w:val="en-GB" w:bidi="es-ES"/>
         </w:rPr>
-        <w:t>In addition to above aggregation snippet, different similarity metrics have been used. These are gnd, chi_square and jlh. Different aggregation sizes have been tested to assess their performance. Jlh metric was used with above query</w:t>
+        <w:t xml:space="preserve">In addition to above aggregation snippet, different similarity metrics have been used. These are </w:t>
+      </w:r>
+      <w:proofErr w:type="spellStart"/>
+      <w:r>
+        <w:rPr>
+          <w:lang w:val="en-GB" w:bidi="es-ES"/>
+        </w:rPr>
+        <w:t>gnd</w:t>
+      </w:r>
+      <w:proofErr w:type="spellEnd"/>
+      <w:r>
+        <w:rPr>
+          <w:lang w:val="en-GB" w:bidi="es-ES"/>
+        </w:rPr>
+        <w:t xml:space="preserve">, </w:t>
+      </w:r>
+      <w:proofErr w:type="spellStart"/>
+      <w:r>
+        <w:rPr>
+          <w:lang w:val="en-GB" w:bidi="es-ES"/>
+        </w:rPr>
+        <w:t>chi_square</w:t>
+      </w:r>
+      <w:proofErr w:type="spellEnd"/>
+      <w:r>
+        <w:rPr>
+          <w:lang w:val="en-GB" w:bidi="es-ES"/>
+        </w:rPr>
+        <w:t xml:space="preserve"> and </w:t>
+      </w:r>
+      <w:proofErr w:type="spellStart"/>
+      <w:r>
+        <w:rPr>
+          <w:lang w:val="en-GB" w:bidi="es-ES"/>
+        </w:rPr>
+        <w:t>jlh</w:t>
+      </w:r>
+      <w:proofErr w:type="spellEnd"/>
+      <w:r>
+        <w:rPr>
+          <w:lang w:val="en-GB" w:bidi="es-ES"/>
+        </w:rPr>
+        <w:t xml:space="preserve">. Different aggregation sizes have been tested to assess their performance. </w:t>
+      </w:r>
+      <w:proofErr w:type="spellStart"/>
+      <w:r>
+        <w:rPr>
+          <w:lang w:val="en-GB" w:bidi="es-ES"/>
+        </w:rPr>
+        <w:t>Jlh</w:t>
+      </w:r>
+      <w:proofErr w:type="spellEnd"/>
+      <w:r>
+        <w:rPr>
+          <w:lang w:val="en-GB" w:bidi="es-ES"/>
+        </w:rPr>
+        <w:t xml:space="preserve"> metric was used with above query</w:t>
       </w:r>
       <w:r>
         <w:rPr>
@@ -1278,7 +1338,21 @@
         <w:rPr>
           <w:lang w:val="en-GB" w:bidi="es-ES"/>
         </w:rPr>
-        <w:t>A table can be found below with the relation of the metrics used to the number of words obtained to query the index. To our criteria, jlh has one of the highest precision</w:t>
+        <w:t xml:space="preserve">A table can be found below with the relation of the metrics used to the number of words obtained to query the index. To our criteria, </w:t>
+      </w:r>
+      <w:proofErr w:type="spellStart"/>
+      <w:r>
+        <w:rPr>
+          <w:lang w:val="en-GB" w:bidi="es-ES"/>
+        </w:rPr>
+        <w:t>jlh</w:t>
+      </w:r>
+      <w:proofErr w:type="spellEnd"/>
+      <w:r>
+        <w:rPr>
+          <w:lang w:val="en-GB" w:bidi="es-ES"/>
+        </w:rPr>
+        <w:t xml:space="preserve"> has one of the highest precision</w:t>
       </w:r>
       <w:r>
         <w:rPr>
@@ -1887,7 +1961,21 @@
         <w:rPr>
           <w:lang w:val="en-GB" w:bidi="es-ES"/>
         </w:rPr>
-        <w:t xml:space="preserve"> in jlh metric has been used to obtain the result</w:t>
+        <w:t xml:space="preserve"> in </w:t>
+      </w:r>
+      <w:proofErr w:type="spellStart"/>
+      <w:r>
+        <w:rPr>
+          <w:lang w:val="en-GB" w:bidi="es-ES"/>
+        </w:rPr>
+        <w:t>jlh</w:t>
+      </w:r>
+      <w:proofErr w:type="spellEnd"/>
+      <w:r>
+        <w:rPr>
+          <w:lang w:val="en-GB" w:bidi="es-ES"/>
+        </w:rPr>
+        <w:t xml:space="preserve"> metric has been used to obtain the result</w:t>
       </w:r>
       <w:r>
         <w:rPr>
@@ -2543,7 +2631,21 @@
         <w:rPr>
           <w:lang w:val="en-GB" w:bidi="es-ES"/>
         </w:rPr>
-        <w:t>This should pretty much simulate the behaviour of gnd similarity metric used in exercise 1.</w:t>
+        <w:t xml:space="preserve">This should pretty much simulate the behaviour of </w:t>
+      </w:r>
+      <w:proofErr w:type="spellStart"/>
+      <w:r>
+        <w:rPr>
+          <w:lang w:val="en-GB" w:bidi="es-ES"/>
+        </w:rPr>
+        <w:t>gnd</w:t>
+      </w:r>
+      <w:proofErr w:type="spellEnd"/>
+      <w:r>
+        <w:rPr>
+          <w:lang w:val="en-GB" w:bidi="es-ES"/>
+        </w:rPr>
+        <w:t xml:space="preserve"> similarity metric used in exercise 1.</w:t>
       </w:r>
       <w:r>
         <w:rPr>
@@ -2711,7 +2813,35 @@
         <w:rPr>
           <w:lang w:val="en-GB" w:bidi="es-ES"/>
         </w:rPr>
-        <w:t>Once done, they can be fed into an Elasticsearch request that uses more_like_this dsl’s feature.</w:t>
+        <w:t xml:space="preserve">Once done, they can be fed into an Elasticsearch request that uses </w:t>
+      </w:r>
+      <w:proofErr w:type="spellStart"/>
+      <w:r>
+        <w:rPr>
+          <w:lang w:val="en-GB" w:bidi="es-ES"/>
+        </w:rPr>
+        <w:t>more_like_this</w:t>
+      </w:r>
+      <w:proofErr w:type="spellEnd"/>
+      <w:r>
+        <w:rPr>
+          <w:lang w:val="en-GB" w:bidi="es-ES"/>
+        </w:rPr>
+        <w:t xml:space="preserve"> </w:t>
+      </w:r>
+      <w:proofErr w:type="spellStart"/>
+      <w:r>
+        <w:rPr>
+          <w:lang w:val="en-GB" w:bidi="es-ES"/>
+        </w:rPr>
+        <w:t>dsl’s</w:t>
+      </w:r>
+      <w:proofErr w:type="spellEnd"/>
+      <w:r>
+        <w:rPr>
+          <w:lang w:val="en-GB" w:bidi="es-ES"/>
+        </w:rPr>
+        <w:t xml:space="preserve"> feature.</w:t>
       </w:r>
       <w:r>
         <w:rPr>
@@ -2748,7 +2878,21 @@
         <w:rPr>
           <w:lang w:val="en-GB" w:bidi="es-ES"/>
         </w:rPr>
-        <w:t xml:space="preserve"> Where postToFeedSelfText could be a loop iterator taking out </w:t>
+        <w:t xml:space="preserve"> Where </w:t>
+      </w:r>
+      <w:proofErr w:type="spellStart"/>
+      <w:r>
+        <w:rPr>
+          <w:lang w:val="en-GB" w:bidi="es-ES"/>
+        </w:rPr>
+        <w:t>postToFeedSelfText</w:t>
+      </w:r>
+      <w:proofErr w:type="spellEnd"/>
+      <w:r>
+        <w:rPr>
+          <w:lang w:val="en-GB" w:bidi="es-ES"/>
+        </w:rPr>
+        <w:t xml:space="preserve"> could be a loop iterator taking out </w:t>
       </w:r>
       <w:r>
         <w:rPr>
@@ -2796,7 +2940,21 @@
         <w:rPr>
           <w:lang w:val="en-GB" w:bidi="es-ES"/>
         </w:rPr>
-        <w:t>. In this case Wikidata has been used as a source of information to distinguish medications from other terms that might get retrieved on accident.</w:t>
+        <w:t xml:space="preserve">. In this case </w:t>
+      </w:r>
+      <w:proofErr w:type="spellStart"/>
+      <w:r>
+        <w:rPr>
+          <w:lang w:val="en-GB" w:bidi="es-ES"/>
+        </w:rPr>
+        <w:t>Wikidata</w:t>
+      </w:r>
+      <w:proofErr w:type="spellEnd"/>
+      <w:r>
+        <w:rPr>
+          <w:lang w:val="en-GB" w:bidi="es-ES"/>
+        </w:rPr>
+        <w:t xml:space="preserve"> has been used as a source of information to distinguish medications from other terms that might get retrieved on accident.</w:t>
       </w:r>
       <w:r>
         <w:rPr>
@@ -3035,7 +3193,21 @@
         <w:rPr>
           <w:lang w:val="en-GB" w:bidi="es-ES"/>
         </w:rPr>
-        <w:t xml:space="preserve"> (“Q[0-9]</w:t>
+        <w:t xml:space="preserve"> (“</w:t>
+      </w:r>
+      <w:proofErr w:type="gramStart"/>
+      <w:r>
+        <w:rPr>
+          <w:lang w:val="en-GB" w:bidi="es-ES"/>
+        </w:rPr>
+        <w:t>Q[</w:t>
+      </w:r>
+      <w:proofErr w:type="gramEnd"/>
+      <w:r>
+        <w:rPr>
+          <w:lang w:val="en-GB" w:bidi="es-ES"/>
+        </w:rPr>
+        <w:t>0-9]</w:t>
       </w:r>
       <w:r>
         <w:rPr>
@@ -3079,7 +3251,21 @@
         <w:rPr>
           <w:lang w:val="en-GB" w:bidi="es-ES"/>
         </w:rPr>
-        <w:t>the Wikidata classes from which such item is a subclass</w:t>
+        <w:t xml:space="preserve">the </w:t>
+      </w:r>
+      <w:proofErr w:type="spellStart"/>
+      <w:r>
+        <w:rPr>
+          <w:lang w:val="en-GB" w:bidi="es-ES"/>
+        </w:rPr>
+        <w:t>Wikidata</w:t>
+      </w:r>
+      <w:proofErr w:type="spellEnd"/>
+      <w:r>
+        <w:rPr>
+          <w:lang w:val="en-GB" w:bidi="es-ES"/>
+        </w:rPr>
+        <w:t xml:space="preserve"> classes from which such item is a subclass</w:t>
       </w:r>
       <w:r>
         <w:rPr>
@@ -3160,7 +3346,21 @@
         <w:rPr>
           <w:lang w:val="en-GB" w:bidi="es-ES"/>
         </w:rPr>
-        <w:t>to replace by the id of the item to request to Wikidata.</w:t>
+        <w:t xml:space="preserve">to replace by the id of the item to request to </w:t>
+      </w:r>
+      <w:proofErr w:type="spellStart"/>
+      <w:r>
+        <w:rPr>
+          <w:lang w:val="en-GB" w:bidi="es-ES"/>
+        </w:rPr>
+        <w:t>Wikidata</w:t>
+      </w:r>
+      <w:proofErr w:type="spellEnd"/>
+      <w:r>
+        <w:rPr>
+          <w:lang w:val="en-GB" w:bidi="es-ES"/>
+        </w:rPr>
+        <w:t>.</w:t>
       </w:r>
     </w:p>
     <w:p>
@@ -3279,10 +3479,9 @@
         <w:pStyle w:val="Contenido"/>
         <w:numPr>
           <w:ilvl w:val="0"/>
-          <w:numId w:val="5"/>
+          <w:numId w:val="9"/>
         </w:numPr>
         <w:spacing w:after="240"/>
-        <w:ind w:left="360"/>
         <w:jc w:val="both"/>
         <w:rPr>
           <w:lang w:val="en-GB" w:bidi="es-ES"/>
@@ -3482,18 +3681,15 @@
           </wp:inline>
         </w:drawing>
       </w:r>
-      <w:bookmarkStart w:id="0" w:name="_GoBack"/>
-      <w:bookmarkEnd w:id="0"/>
     </w:p>
     <w:p>
       <w:pPr>
         <w:pStyle w:val="Contenido"/>
         <w:numPr>
           <w:ilvl w:val="0"/>
-          <w:numId w:val="5"/>
+          <w:numId w:val="9"/>
         </w:numPr>
         <w:spacing w:after="240"/>
-        <w:ind w:left="426" w:hanging="426"/>
         <w:jc w:val="both"/>
         <w:rPr>
           <w:lang w:val="en-GB" w:bidi="es-ES"/>
@@ -3572,10 +3768,9 @@
         <w:pStyle w:val="Contenido"/>
         <w:numPr>
           <w:ilvl w:val="0"/>
-          <w:numId w:val="5"/>
+          <w:numId w:val="9"/>
         </w:numPr>
         <w:spacing w:after="240"/>
-        <w:ind w:left="426" w:hanging="426"/>
         <w:jc w:val="both"/>
         <w:rPr>
           <w:lang w:val="en-GB" w:bidi="es-ES"/>
@@ -3599,10 +3794,9 @@
         <w:pStyle w:val="Contenido"/>
         <w:numPr>
           <w:ilvl w:val="1"/>
-          <w:numId w:val="5"/>
+          <w:numId w:val="9"/>
         </w:numPr>
         <w:spacing w:after="240"/>
-        <w:ind w:left="851"/>
         <w:jc w:val="both"/>
         <w:rPr>
           <w:lang w:val="en-GB" w:bidi="es-ES"/>
@@ -3612,7 +3806,21 @@
         <w:rPr>
           <w:lang w:val="en-GB" w:bidi="es-ES"/>
         </w:rPr>
-        <w:t>Firstly, requests data from Wikidata related to the word passed as a parameter. Once obtained, the ids may be processed.</w:t>
+        <w:t xml:space="preserve">Firstly, requests data from </w:t>
+      </w:r>
+      <w:proofErr w:type="spellStart"/>
+      <w:r>
+        <w:rPr>
+          <w:lang w:val="en-GB" w:bidi="es-ES"/>
+        </w:rPr>
+        <w:t>Wikidata</w:t>
+      </w:r>
+      <w:proofErr w:type="spellEnd"/>
+      <w:r>
+        <w:rPr>
+          <w:lang w:val="en-GB" w:bidi="es-ES"/>
+        </w:rPr>
+        <w:t xml:space="preserve"> related to the word passed as a parameter. Once obtained, the ids may be processed.</w:t>
       </w:r>
     </w:p>
     <w:p>
@@ -3620,10 +3828,9 @@
         <w:pStyle w:val="Contenido"/>
         <w:numPr>
           <w:ilvl w:val="1"/>
-          <w:numId w:val="5"/>
+          <w:numId w:val="9"/>
         </w:numPr>
         <w:spacing w:after="240"/>
-        <w:ind w:left="851"/>
         <w:jc w:val="both"/>
         <w:rPr>
           <w:lang w:val="en-GB" w:bidi="es-ES"/>
@@ -3641,10 +3848,9 @@
         <w:pStyle w:val="Contenido"/>
         <w:numPr>
           <w:ilvl w:val="1"/>
-          <w:numId w:val="5"/>
+          <w:numId w:val="9"/>
         </w:numPr>
         <w:spacing w:after="240"/>
-        <w:ind w:left="851"/>
         <w:jc w:val="both"/>
         <w:rPr>
           <w:lang w:val="en-GB" w:bidi="es-ES"/>
@@ -3654,7 +3860,21 @@
         <w:rPr>
           <w:lang w:val="en-GB" w:bidi="es-ES"/>
         </w:rPr>
-        <w:t>Thirdly, given an id, yet another request in GET mode is issued to Wikidata so information from the object can be obtained.</w:t>
+        <w:t xml:space="preserve">Thirdly, given an id, yet another request in GET mode is issued to </w:t>
+      </w:r>
+      <w:proofErr w:type="spellStart"/>
+      <w:r>
+        <w:rPr>
+          <w:lang w:val="en-GB" w:bidi="es-ES"/>
+        </w:rPr>
+        <w:t>Wikidata</w:t>
+      </w:r>
+      <w:proofErr w:type="spellEnd"/>
+      <w:r>
+        <w:rPr>
+          <w:lang w:val="en-GB" w:bidi="es-ES"/>
+        </w:rPr>
+        <w:t xml:space="preserve"> so information from the object can be obtained.</w:t>
       </w:r>
       <w:r>
         <w:rPr>
@@ -3668,10 +3888,9 @@
         <w:pStyle w:val="Contenido"/>
         <w:numPr>
           <w:ilvl w:val="1"/>
-          <w:numId w:val="5"/>
+          <w:numId w:val="9"/>
         </w:numPr>
         <w:spacing w:after="240"/>
-        <w:ind w:left="851"/>
         <w:jc w:val="both"/>
         <w:rPr>
           <w:lang w:val="en-GB" w:bidi="es-ES"/>
@@ -3757,10 +3976,9 @@
         <w:pStyle w:val="Contenido"/>
         <w:numPr>
           <w:ilvl w:val="0"/>
-          <w:numId w:val="5"/>
+          <w:numId w:val="9"/>
         </w:numPr>
         <w:spacing w:after="240"/>
-        <w:ind w:left="426" w:hanging="426"/>
         <w:jc w:val="both"/>
         <w:rPr>
           <w:lang w:val="en-GB" w:bidi="es-ES"/>
@@ -4011,14 +4229,415 @@
     <w:p>
       <w:pPr>
         <w:pStyle w:val="Contenido"/>
+        <w:spacing w:after="240"/>
+        <w:jc w:val="both"/>
+        <w:rPr>
+          <w:lang w:val="en-GB" w:bidi="es-ES"/>
+        </w:rPr>
+      </w:pPr>
+      <w:r>
+        <w:rPr>
+          <w:lang w:val="en-GB" w:bidi="es-ES"/>
+        </w:rPr>
+        <w:t xml:space="preserve">In this exercise, comorbidity factors have to be retrieved from the index. Factors for comorbidity of </w:t>
+      </w:r>
+      <w:r>
+        <w:rPr>
+          <w:lang w:val="en-GB" w:bidi="es-ES"/>
+        </w:rPr>
+        <w:t>suicidal ideation</w:t>
+      </w:r>
+      <w:r>
+        <w:rPr>
+          <w:lang w:val="en-GB" w:bidi="es-ES"/>
+        </w:rPr>
+        <w:t xml:space="preserve"> and self-</w:t>
+      </w:r>
+      <w:r>
+        <w:rPr>
+          <w:lang w:val="en-GB" w:bidi="es-ES"/>
+        </w:rPr>
+        <w:t xml:space="preserve">injuring </w:t>
+      </w:r>
+      <w:r>
+        <w:rPr>
+          <w:lang w:val="en-GB" w:bidi="es-ES"/>
+        </w:rPr>
+        <w:t>behaviours</w:t>
+      </w:r>
+      <w:r>
+        <w:rPr>
+          <w:lang w:val="en-GB" w:bidi="es-ES"/>
+        </w:rPr>
+        <w:t xml:space="preserve"> with other conditions must be extracted</w:t>
+      </w:r>
+      <w:r>
+        <w:rPr>
+          <w:lang w:val="en-GB" w:bidi="es-ES"/>
+        </w:rPr>
+        <w:t xml:space="preserve"> from the collections of posts</w:t>
+      </w:r>
+      <w:r>
+        <w:rPr>
+          <w:lang w:val="en-GB" w:bidi="es-ES"/>
+        </w:rPr>
+        <w:t>.</w:t>
+      </w:r>
+    </w:p>
+    <w:p>
+      <w:pPr>
+        <w:pStyle w:val="Contenido"/>
+        <w:spacing w:after="240"/>
+        <w:jc w:val="both"/>
+        <w:rPr>
+          <w:lang w:val="en-GB" w:bidi="es-ES"/>
+        </w:rPr>
+      </w:pPr>
+      <w:r>
+        <w:rPr>
+          <w:lang w:val="en-GB" w:bidi="es-ES"/>
+        </w:rPr>
+        <w:t>As said in the statement, initial query points have been used for the first request.</w:t>
+      </w:r>
+    </w:p>
+    <w:p>
+      <w:pPr>
+        <w:pStyle w:val="Contenido"/>
+        <w:numPr>
+          <w:ilvl w:val="0"/>
+          <w:numId w:val="4"/>
+        </w:numPr>
+        <w:spacing w:after="240"/>
+        <w:jc w:val="both"/>
+        <w:rPr>
+          <w:lang w:val="en-GB" w:bidi="es-ES"/>
+        </w:rPr>
+      </w:pPr>
+      <w:r>
+        <w:rPr>
+          <w:lang w:val="en-GB" w:bidi="es-ES"/>
+        </w:rPr>
+        <w:t>Suicidal ideations:</w:t>
+      </w:r>
+      <w:r>
+        <w:rPr>
+          <w:lang w:val="en-GB" w:bidi="es-ES"/>
+        </w:rPr>
+        <w:t xml:space="preserve"> “</w:t>
+      </w:r>
+      <w:r>
+        <w:rPr>
+          <w:lang w:val="en-GB" w:bidi="es-ES"/>
+        </w:rPr>
+        <w:t>suicide OR su</w:t>
+      </w:r>
+      <w:r>
+        <w:rPr>
+          <w:lang w:val="en-GB" w:bidi="es-ES"/>
+        </w:rPr>
+        <w:t>i</w:t>
+      </w:r>
+      <w:r>
+        <w:rPr>
+          <w:lang w:val="en-GB" w:bidi="es-ES"/>
+        </w:rPr>
+        <w:t>cidal OR kill myself OR killing myself OR end my life</w:t>
+      </w:r>
+      <w:r>
+        <w:rPr>
+          <w:lang w:val="en-GB" w:bidi="es-ES"/>
+        </w:rPr>
+        <w:t>”</w:t>
+      </w:r>
+    </w:p>
+    <w:p>
+      <w:pPr>
+        <w:pStyle w:val="Contenido"/>
+        <w:numPr>
+          <w:ilvl w:val="0"/>
+          <w:numId w:val="4"/>
+        </w:numPr>
+        <w:spacing w:after="240"/>
+        <w:jc w:val="both"/>
+        <w:rPr>
+          <w:lang w:val="en-GB" w:bidi="es-ES"/>
+        </w:rPr>
+      </w:pPr>
+      <w:r>
+        <w:rPr>
+          <w:lang w:val="en-GB" w:bidi="es-ES"/>
+        </w:rPr>
+        <w:t>Self-injuring behaviours</w:t>
+      </w:r>
+      <w:r>
+        <w:rPr>
+          <w:lang w:val="en-GB" w:bidi="es-ES"/>
+        </w:rPr>
+        <w:t>: “</w:t>
+      </w:r>
+      <w:proofErr w:type="spellStart"/>
+      <w:r>
+        <w:rPr>
+          <w:lang w:val="en-GB" w:bidi="es-ES"/>
+        </w:rPr>
+        <w:t>self harm</w:t>
+      </w:r>
+      <w:proofErr w:type="spellEnd"/>
+      <w:r>
+        <w:rPr>
+          <w:lang w:val="en-GB" w:bidi="es-ES"/>
+        </w:rPr>
+        <w:t>”</w:t>
+      </w:r>
+    </w:p>
+    <w:p>
+      <w:pPr>
+        <w:pStyle w:val="Contenido"/>
+        <w:spacing w:after="240"/>
+        <w:jc w:val="both"/>
+        <w:rPr>
+          <w:lang w:val="en-GB" w:bidi="es-ES"/>
+        </w:rPr>
+      </w:pPr>
+      <w:r>
+        <w:rPr>
+          <w:lang w:val="en-GB" w:bidi="es-ES"/>
+        </w:rPr>
+        <w:t>These steps have been followed to solve this exercise:</w:t>
+      </w:r>
+    </w:p>
+    <w:p>
+      <w:pPr>
+        <w:pStyle w:val="Contenido"/>
+        <w:numPr>
+          <w:ilvl w:val="0"/>
+          <w:numId w:val="11"/>
+        </w:numPr>
+        <w:spacing w:after="240"/>
+        <w:jc w:val="both"/>
+        <w:rPr>
+          <w:lang w:val="en-GB" w:bidi="es-ES"/>
+        </w:rPr>
+      </w:pPr>
+      <w:r>
+        <w:rPr>
+          <w:lang w:val="en-GB" w:bidi="es-ES"/>
+        </w:rPr>
+        <w:t>This first query is issued to obtain posts related to the parameter passed to the function</w:t>
+      </w:r>
+      <w:r>
+        <w:rPr>
+          <w:lang w:val="en-GB" w:bidi="es-ES"/>
+        </w:rPr>
+        <w:t>, which contains above mentioned</w:t>
+      </w:r>
+      <w:r>
+        <w:rPr>
+          <w:lang w:val="en-GB" w:bidi="es-ES"/>
+        </w:rPr>
+        <w:t xml:space="preserve"> queries</w:t>
+      </w:r>
+      <w:r>
+        <w:rPr>
+          <w:lang w:val="en-GB" w:bidi="es-ES"/>
+        </w:rPr>
+        <w:t>.</w:t>
+      </w:r>
+      <w:r>
+        <w:rPr>
+          <w:lang w:val="en-GB" w:bidi="es-ES"/>
+        </w:rPr>
+        <w:t xml:space="preserve"> </w:t>
+      </w:r>
+      <w:r>
+        <w:rPr>
+          <w:lang w:val="en-GB" w:bidi="es-ES"/>
+        </w:rPr>
+        <w:t>In addition to this, an aggregation over posts authors has been included. This way we can isolate people to later on process them in a different manner; more on this later.</w:t>
+      </w:r>
+    </w:p>
+    <w:p>
+      <w:pPr>
+        <w:pStyle w:val="Contenido"/>
+        <w:spacing w:after="240"/>
+        <w:jc w:val="center"/>
+        <w:rPr>
+          <w:lang w:val="en-GB" w:bidi="es-ES"/>
+        </w:rPr>
+      </w:pPr>
+      <w:r>
+        <w:rPr>
+          <w:noProof/>
+        </w:rPr>
+        <w:drawing>
+          <wp:inline distT="0" distB="0" distL="0" distR="0" wp14:anchorId="3BB1A5C1" wp14:editId="2930B335">
+            <wp:extent cx="5334000" cy="4257675"/>
+            <wp:effectExtent l="0" t="0" r="0" b="9525"/>
+            <wp:docPr id="31" name="Imagen 31"/>
+            <wp:cNvGraphicFramePr>
+              <a:graphicFrameLocks xmlns:a="http://schemas.openxmlformats.org/drawingml/2006/main" noChangeAspect="1"/>
+            </wp:cNvGraphicFramePr>
+            <a:graphic xmlns:a="http://schemas.openxmlformats.org/drawingml/2006/main">
+              <a:graphicData uri="http://schemas.openxmlformats.org/drawingml/2006/picture">
+                <pic:pic xmlns:pic="http://schemas.openxmlformats.org/drawingml/2006/picture">
+                  <pic:nvPicPr>
+                    <pic:cNvPr id="1" name=""/>
+                    <pic:cNvPicPr/>
+                  </pic:nvPicPr>
+                  <pic:blipFill>
+                    <a:blip r:embed="rId26"/>
+                    <a:stretch>
+                      <a:fillRect/>
+                    </a:stretch>
+                  </pic:blipFill>
+                  <pic:spPr>
+                    <a:xfrm>
+                      <a:off x="0" y="0"/>
+                      <a:ext cx="5334000" cy="4257675"/>
+                    </a:xfrm>
+                    <a:prstGeom prst="rect">
+                      <a:avLst/>
+                    </a:prstGeom>
+                  </pic:spPr>
+                </pic:pic>
+              </a:graphicData>
+            </a:graphic>
+          </wp:inline>
+        </w:drawing>
+      </w:r>
+    </w:p>
+    <w:p>
+      <w:pPr>
+        <w:pStyle w:val="Contenido"/>
+        <w:spacing w:after="240"/>
+        <w:rPr>
+          <w:lang w:val="en-GB" w:bidi="es-ES"/>
+        </w:rPr>
+      </w:pPr>
+    </w:p>
+    <w:p>
+      <w:pPr>
+        <w:pStyle w:val="Contenido"/>
+        <w:numPr>
+          <w:ilvl w:val="0"/>
+          <w:numId w:val="11"/>
+        </w:numPr>
+        <w:spacing w:after="240"/>
+        <w:jc w:val="both"/>
+        <w:rPr>
+          <w:lang w:val="en-GB" w:bidi="es-ES"/>
+        </w:rPr>
+      </w:pPr>
+      <w:r>
+        <w:rPr>
+          <w:noProof/>
+        </w:rPr>
+        <w:lastRenderedPageBreak/>
+        <w:drawing>
+          <wp:anchor distT="0" distB="0" distL="114300" distR="114300" simplePos="0" relativeHeight="251668480" behindDoc="0" locked="0" layoutInCell="1" allowOverlap="1" wp14:anchorId="35C29B81" wp14:editId="78181B3E">
+            <wp:simplePos x="0" y="0"/>
+            <wp:positionH relativeFrom="column">
+              <wp:posOffset>2529840</wp:posOffset>
+            </wp:positionH>
+            <wp:positionV relativeFrom="paragraph">
+              <wp:posOffset>24765</wp:posOffset>
+            </wp:positionV>
+            <wp:extent cx="3798570" cy="4091940"/>
+            <wp:effectExtent l="0" t="0" r="0" b="3810"/>
+            <wp:wrapSquare wrapText="bothSides"/>
+            <wp:docPr id="32" name="Imagen 32"/>
+            <wp:cNvGraphicFramePr>
+              <a:graphicFrameLocks xmlns:a="http://schemas.openxmlformats.org/drawingml/2006/main" noChangeAspect="1"/>
+            </wp:cNvGraphicFramePr>
+            <a:graphic xmlns:a="http://schemas.openxmlformats.org/drawingml/2006/main">
+              <a:graphicData uri="http://schemas.openxmlformats.org/drawingml/2006/picture">
+                <pic:pic xmlns:pic="http://schemas.openxmlformats.org/drawingml/2006/picture">
+                  <pic:nvPicPr>
+                    <pic:cNvPr id="1" name=""/>
+                    <pic:cNvPicPr/>
+                  </pic:nvPicPr>
+                  <pic:blipFill>
+                    <a:blip r:embed="rId27">
+                      <a:extLst>
+                        <a:ext uri="{28A0092B-C50C-407E-A947-70E740481C1C}">
+                          <a14:useLocalDpi xmlns:a14="http://schemas.microsoft.com/office/drawing/2010/main" val="0"/>
+                        </a:ext>
+                      </a:extLst>
+                    </a:blip>
+                    <a:stretch>
+                      <a:fillRect/>
+                    </a:stretch>
+                  </pic:blipFill>
+                  <pic:spPr>
+                    <a:xfrm>
+                      <a:off x="0" y="0"/>
+                      <a:ext cx="3798570" cy="4091940"/>
+                    </a:xfrm>
+                    <a:prstGeom prst="rect">
+                      <a:avLst/>
+                    </a:prstGeom>
+                  </pic:spPr>
+                </pic:pic>
+              </a:graphicData>
+            </a:graphic>
+            <wp14:sizeRelH relativeFrom="page">
+              <wp14:pctWidth>0</wp14:pctWidth>
+            </wp14:sizeRelH>
+            <wp14:sizeRelV relativeFrom="page">
+              <wp14:pctHeight>0</wp14:pctHeight>
+            </wp14:sizeRelV>
+          </wp:anchor>
+        </w:drawing>
+      </w:r>
+      <w:r>
+        <w:rPr>
+          <w:lang w:val="en-GB" w:bidi="es-ES"/>
+        </w:rPr>
+        <w:t>Once the different authors have been extracted, the subreddits in which such person has posted something are retrieved with this query. It aggregates the subreddit names to then count how many documents are obtained from each one. This allows the script to later generate some statistics about the information taken from the collection.</w:t>
+      </w:r>
+      <w:r>
+        <w:rPr>
+          <w:lang w:val="en-GB" w:bidi="es-ES"/>
+        </w:rPr>
+        <w:t xml:space="preserve"> The reason for this will be explained down below.</w:t>
+      </w:r>
+    </w:p>
+    <w:p>
+      <w:pPr>
+        <w:pStyle w:val="Contenido"/>
+        <w:numPr>
+          <w:ilvl w:val="0"/>
+          <w:numId w:val="11"/>
+        </w:numPr>
+        <w:spacing w:after="240"/>
+        <w:jc w:val="both"/>
+        <w:rPr>
+          <w:lang w:val="en-GB" w:bidi="es-ES"/>
+        </w:rPr>
+      </w:pPr>
+      <w:r>
+        <w:rPr>
+          <w:noProof/>
+          <w:lang w:val="en-GB"/>
+        </w:rPr>
+        <w:t xml:space="preserve"> </w:t>
+      </w:r>
+      <w:bookmarkStart w:id="0" w:name="_GoBack"/>
+      <w:bookmarkEnd w:id="0"/>
+    </w:p>
+    <w:p>
+      <w:pPr>
+        <w:pStyle w:val="Contenido"/>
+        <w:spacing w:after="240"/>
+        <w:jc w:val="both"/>
         <w:rPr>
           <w:lang w:val="en-GB" w:bidi="es-ES"/>
         </w:rPr>
       </w:pPr>
     </w:p>
     <w:sectPr>
-      <w:headerReference w:type="default" r:id="rId26"/>
-      <w:footerReference w:type="default" r:id="rId27"/>
+      <w:headerReference w:type="default" r:id="rId28"/>
+      <w:footerReference w:type="default" r:id="rId29"/>
       <w:pgSz w:w="11906" w:h="16838" w:code="9"/>
       <w:pgMar w:top="720" w:right="936" w:bottom="720" w:left="936" w:header="0" w:footer="289" w:gutter="0"/>
       <w:pgNumType w:start="1"/>
@@ -4286,6 +4905,178 @@
     </w:lvl>
   </w:abstractNum>
   <w:abstractNum w:abstractNumId="1" w15:restartNumberingAfterBreak="0">
+    <w:nsid w:val="33CF40EE"/>
+    <w:multiLevelType w:val="hybridMultilevel"/>
+    <w:tmpl w:val="78024B6C"/>
+    <w:lvl w:ilvl="0" w:tplc="0C0A000F">
+      <w:start w:val="1"/>
+      <w:numFmt w:val="decimal"/>
+      <w:lvlText w:val="%1."/>
+      <w:lvlJc w:val="left"/>
+      <w:pPr>
+        <w:ind w:left="720" w:hanging="360"/>
+      </w:pPr>
+    </w:lvl>
+    <w:lvl w:ilvl="1" w:tplc="0C0A0019">
+      <w:start w:val="1"/>
+      <w:numFmt w:val="lowerLetter"/>
+      <w:lvlText w:val="%2."/>
+      <w:lvlJc w:val="left"/>
+      <w:pPr>
+        <w:ind w:left="1440" w:hanging="360"/>
+      </w:pPr>
+    </w:lvl>
+    <w:lvl w:ilvl="2" w:tplc="0C0A001B" w:tentative="1">
+      <w:start w:val="1"/>
+      <w:numFmt w:val="lowerRoman"/>
+      <w:lvlText w:val="%3."/>
+      <w:lvlJc w:val="right"/>
+      <w:pPr>
+        <w:ind w:left="2160" w:hanging="180"/>
+      </w:pPr>
+    </w:lvl>
+    <w:lvl w:ilvl="3" w:tplc="0C0A000F" w:tentative="1">
+      <w:start w:val="1"/>
+      <w:numFmt w:val="decimal"/>
+      <w:lvlText w:val="%4."/>
+      <w:lvlJc w:val="left"/>
+      <w:pPr>
+        <w:ind w:left="2880" w:hanging="360"/>
+      </w:pPr>
+    </w:lvl>
+    <w:lvl w:ilvl="4" w:tplc="0C0A0019" w:tentative="1">
+      <w:start w:val="1"/>
+      <w:numFmt w:val="lowerLetter"/>
+      <w:lvlText w:val="%5."/>
+      <w:lvlJc w:val="left"/>
+      <w:pPr>
+        <w:ind w:left="3600" w:hanging="360"/>
+      </w:pPr>
+    </w:lvl>
+    <w:lvl w:ilvl="5" w:tplc="0C0A001B" w:tentative="1">
+      <w:start w:val="1"/>
+      <w:numFmt w:val="lowerRoman"/>
+      <w:lvlText w:val="%6."/>
+      <w:lvlJc w:val="right"/>
+      <w:pPr>
+        <w:ind w:left="4320" w:hanging="180"/>
+      </w:pPr>
+    </w:lvl>
+    <w:lvl w:ilvl="6" w:tplc="0C0A000F" w:tentative="1">
+      <w:start w:val="1"/>
+      <w:numFmt w:val="decimal"/>
+      <w:lvlText w:val="%7."/>
+      <w:lvlJc w:val="left"/>
+      <w:pPr>
+        <w:ind w:left="5040" w:hanging="360"/>
+      </w:pPr>
+    </w:lvl>
+    <w:lvl w:ilvl="7" w:tplc="0C0A0019" w:tentative="1">
+      <w:start w:val="1"/>
+      <w:numFmt w:val="lowerLetter"/>
+      <w:lvlText w:val="%8."/>
+      <w:lvlJc w:val="left"/>
+      <w:pPr>
+        <w:ind w:left="5760" w:hanging="360"/>
+      </w:pPr>
+    </w:lvl>
+    <w:lvl w:ilvl="8" w:tplc="0C0A001B" w:tentative="1">
+      <w:start w:val="1"/>
+      <w:numFmt w:val="lowerRoman"/>
+      <w:lvlText w:val="%9."/>
+      <w:lvlJc w:val="right"/>
+      <w:pPr>
+        <w:ind w:left="6480" w:hanging="180"/>
+      </w:pPr>
+    </w:lvl>
+  </w:abstractNum>
+  <w:abstractNum w:abstractNumId="2" w15:restartNumberingAfterBreak="0">
+    <w:nsid w:val="41C43F62"/>
+    <w:multiLevelType w:val="hybridMultilevel"/>
+    <w:tmpl w:val="6D3E55F0"/>
+    <w:lvl w:ilvl="0" w:tplc="0C0A000F">
+      <w:start w:val="1"/>
+      <w:numFmt w:val="decimal"/>
+      <w:lvlText w:val="%1."/>
+      <w:lvlJc w:val="left"/>
+      <w:pPr>
+        <w:ind w:left="720" w:hanging="360"/>
+      </w:pPr>
+    </w:lvl>
+    <w:lvl w:ilvl="1" w:tplc="0C0A0019">
+      <w:start w:val="1"/>
+      <w:numFmt w:val="lowerLetter"/>
+      <w:lvlText w:val="%2."/>
+      <w:lvlJc w:val="left"/>
+      <w:pPr>
+        <w:ind w:left="1440" w:hanging="360"/>
+      </w:pPr>
+    </w:lvl>
+    <w:lvl w:ilvl="2" w:tplc="0C0A001B" w:tentative="1">
+      <w:start w:val="1"/>
+      <w:numFmt w:val="lowerRoman"/>
+      <w:lvlText w:val="%3."/>
+      <w:lvlJc w:val="right"/>
+      <w:pPr>
+        <w:ind w:left="2160" w:hanging="180"/>
+      </w:pPr>
+    </w:lvl>
+    <w:lvl w:ilvl="3" w:tplc="0C0A000F" w:tentative="1">
+      <w:start w:val="1"/>
+      <w:numFmt w:val="decimal"/>
+      <w:lvlText w:val="%4."/>
+      <w:lvlJc w:val="left"/>
+      <w:pPr>
+        <w:ind w:left="2880" w:hanging="360"/>
+      </w:pPr>
+    </w:lvl>
+    <w:lvl w:ilvl="4" w:tplc="0C0A0019" w:tentative="1">
+      <w:start w:val="1"/>
+      <w:numFmt w:val="lowerLetter"/>
+      <w:lvlText w:val="%5."/>
+      <w:lvlJc w:val="left"/>
+      <w:pPr>
+        <w:ind w:left="3600" w:hanging="360"/>
+      </w:pPr>
+    </w:lvl>
+    <w:lvl w:ilvl="5" w:tplc="0C0A001B" w:tentative="1">
+      <w:start w:val="1"/>
+      <w:numFmt w:val="lowerRoman"/>
+      <w:lvlText w:val="%6."/>
+      <w:lvlJc w:val="right"/>
+      <w:pPr>
+        <w:ind w:left="4320" w:hanging="180"/>
+      </w:pPr>
+    </w:lvl>
+    <w:lvl w:ilvl="6" w:tplc="0C0A000F" w:tentative="1">
+      <w:start w:val="1"/>
+      <w:numFmt w:val="decimal"/>
+      <w:lvlText w:val="%7."/>
+      <w:lvlJc w:val="left"/>
+      <w:pPr>
+        <w:ind w:left="5040" w:hanging="360"/>
+      </w:pPr>
+    </w:lvl>
+    <w:lvl w:ilvl="7" w:tplc="0C0A0019" w:tentative="1">
+      <w:start w:val="1"/>
+      <w:numFmt w:val="lowerLetter"/>
+      <w:lvlText w:val="%8."/>
+      <w:lvlJc w:val="left"/>
+      <w:pPr>
+        <w:ind w:left="5760" w:hanging="360"/>
+      </w:pPr>
+    </w:lvl>
+    <w:lvl w:ilvl="8" w:tplc="0C0A001B" w:tentative="1">
+      <w:start w:val="1"/>
+      <w:numFmt w:val="lowerRoman"/>
+      <w:lvlText w:val="%9."/>
+      <w:lvlJc w:val="right"/>
+      <w:pPr>
+        <w:ind w:left="6480" w:hanging="180"/>
+      </w:pPr>
+    </w:lvl>
+  </w:abstractNum>
+  <w:abstractNum w:abstractNumId="3" w15:restartNumberingAfterBreak="0">
     <w:nsid w:val="44900DC1"/>
     <w:multiLevelType w:val="hybridMultilevel"/>
     <w:tmpl w:val="C2F02CA2"/>
@@ -4371,7 +5162,7 @@
       </w:pPr>
     </w:lvl>
   </w:abstractNum>
-  <w:abstractNum w:abstractNumId="2" w15:restartNumberingAfterBreak="0">
+  <w:abstractNum w:abstractNumId="4" w15:restartNumberingAfterBreak="0">
     <w:nsid w:val="590E4244"/>
     <w:multiLevelType w:val="hybridMultilevel"/>
     <w:tmpl w:val="E46A772E"/>
@@ -4457,10 +5248,10 @@
       </w:pPr>
     </w:lvl>
   </w:abstractNum>
-  <w:abstractNum w:abstractNumId="3" w15:restartNumberingAfterBreak="0">
+  <w:abstractNum w:abstractNumId="5" w15:restartNumberingAfterBreak="0">
     <w:nsid w:val="5E5D5448"/>
     <w:multiLevelType w:val="hybridMultilevel"/>
-    <w:tmpl w:val="9E022CFC"/>
+    <w:tmpl w:val="8184143E"/>
     <w:lvl w:ilvl="0" w:tplc="0C0A0001">
       <w:start w:val="1"/>
       <w:numFmt w:val="bullet"/>
@@ -4570,7 +5361,7 @@
       </w:rPr>
     </w:lvl>
   </w:abstractNum>
-  <w:abstractNum w:abstractNumId="4" w15:restartNumberingAfterBreak="0">
+  <w:abstractNum w:abstractNumId="6" w15:restartNumberingAfterBreak="0">
     <w:nsid w:val="61A12261"/>
     <w:multiLevelType w:val="hybridMultilevel"/>
     <w:tmpl w:val="303CBC0E"/>
@@ -4656,7 +5447,179 @@
       </w:pPr>
     </w:lvl>
   </w:abstractNum>
-  <w:abstractNum w:abstractNumId="5" w15:restartNumberingAfterBreak="0">
+  <w:abstractNum w:abstractNumId="7" w15:restartNumberingAfterBreak="0">
+    <w:nsid w:val="63B85042"/>
+    <w:multiLevelType w:val="hybridMultilevel"/>
+    <w:tmpl w:val="6394A97C"/>
+    <w:lvl w:ilvl="0" w:tplc="0C0A000F">
+      <w:start w:val="1"/>
+      <w:numFmt w:val="decimal"/>
+      <w:lvlText w:val="%1."/>
+      <w:lvlJc w:val="left"/>
+      <w:pPr>
+        <w:ind w:left="720" w:hanging="360"/>
+      </w:pPr>
+    </w:lvl>
+    <w:lvl w:ilvl="1" w:tplc="0C0A0019" w:tentative="1">
+      <w:start w:val="1"/>
+      <w:numFmt w:val="lowerLetter"/>
+      <w:lvlText w:val="%2."/>
+      <w:lvlJc w:val="left"/>
+      <w:pPr>
+        <w:ind w:left="1440" w:hanging="360"/>
+      </w:pPr>
+    </w:lvl>
+    <w:lvl w:ilvl="2" w:tplc="0C0A001B" w:tentative="1">
+      <w:start w:val="1"/>
+      <w:numFmt w:val="lowerRoman"/>
+      <w:lvlText w:val="%3."/>
+      <w:lvlJc w:val="right"/>
+      <w:pPr>
+        <w:ind w:left="2160" w:hanging="180"/>
+      </w:pPr>
+    </w:lvl>
+    <w:lvl w:ilvl="3" w:tplc="0C0A000F" w:tentative="1">
+      <w:start w:val="1"/>
+      <w:numFmt w:val="decimal"/>
+      <w:lvlText w:val="%4."/>
+      <w:lvlJc w:val="left"/>
+      <w:pPr>
+        <w:ind w:left="2880" w:hanging="360"/>
+      </w:pPr>
+    </w:lvl>
+    <w:lvl w:ilvl="4" w:tplc="0C0A0019" w:tentative="1">
+      <w:start w:val="1"/>
+      <w:numFmt w:val="lowerLetter"/>
+      <w:lvlText w:val="%5."/>
+      <w:lvlJc w:val="left"/>
+      <w:pPr>
+        <w:ind w:left="3600" w:hanging="360"/>
+      </w:pPr>
+    </w:lvl>
+    <w:lvl w:ilvl="5" w:tplc="0C0A001B" w:tentative="1">
+      <w:start w:val="1"/>
+      <w:numFmt w:val="lowerRoman"/>
+      <w:lvlText w:val="%6."/>
+      <w:lvlJc w:val="right"/>
+      <w:pPr>
+        <w:ind w:left="4320" w:hanging="180"/>
+      </w:pPr>
+    </w:lvl>
+    <w:lvl w:ilvl="6" w:tplc="0C0A000F" w:tentative="1">
+      <w:start w:val="1"/>
+      <w:numFmt w:val="decimal"/>
+      <w:lvlText w:val="%7."/>
+      <w:lvlJc w:val="left"/>
+      <w:pPr>
+        <w:ind w:left="5040" w:hanging="360"/>
+      </w:pPr>
+    </w:lvl>
+    <w:lvl w:ilvl="7" w:tplc="0C0A0019" w:tentative="1">
+      <w:start w:val="1"/>
+      <w:numFmt w:val="lowerLetter"/>
+      <w:lvlText w:val="%8."/>
+      <w:lvlJc w:val="left"/>
+      <w:pPr>
+        <w:ind w:left="5760" w:hanging="360"/>
+      </w:pPr>
+    </w:lvl>
+    <w:lvl w:ilvl="8" w:tplc="0C0A001B" w:tentative="1">
+      <w:start w:val="1"/>
+      <w:numFmt w:val="lowerRoman"/>
+      <w:lvlText w:val="%9."/>
+      <w:lvlJc w:val="right"/>
+      <w:pPr>
+        <w:ind w:left="6480" w:hanging="180"/>
+      </w:pPr>
+    </w:lvl>
+  </w:abstractNum>
+  <w:abstractNum w:abstractNumId="8" w15:restartNumberingAfterBreak="0">
+    <w:nsid w:val="667A2872"/>
+    <w:multiLevelType w:val="hybridMultilevel"/>
+    <w:tmpl w:val="C40484E0"/>
+    <w:lvl w:ilvl="0" w:tplc="0C0A000F">
+      <w:start w:val="1"/>
+      <w:numFmt w:val="decimal"/>
+      <w:lvlText w:val="%1."/>
+      <w:lvlJc w:val="left"/>
+      <w:pPr>
+        <w:ind w:left="720" w:hanging="360"/>
+      </w:pPr>
+    </w:lvl>
+    <w:lvl w:ilvl="1" w:tplc="0C0A0019" w:tentative="1">
+      <w:start w:val="1"/>
+      <w:numFmt w:val="lowerLetter"/>
+      <w:lvlText w:val="%2."/>
+      <w:lvlJc w:val="left"/>
+      <w:pPr>
+        <w:ind w:left="1440" w:hanging="360"/>
+      </w:pPr>
+    </w:lvl>
+    <w:lvl w:ilvl="2" w:tplc="0C0A001B" w:tentative="1">
+      <w:start w:val="1"/>
+      <w:numFmt w:val="lowerRoman"/>
+      <w:lvlText w:val="%3."/>
+      <w:lvlJc w:val="right"/>
+      <w:pPr>
+        <w:ind w:left="2160" w:hanging="180"/>
+      </w:pPr>
+    </w:lvl>
+    <w:lvl w:ilvl="3" w:tplc="0C0A000F" w:tentative="1">
+      <w:start w:val="1"/>
+      <w:numFmt w:val="decimal"/>
+      <w:lvlText w:val="%4."/>
+      <w:lvlJc w:val="left"/>
+      <w:pPr>
+        <w:ind w:left="2880" w:hanging="360"/>
+      </w:pPr>
+    </w:lvl>
+    <w:lvl w:ilvl="4" w:tplc="0C0A0019" w:tentative="1">
+      <w:start w:val="1"/>
+      <w:numFmt w:val="lowerLetter"/>
+      <w:lvlText w:val="%5."/>
+      <w:lvlJc w:val="left"/>
+      <w:pPr>
+        <w:ind w:left="3600" w:hanging="360"/>
+      </w:pPr>
+    </w:lvl>
+    <w:lvl w:ilvl="5" w:tplc="0C0A001B" w:tentative="1">
+      <w:start w:val="1"/>
+      <w:numFmt w:val="lowerRoman"/>
+      <w:lvlText w:val="%6."/>
+      <w:lvlJc w:val="right"/>
+      <w:pPr>
+        <w:ind w:left="4320" w:hanging="180"/>
+      </w:pPr>
+    </w:lvl>
+    <w:lvl w:ilvl="6" w:tplc="0C0A000F" w:tentative="1">
+      <w:start w:val="1"/>
+      <w:numFmt w:val="decimal"/>
+      <w:lvlText w:val="%7."/>
+      <w:lvlJc w:val="left"/>
+      <w:pPr>
+        <w:ind w:left="5040" w:hanging="360"/>
+      </w:pPr>
+    </w:lvl>
+    <w:lvl w:ilvl="7" w:tplc="0C0A0019" w:tentative="1">
+      <w:start w:val="1"/>
+      <w:numFmt w:val="lowerLetter"/>
+      <w:lvlText w:val="%8."/>
+      <w:lvlJc w:val="left"/>
+      <w:pPr>
+        <w:ind w:left="5760" w:hanging="360"/>
+      </w:pPr>
+    </w:lvl>
+    <w:lvl w:ilvl="8" w:tplc="0C0A001B" w:tentative="1">
+      <w:start w:val="1"/>
+      <w:numFmt w:val="lowerRoman"/>
+      <w:lvlText w:val="%9."/>
+      <w:lvlJc w:val="right"/>
+      <w:pPr>
+        <w:ind w:left="6480" w:hanging="180"/>
+      </w:pPr>
+    </w:lvl>
+  </w:abstractNum>
+  <w:abstractNum w:abstractNumId="9" w15:restartNumberingAfterBreak="0">
     <w:nsid w:val="7AA67AF2"/>
     <w:multiLevelType w:val="hybridMultilevel"/>
     <w:tmpl w:val="DE6C6906"/>
@@ -4742,10 +5705,10 @@
       </w:pPr>
     </w:lvl>
   </w:abstractNum>
-  <w:abstractNum w:abstractNumId="6" w15:restartNumberingAfterBreak="0">
+  <w:abstractNum w:abstractNumId="10" w15:restartNumberingAfterBreak="0">
     <w:nsid w:val="7C046FB1"/>
     <w:multiLevelType w:val="hybridMultilevel"/>
-    <w:tmpl w:val="63D2D950"/>
+    <w:tmpl w:val="3390621C"/>
     <w:lvl w:ilvl="0" w:tplc="0C0A000F">
       <w:start w:val="1"/>
       <w:numFmt w:val="decimal"/>
@@ -4832,22 +5795,34 @@
     <w:abstractNumId w:val="0"/>
   </w:num>
   <w:num w:numId="2">
+    <w:abstractNumId w:val="4"/>
+  </w:num>
+  <w:num w:numId="3">
+    <w:abstractNumId w:val="3"/>
+  </w:num>
+  <w:num w:numId="4">
+    <w:abstractNumId w:val="5"/>
+  </w:num>
+  <w:num w:numId="5">
+    <w:abstractNumId w:val="10"/>
+  </w:num>
+  <w:num w:numId="6">
+    <w:abstractNumId w:val="9"/>
+  </w:num>
+  <w:num w:numId="7">
+    <w:abstractNumId w:val="6"/>
+  </w:num>
+  <w:num w:numId="8">
+    <w:abstractNumId w:val="7"/>
+  </w:num>
+  <w:num w:numId="9">
     <w:abstractNumId w:val="2"/>
   </w:num>
-  <w:num w:numId="3">
+  <w:num w:numId="10">
+    <w:abstractNumId w:val="8"/>
+  </w:num>
+  <w:num w:numId="11">
     <w:abstractNumId w:val="1"/>
-  </w:num>
-  <w:num w:numId="4">
-    <w:abstractNumId w:val="3"/>
-  </w:num>
-  <w:num w:numId="5">
-    <w:abstractNumId w:val="6"/>
-  </w:num>
-  <w:num w:numId="6">
-    <w:abstractNumId w:val="5"/>
-  </w:num>
-  <w:num w:numId="7">
-    <w:abstractNumId w:val="4"/>
   </w:num>
 </w:numbering>
 </file>
@@ -5932,7 +6907,7 @@
     <w:rsidRoot w:val="000A2218"/>
     <w:rsid w:val="000A2218"/>
     <w:rsid w:val="00436488"/>
-    <w:rsid w:val="00996712"/>
+    <w:rsid w:val="008F7A1F"/>
   </w:rsids>
   <m:mathPr>
     <m:mathFont m:val="Cambria Math"/>

</xml_diff>

<commit_message>
Documentación finalizada e incluido en formato pdf
</commit_message>
<xml_diff>
--- a/ElasticSearchTeamworkDocumentation.docx
+++ b/ElasticSearchTeamworkDocumentation.docx
@@ -725,17 +725,20 @@
                 <w:pPr>
                   <w:rPr>
                     <w:noProof/>
+                    <w:lang w:val="en-GB"/>
                   </w:rPr>
                 </w:pPr>
                 <w:r>
                   <w:rPr>
                     <w:noProof/>
+                    <w:lang w:val="en-GB"/>
                   </w:rPr>
                   <w:t>Information repositories</w:t>
                 </w:r>
                 <w:r>
                   <w:rPr>
                     <w:noProof/>
+                    <w:lang w:val="en-GB"/>
                   </w:rPr>
                   <w:t xml:space="preserve"> – Uniovi 19-20</w:t>
                 </w:r>
@@ -5243,6 +5246,24 @@
         </w:rPr>
         <w:t xml:space="preserve"> to a simple sight.</w:t>
       </w:r>
+      <w:r>
+        <w:rPr>
+          <w:lang w:val="en-GB" w:bidi="es-ES"/>
+        </w:rPr>
+        <w:t xml:space="preserve"> These represent each subreddit to the percentage of documents that talk about such topic inside the whole sub</w:t>
+      </w:r>
+      <w:r>
+        <w:rPr>
+          <w:lang w:val="en-GB" w:bidi="es-ES"/>
+        </w:rPr>
+        <w:t>-</w:t>
+      </w:r>
+      <w:r>
+        <w:rPr>
+          <w:lang w:val="en-GB" w:bidi="es-ES"/>
+        </w:rPr>
+        <w:t>collection of documents retrieved.</w:t>
+      </w:r>
     </w:p>
     <w:p>
       <w:pPr>
@@ -5257,6 +5278,7 @@
         <w:rPr>
           <w:lang w:val="en-GB" w:bidi="es-ES"/>
         </w:rPr>
+        <w:lastRenderedPageBreak/>
         <w:t xml:space="preserve">The python script solution to this exercise also plots both figures but including all </w:t>
       </w:r>
       <w:r>
@@ -5264,6 +5286,12 @@
           <w:lang w:val="en-GB" w:bidi="es-ES"/>
         </w:rPr>
         <w:t>subreddits</w:t>
+      </w:r>
+      <w:r>
+        <w:rPr>
+          <w:lang w:val="en-GB" w:bidi="es-ES"/>
+        </w:rPr>
+        <w:t>, both for suicidal ideations and self-injuring behaviours</w:t>
       </w:r>
       <w:r>
         <w:rPr>
@@ -5285,11 +5313,10 @@
         <w:rPr>
           <w:noProof/>
         </w:rPr>
-        <w:lastRenderedPageBreak/>
         <w:drawing>
-          <wp:inline distT="0" distB="0" distL="0" distR="0" wp14:anchorId="53577A24" wp14:editId="46693A15">
-            <wp:extent cx="5867674" cy="2897580"/>
-            <wp:effectExtent l="0" t="0" r="0" b="0"/>
+          <wp:inline distT="0" distB="0" distL="0" distR="0" wp14:anchorId="53577A24" wp14:editId="49556682">
+            <wp:extent cx="6341143" cy="3131389"/>
+            <wp:effectExtent l="0" t="0" r="2540" b="0"/>
             <wp:docPr id="17" name="Imagen 17"/>
             <wp:cNvGraphicFramePr>
               <a:graphicFrameLocks xmlns:a="http://schemas.openxmlformats.org/drawingml/2006/main" noChangeAspect="1"/>
@@ -5310,7 +5337,7 @@
                   <pic:spPr>
                     <a:xfrm>
                       <a:off x="0" y="0"/>
-                      <a:ext cx="5907905" cy="2917447"/>
+                      <a:ext cx="6406525" cy="3163676"/>
                     </a:xfrm>
                     <a:prstGeom prst="rect">
                       <a:avLst/>
@@ -5322,8 +5349,6 @@
           </wp:inline>
         </w:drawing>
       </w:r>
-      <w:bookmarkStart w:id="0" w:name="_GoBack"/>
-      <w:bookmarkEnd w:id="0"/>
     </w:p>
     <w:p>
       <w:pPr>
@@ -5339,9 +5364,9 @@
           <w:noProof/>
         </w:rPr>
         <w:drawing>
-          <wp:inline distT="0" distB="0" distL="0" distR="0" wp14:anchorId="6B400900" wp14:editId="6485D66A">
-            <wp:extent cx="6010677" cy="3040083"/>
-            <wp:effectExtent l="0" t="0" r="0" b="8255"/>
+          <wp:inline distT="0" distB="0" distL="0" distR="0" wp14:anchorId="6B400900" wp14:editId="41367FD9">
+            <wp:extent cx="6412924" cy="3243532"/>
+            <wp:effectExtent l="0" t="0" r="6985" b="0"/>
             <wp:docPr id="19" name="Imagen 19"/>
             <wp:cNvGraphicFramePr>
               <a:graphicFrameLocks xmlns:a="http://schemas.openxmlformats.org/drawingml/2006/main" noChangeAspect="1"/>
@@ -5362,7 +5387,7 @@
                   <pic:spPr>
                     <a:xfrm>
                       <a:off x="0" y="0"/>
-                      <a:ext cx="6040090" cy="3054960"/>
+                      <a:ext cx="6470647" cy="3272727"/>
                     </a:xfrm>
                     <a:prstGeom prst="rect">
                       <a:avLst/>
@@ -5388,7 +5413,13 @@
         <w:rPr>
           <w:lang w:val="en-GB" w:bidi="es-ES"/>
         </w:rPr>
-        <w:t>To conclude and completely explain the solution to this exercise, the name of the subreddit has been assumed to correctly define the contents of the posts that have been considered. This is thanks to the assumption made that off-topic posts are removed from reddit subreddits by moderators.</w:t>
+        <w:t>These have been created using matplotlib python package</w:t>
+      </w:r>
+      <w:r>
+        <w:rPr>
+          <w:lang w:val="en-GB" w:bidi="es-ES"/>
+        </w:rPr>
+        <w:t>.</w:t>
       </w:r>
     </w:p>
     <w:p>
@@ -5402,39 +5433,201 @@
       </w:pPr>
       <w:r>
         <w:rPr>
-          <w:lang w:val="en-GB" w:bidi="es-ES"/>
-        </w:rPr>
-        <w:t xml:space="preserve">It has also been assumed that the name of the subreddits can represent the conditions to associate with either suicidal ideations or self-injuring behaviours, depending on each case. </w:t>
-      </w:r>
-      <w:r>
-        <w:rPr>
-          <w:lang w:val="en-GB" w:bidi="es-ES"/>
-        </w:rPr>
-        <w:t>(REVISE</w:t>
-      </w:r>
-      <w:r>
-        <w:rPr>
-          <w:lang w:val="en-GB" w:bidi="es-ES"/>
-        </w:rPr>
-        <w:t xml:space="preserve"> --&gt;</w:t>
-      </w:r>
-      <w:r>
-        <w:rPr>
-          <w:lang w:val="en-GB" w:bidi="es-ES"/>
-        </w:rPr>
-        <w:t xml:space="preserve">) </w:t>
-      </w:r>
-      <w:r>
-        <w:rPr>
-          <w:lang w:val="en-GB" w:bidi="es-ES"/>
-        </w:rPr>
-        <w:t>These comorbidity factors have been later checked using internet, expert knowledge from The Wikipedia</w:t>
-      </w:r>
-      <w:r>
-        <w:rPr>
-          <w:lang w:val="en-GB" w:bidi="es-ES"/>
-        </w:rPr>
-        <w:t xml:space="preserve">. Some are correct, some are not. The scripting of this </w:t>
+          <w:noProof/>
+        </w:rPr>
+        <w:lastRenderedPageBreak/>
+        <w:drawing>
+          <wp:anchor distT="0" distB="0" distL="114300" distR="114300" simplePos="0" relativeHeight="251670528" behindDoc="0" locked="0" layoutInCell="1" allowOverlap="1" wp14:anchorId="650D50D5" wp14:editId="4348B314">
+            <wp:simplePos x="0" y="0"/>
+            <wp:positionH relativeFrom="margin">
+              <wp:align>right</wp:align>
+            </wp:positionH>
+            <wp:positionV relativeFrom="paragraph">
+              <wp:posOffset>13506</wp:posOffset>
+            </wp:positionV>
+            <wp:extent cx="2152650" cy="2762250"/>
+            <wp:effectExtent l="0" t="0" r="0" b="0"/>
+            <wp:wrapSquare wrapText="bothSides"/>
+            <wp:docPr id="23" name="Imagen 23"/>
+            <wp:cNvGraphicFramePr>
+              <a:graphicFrameLocks xmlns:a="http://schemas.openxmlformats.org/drawingml/2006/main" noChangeAspect="1"/>
+            </wp:cNvGraphicFramePr>
+            <a:graphic xmlns:a="http://schemas.openxmlformats.org/drawingml/2006/main">
+              <a:graphicData uri="http://schemas.openxmlformats.org/drawingml/2006/picture">
+                <pic:pic xmlns:pic="http://schemas.openxmlformats.org/drawingml/2006/picture">
+                  <pic:nvPicPr>
+                    <pic:cNvPr id="1" name=""/>
+                    <pic:cNvPicPr/>
+                  </pic:nvPicPr>
+                  <pic:blipFill>
+                    <a:blip r:embed="rId35">
+                      <a:extLst>
+                        <a:ext uri="{28A0092B-C50C-407E-A947-70E740481C1C}">
+                          <a14:useLocalDpi xmlns:a14="http://schemas.microsoft.com/office/drawing/2010/main" val="0"/>
+                        </a:ext>
+                      </a:extLst>
+                    </a:blip>
+                    <a:stretch>
+                      <a:fillRect/>
+                    </a:stretch>
+                  </pic:blipFill>
+                  <pic:spPr>
+                    <a:xfrm>
+                      <a:off x="0" y="0"/>
+                      <a:ext cx="2152650" cy="2762250"/>
+                    </a:xfrm>
+                    <a:prstGeom prst="rect">
+                      <a:avLst/>
+                    </a:prstGeom>
+                  </pic:spPr>
+                </pic:pic>
+              </a:graphicData>
+            </a:graphic>
+            <wp14:sizeRelH relativeFrom="page">
+              <wp14:pctWidth>0</wp14:pctWidth>
+            </wp14:sizeRelH>
+            <wp14:sizeRelV relativeFrom="page">
+              <wp14:pctHeight>0</wp14:pctHeight>
+            </wp14:sizeRelV>
+          </wp:anchor>
+        </w:drawing>
+      </w:r>
+      <w:r>
+        <w:rPr>
+          <w:lang w:val="en-GB" w:bidi="es-ES"/>
+        </w:rPr>
+        <w:t xml:space="preserve">To solve this exercise, a request has been sent to the index using </w:t>
+      </w:r>
+      <w:proofErr w:type="spellStart"/>
+      <w:r>
+        <w:rPr>
+          <w:lang w:val="en-GB" w:bidi="es-ES"/>
+        </w:rPr>
+        <w:t>Cerebro</w:t>
+      </w:r>
+      <w:proofErr w:type="spellEnd"/>
+      <w:r>
+        <w:rPr>
+          <w:lang w:val="en-GB" w:bidi="es-ES"/>
+        </w:rPr>
+        <w:t xml:space="preserve">. It was used to update the mapping so that </w:t>
+      </w:r>
+      <w:proofErr w:type="spellStart"/>
+      <w:r>
+        <w:rPr>
+          <w:lang w:val="en-GB" w:bidi="es-ES"/>
+        </w:rPr>
+        <w:t>fielddata</w:t>
+      </w:r>
+      <w:proofErr w:type="spellEnd"/>
+      <w:r>
+        <w:rPr>
+          <w:lang w:val="en-GB" w:bidi="es-ES"/>
+        </w:rPr>
+        <w:t xml:space="preserve"> was set to true.</w:t>
+      </w:r>
+      <w:r>
+        <w:rPr>
+          <w:lang w:val="en-GB" w:bidi="es-ES"/>
+        </w:rPr>
+        <w:t xml:space="preserve"> The “PUT” protocol was used and the body is this</w:t>
+      </w:r>
+      <w:r>
+        <w:rPr>
+          <w:lang w:val="en-GB" w:bidi="es-ES"/>
+        </w:rPr>
+        <w:t xml:space="preserve"> one to the right</w:t>
+      </w:r>
+      <w:r>
+        <w:rPr>
+          <w:lang w:val="en-GB" w:bidi="es-ES"/>
+        </w:rPr>
+        <w:t>.</w:t>
+      </w:r>
+    </w:p>
+    <w:p>
+      <w:pPr>
+        <w:pStyle w:val="Contenido"/>
+        <w:spacing w:after="240"/>
+        <w:jc w:val="both"/>
+        <w:rPr>
+          <w:lang w:val="en-GB" w:bidi="es-ES"/>
+        </w:rPr>
+      </w:pPr>
+      <w:r>
+        <w:rPr>
+          <w:lang w:val="en-GB" w:bidi="es-ES"/>
+        </w:rPr>
+        <w:t>To conclude and completely explain the solution to this exercise, the name of the subreddit has been assumed to correctly define the contents of the posts that have been considered. This is thanks to the assumption made that off-topic posts are removed from reddit subreddits by moderators.</w:t>
+      </w:r>
+    </w:p>
+    <w:p>
+      <w:pPr>
+        <w:pStyle w:val="Contenido"/>
+        <w:spacing w:after="240"/>
+        <w:jc w:val="both"/>
+        <w:rPr>
+          <w:lang w:val="en-GB" w:bidi="es-ES"/>
+        </w:rPr>
+      </w:pPr>
+      <w:r>
+        <w:rPr>
+          <w:lang w:val="en-GB" w:bidi="es-ES"/>
+        </w:rPr>
+        <w:t>It has also been assumed that the name of the subreddits can represent the conditions to associate with either suicidal ideations or self-injuring behaviours, depending on each case. These comorbidity factors have been later checked using internet, expert knowledge from The Wikipedia</w:t>
+      </w:r>
+      <w:r>
+        <w:rPr>
+          <w:lang w:val="en-GB" w:bidi="es-ES"/>
+        </w:rPr>
+        <w:t xml:space="preserve">. Some are correct, some are not. </w:t>
+      </w:r>
+      <w:r>
+        <w:rPr>
+          <w:lang w:val="en-GB" w:bidi="es-ES"/>
+        </w:rPr>
+        <w:t>This one for instance, talks about depression and suicidal behaviour</w:t>
+      </w:r>
+      <w:r>
+        <w:rPr>
+          <w:lang w:val="en-GB" w:bidi="es-ES"/>
+        </w:rPr>
+        <w:t xml:space="preserve"> being combined.</w:t>
+      </w:r>
+    </w:p>
+    <w:p>
+      <w:pPr>
+        <w:pStyle w:val="Contenido"/>
+        <w:spacing w:after="240"/>
+        <w:jc w:val="center"/>
+        <w:rPr>
+          <w:lang w:val="en-GB" w:bidi="es-ES"/>
+        </w:rPr>
+      </w:pPr>
+      <w:hyperlink r:id="rId36" w:history="1">
+        <w:r>
+          <w:rPr>
+            <w:rStyle w:val="Hipervnculo"/>
+            <w:lang w:val="en-GB"/>
+          </w:rPr>
+          <w:t>https://www.ncbi.nlm.nih.gov/pmc/articles/PMC2889009/</w:t>
+        </w:r>
+      </w:hyperlink>
+    </w:p>
+    <w:p>
+      <w:pPr>
+        <w:pStyle w:val="Contenido"/>
+        <w:spacing w:after="240"/>
+        <w:jc w:val="both"/>
+        <w:rPr>
+          <w:lang w:val="en-GB" w:bidi="es-ES"/>
+        </w:rPr>
+      </w:pPr>
+      <w:r>
+        <w:rPr>
+          <w:lang w:val="en-GB" w:bidi="es-ES"/>
+        </w:rPr>
+        <w:t xml:space="preserve">The scripting of this </w:t>
       </w:r>
       <w:r>
         <w:rPr>
@@ -5478,18 +5671,103 @@
         <w:rPr>
           <w:lang w:val="en-GB" w:bidi="es-ES"/>
         </w:rPr>
-        <w:t>export functionality. But automation has got some issues to it.</w:t>
-      </w:r>
-      <w:r>
-        <w:rPr>
-          <w:lang w:val="en-GB" w:bidi="es-ES"/>
-        </w:rPr>
-        <w:t xml:space="preserve"> (&lt;-- REVISE)</w:t>
-      </w:r>
+        <w:t>export functionality. But automation has</w:t>
+      </w:r>
+      <w:r>
+        <w:rPr>
+          <w:lang w:val="en-GB" w:bidi="es-ES"/>
+        </w:rPr>
+        <w:t xml:space="preserve"> presented a series of issues which are out of the scope of this report.</w:t>
+      </w:r>
+      <w:r>
+        <w:rPr>
+          <w:lang w:val="en-GB" w:bidi="es-ES"/>
+        </w:rPr>
+        <w:t xml:space="preserve"> Above article was found using this software</w:t>
+      </w:r>
+      <w:r>
+        <w:rPr>
+          <w:lang w:val="en-GB" w:bidi="es-ES"/>
+        </w:rPr>
+        <w:t>.</w:t>
+      </w:r>
+    </w:p>
+    <w:p>
+      <w:pPr>
+        <w:pStyle w:val="Ttulo1"/>
+        <w:rPr>
+          <w:lang w:val="en-GB" w:bidi="es-ES"/>
+        </w:rPr>
+      </w:pPr>
+      <w:r>
+        <w:rPr>
+          <w:lang w:val="en-GB" w:bidi="es-ES"/>
+        </w:rPr>
+        <w:t>Epilogue</w:t>
+      </w:r>
+    </w:p>
+    <w:p>
+      <w:pPr>
+        <w:pStyle w:val="Ttulo2"/>
+        <w:rPr>
+          <w:lang w:val="en-GB" w:bidi="es-ES"/>
+        </w:rPr>
+      </w:pPr>
+      <w:r>
+        <w:rPr>
+          <w:lang w:val="en-GB" w:bidi="es-ES"/>
+        </w:rPr>
+        <w:t>Further information</w:t>
+      </w:r>
+    </w:p>
+    <w:p>
+      <w:pPr>
+        <w:spacing w:after="240"/>
+        <w:jc w:val="both"/>
+        <w:rPr>
+          <w:b w:val="0"/>
+          <w:bCs/>
+          <w:lang w:val="en-GB" w:bidi="es-ES"/>
+        </w:rPr>
+      </w:pPr>
+      <w:r>
+        <w:rPr>
+          <w:b w:val="0"/>
+          <w:bCs/>
+          <w:lang w:val="en-GB" w:bidi="es-ES"/>
+        </w:rPr>
+        <w:t>This is the link to the GitHub repository that holds all the files used during the development of this project. Just in case some reference/checking is needed</w:t>
+      </w:r>
+      <w:r>
+        <w:rPr>
+          <w:b w:val="0"/>
+          <w:bCs/>
+          <w:lang w:val="en-GB" w:bidi="es-ES"/>
+        </w:rPr>
+        <w:t>.</w:t>
+      </w:r>
+    </w:p>
+    <w:p>
+      <w:pPr>
+        <w:pStyle w:val="Contenido"/>
+        <w:spacing w:after="240"/>
+        <w:jc w:val="center"/>
+      </w:pPr>
+      <w:hyperlink r:id="rId37" w:history="1">
+        <w:r>
+          <w:rPr>
+            <w:rStyle w:val="Hipervnculo"/>
+            <w:lang w:val="en-GB"/>
+          </w:rPr>
+          <w:t>https://github.com/fincamd/RI_ElasticSearch_Teamwork</w:t>
+        </w:r>
+      </w:hyperlink>
+      <w:bookmarkStart w:id="0" w:name="_GoBack"/>
+      <w:bookmarkEnd w:id="0"/>
     </w:p>
     <w:sectPr>
-      <w:headerReference w:type="default" r:id="rId35"/>
-      <w:footerReference w:type="default" r:id="rId36"/>
+      <w:headerReference w:type="default" r:id="rId38"/>
+      <w:footerReference w:type="default" r:id="rId39"/>
       <w:pgSz w:w="11906" w:h="16838" w:code="9"/>
       <w:pgMar w:top="720" w:right="936" w:bottom="720" w:left="936" w:header="0" w:footer="289" w:gutter="0"/>
       <w:pgNumType w:start="1"/>
@@ -7849,8 +8127,9 @@
     <w:rsidRoot w:val="000A2218"/>
     <w:rsid w:val="00096389"/>
     <w:rsid w:val="000A2218"/>
+    <w:rsid w:val="001874CA"/>
+    <w:rsid w:val="00302EDE"/>
     <w:rsid w:val="00436488"/>
-    <w:rsid w:val="00C43E5F"/>
   </w:rsids>
   <m:mathPr>
     <m:mathFont m:val="Cambria Math"/>

</xml_diff>